<commit_message>
add: Bab III, -perancangan, -pengujian
</commit_message>
<xml_diff>
--- a/Template_LaporanKP-implementatif.docx
+++ b/Template_LaporanKP-implementatif.docx
@@ -2282,7 +2282,13 @@
         <w:t>Mas Aris</w:t>
       </w:r>
       <w:r>
-        <w:t xml:space="preserve"> selaku Mentor.</w:t>
+        <w:t xml:space="preserve"> selaku Mentor</w:t>
+      </w:r>
+      <w:r>
+        <w:t xml:space="preserve"> Kelas Back-End</w:t>
+      </w:r>
+      <w:r>
+        <w:t>.</w:t>
       </w:r>
     </w:p>
     <w:p>
@@ -6988,7 +6994,7 @@
           <w:right w:val="nil"/>
           <w:between w:val="nil"/>
         </w:pBdr>
-        <w:spacing w:after="120" w:line="240" w:lineRule="auto"/>
+        <w:spacing w:before="240" w:after="120" w:line="240" w:lineRule="auto"/>
         <w:ind w:firstLine="0"/>
         <w:jc w:val="center"/>
         <w:rPr>
@@ -7677,9 +7683,9 @@
         <w:tblLook w:val="01E0" w:firstRow="1" w:lastRow="1" w:firstColumn="1" w:lastColumn="1" w:noHBand="0" w:noVBand="0"/>
       </w:tblPr>
       <w:tblGrid>
-        <w:gridCol w:w="517"/>
-        <w:gridCol w:w="3075"/>
-        <w:gridCol w:w="432"/>
+        <w:gridCol w:w="519"/>
+        <w:gridCol w:w="3076"/>
+        <w:gridCol w:w="433"/>
         <w:gridCol w:w="433"/>
         <w:gridCol w:w="433"/>
         <w:gridCol w:w="433"/>
@@ -7688,8 +7694,7 @@
         <w:gridCol w:w="433"/>
         <w:gridCol w:w="433"/>
         <w:gridCol w:w="433"/>
-        <w:gridCol w:w="422"/>
-        <w:gridCol w:w="5"/>
+        <w:gridCol w:w="423"/>
       </w:tblGrid>
       <w:tr>
         <w:trPr>
@@ -7849,7 +7854,7 @@
         <w:tc>
           <w:tcPr>
             <w:tcW w:w="1086" w:type="pct"/>
-            <w:gridSpan w:val="5"/>
+            <w:gridSpan w:val="4"/>
             <w:tcBorders>
               <w:top w:val="single" w:sz="5" w:space="0" w:color="000000"/>
               <w:left w:val="single" w:sz="5" w:space="0" w:color="000000"/>
@@ -7887,7 +7892,6 @@
       </w:tr>
       <w:tr>
         <w:trPr>
-          <w:gridAfter w:val="1"/>
           <w:trHeight w:hRule="exact" w:val="308"/>
           <w:jc w:val="center"/>
         </w:trPr>
@@ -8306,7 +8310,6 @@
       </w:tr>
       <w:tr>
         <w:trPr>
-          <w:gridAfter w:val="1"/>
           <w:trHeight w:hRule="exact" w:val="308"/>
           <w:jc w:val="center"/>
         </w:trPr>
@@ -8624,7 +8627,6 @@
       </w:tr>
       <w:tr>
         <w:trPr>
-          <w:gridAfter w:val="1"/>
           <w:trHeight w:hRule="exact" w:val="308"/>
           <w:jc w:val="center"/>
         </w:trPr>
@@ -8934,7 +8936,6 @@
       </w:tr>
       <w:tr>
         <w:trPr>
-          <w:gridAfter w:val="1"/>
           <w:trHeight w:hRule="exact" w:val="308"/>
           <w:jc w:val="center"/>
         </w:trPr>
@@ -9254,7 +9255,6 @@
       </w:tr>
       <w:tr>
         <w:trPr>
-          <w:gridAfter w:val="1"/>
           <w:trHeight w:hRule="exact" w:val="308"/>
           <w:jc w:val="center"/>
         </w:trPr>
@@ -9559,7 +9559,6 @@
       </w:tr>
       <w:tr>
         <w:trPr>
-          <w:gridAfter w:val="1"/>
           <w:trHeight w:hRule="exact" w:val="308"/>
           <w:jc w:val="center"/>
         </w:trPr>
@@ -9864,7 +9863,6 @@
       </w:tr>
       <w:tr>
         <w:trPr>
-          <w:gridAfter w:val="1"/>
           <w:trHeight w:hRule="exact" w:val="308"/>
           <w:jc w:val="center"/>
         </w:trPr>
@@ -10169,7 +10167,6 @@
       </w:tr>
       <w:tr>
         <w:trPr>
-          <w:gridAfter w:val="1"/>
           <w:trHeight w:hRule="exact" w:val="308"/>
           <w:jc w:val="center"/>
         </w:trPr>
@@ -10477,7 +10474,6 @@
       </w:tr>
       <w:tr>
         <w:trPr>
-          <w:gridAfter w:val="1"/>
           <w:trHeight w:hRule="exact" w:val="308"/>
           <w:jc w:val="center"/>
         </w:trPr>
@@ -10786,7 +10782,6 @@
       </w:tr>
       <w:tr>
         <w:trPr>
-          <w:gridAfter w:val="1"/>
           <w:trHeight w:hRule="exact" w:val="308"/>
           <w:jc w:val="center"/>
         </w:trPr>
@@ -11561,13 +11556,7 @@
         <w:t>Framework</w:t>
       </w:r>
       <w:r>
-        <w:t xml:space="preserve"> ini sudah banyak digunakan</w:t>
-      </w:r>
-      <w:r>
-        <w:t xml:space="preserve"> organisasi dalam berbagai macam kasus untuk menganalisa kekurangan dan kelebihan dari internal maupun external</w:t>
-      </w:r>
-      <w:r>
-        <w:t xml:space="preserve">. SWOT sendiri merupakan sebuah kepanjangan dari </w:t>
+        <w:t xml:space="preserve"> ini sudah banyak digunakan organisasi dalam berbagai macam kasus untuk menganalisa kekurangan dan kelebihan dari internal maupun external. SWOT sendiri merupakan sebuah kepanjangan dari </w:t>
       </w:r>
       <w:r>
         <w:rPr>
@@ -11668,7 +11657,7 @@
     </w:p>
     <w:p>
       <w:pPr>
-        <w:spacing w:line="360" w:lineRule="auto"/>
+        <w:spacing w:before="240" w:line="360" w:lineRule="auto"/>
         <w:ind w:firstLine="0"/>
         <w:jc w:val="center"/>
         <w:rPr>
@@ -11699,8 +11688,8 @@
     <w:tbl>
       <w:tblPr>
         <w:tblStyle w:val="a4"/>
-        <w:tblW w:w="7380" w:type="dxa"/>
-        <w:tblInd w:w="355" w:type="dxa"/>
+        <w:tblW w:w="7920" w:type="dxa"/>
+        <w:tblInd w:w="-5" w:type="dxa"/>
         <w:tblBorders>
           <w:top w:val="single" w:sz="4" w:space="0" w:color="000000"/>
           <w:left w:val="single" w:sz="4" w:space="0" w:color="000000"/>
@@ -11713,13 +11702,16 @@
         <w:tblLook w:val="0400" w:firstRow="0" w:lastRow="0" w:firstColumn="0" w:lastColumn="0" w:noHBand="0" w:noVBand="1"/>
       </w:tblPr>
       <w:tblGrid>
-        <w:gridCol w:w="3690"/>
-        <w:gridCol w:w="3690"/>
+        <w:gridCol w:w="3858"/>
+        <w:gridCol w:w="4062"/>
       </w:tblGrid>
       <w:tr>
+        <w:trPr>
+          <w:trHeight w:val="301"/>
+        </w:trPr>
         <w:tc>
           <w:tcPr>
-            <w:tcW w:w="3690" w:type="dxa"/>
+            <w:tcW w:w="3858" w:type="dxa"/>
             <w:shd w:val="clear" w:color="auto" w:fill="D9D9D9" w:themeFill="background1" w:themeFillShade="D9"/>
           </w:tcPr>
           <w:p>
@@ -11743,7 +11735,7 @@
         </w:tc>
         <w:tc>
           <w:tcPr>
-            <w:tcW w:w="3690" w:type="dxa"/>
+            <w:tcW w:w="4062" w:type="dxa"/>
             <w:shd w:val="clear" w:color="auto" w:fill="D9D9D9" w:themeFill="background1" w:themeFillShade="D9"/>
           </w:tcPr>
           <w:p>
@@ -11767,14 +11759,17 @@
         </w:tc>
       </w:tr>
       <w:tr>
+        <w:trPr>
+          <w:trHeight w:val="927"/>
+        </w:trPr>
         <w:tc>
           <w:tcPr>
-            <w:tcW w:w="3690" w:type="dxa"/>
+            <w:tcW w:w="3858" w:type="dxa"/>
             <w:shd w:val="clear" w:color="auto" w:fill="auto"/>
           </w:tcPr>
           <w:p>
             <w:pPr>
-              <w:spacing w:line="360" w:lineRule="auto"/>
+              <w:spacing w:line="276" w:lineRule="auto"/>
               <w:ind w:left="85" w:right="87" w:firstLine="0"/>
               <w:rPr>
                 <w:color w:val="000000"/>
@@ -11790,12 +11785,12 @@
         </w:tc>
         <w:tc>
           <w:tcPr>
-            <w:tcW w:w="3690" w:type="dxa"/>
+            <w:tcW w:w="4062" w:type="dxa"/>
             <w:shd w:val="clear" w:color="auto" w:fill="auto"/>
           </w:tcPr>
           <w:p>
             <w:pPr>
-              <w:spacing w:line="360" w:lineRule="auto"/>
+              <w:spacing w:line="276" w:lineRule="auto"/>
               <w:ind w:left="93" w:right="89" w:firstLine="0"/>
               <w:rPr>
                 <w:color w:val="000000"/>
@@ -11811,14 +11806,17 @@
         </w:tc>
       </w:tr>
       <w:tr>
+        <w:trPr>
+          <w:trHeight w:val="916"/>
+        </w:trPr>
         <w:tc>
           <w:tcPr>
-            <w:tcW w:w="3690" w:type="dxa"/>
+            <w:tcW w:w="3858" w:type="dxa"/>
             <w:shd w:val="clear" w:color="auto" w:fill="auto"/>
           </w:tcPr>
           <w:p>
             <w:pPr>
-              <w:spacing w:line="360" w:lineRule="auto"/>
+              <w:spacing w:line="276" w:lineRule="auto"/>
               <w:ind w:left="85" w:right="87" w:firstLine="0"/>
               <w:rPr>
                 <w:color w:val="000000"/>
@@ -11834,12 +11832,12 @@
         </w:tc>
         <w:tc>
           <w:tcPr>
-            <w:tcW w:w="3690" w:type="dxa"/>
+            <w:tcW w:w="4062" w:type="dxa"/>
             <w:shd w:val="clear" w:color="auto" w:fill="auto"/>
           </w:tcPr>
           <w:p>
             <w:pPr>
-              <w:spacing w:line="360" w:lineRule="auto"/>
+              <w:spacing w:line="276" w:lineRule="auto"/>
               <w:ind w:left="93" w:right="89" w:firstLine="0"/>
               <w:rPr>
                 <w:color w:val="000000"/>
@@ -11858,7 +11856,7 @@
     <w:p>
       <w:pPr>
         <w:spacing w:line="360" w:lineRule="auto"/>
-        <w:ind w:firstLine="567"/>
+        <w:ind w:firstLine="0"/>
         <w:rPr>
           <w:iCs/>
         </w:rPr>
@@ -11928,14 +11926,81 @@
         <w:spacing w:line="360" w:lineRule="auto"/>
       </w:pPr>
       <w:r>
-        <w:t>aknljngl</w:t>
-      </w:r>
-      <w:bookmarkStart w:id="19" w:name="_GoBack"/>
-      <w:bookmarkEnd w:id="19"/>
-    </w:p>
-    <w:p>
-      <w:pPr>
-        <w:spacing w:line="276" w:lineRule="auto"/>
+        <w:t xml:space="preserve">Alur perancangan solusi dapat dilihat pada gambar 3.1 yang telah digambarkan dalam bentuk diagram. Hal pertama yang dilakukan yaitu memahami dengan tepat permasalahan yang telah didapatkan dan menganalisa permasalahan tersebut dengan </w:t>
+      </w:r>
+      <w:r>
+        <w:rPr>
+          <w:i/>
+        </w:rPr>
+        <w:t>framework</w:t>
+      </w:r>
+      <w:r>
+        <w:t xml:space="preserve"> analisa SWOT yang telah disebutkan sebelumnya. Setelah menganalisa permasalahan dan menemukan beberapa solusi, kemudian menentukan teknologi yang akan digunakan. </w:t>
+      </w:r>
+      <w:r>
+        <w:t xml:space="preserve">Hal ini mencakup mengenai teknologi seperti </w:t>
+      </w:r>
+      <w:r>
+        <w:rPr>
+          <w:i/>
+        </w:rPr>
+        <w:t>d</w:t>
+      </w:r>
+      <w:r>
+        <w:rPr>
+          <w:i/>
+        </w:rPr>
+        <w:t>atabase</w:t>
+      </w:r>
+      <w:r>
+        <w:t xml:space="preserve">, bahasa pemrogramman, </w:t>
+      </w:r>
+      <w:r>
+        <w:rPr>
+          <w:i/>
+        </w:rPr>
+        <w:t>f</w:t>
+      </w:r>
+      <w:r>
+        <w:rPr>
+          <w:i/>
+        </w:rPr>
+        <w:t>ramework</w:t>
+      </w:r>
+      <w:r>
+        <w:t xml:space="preserve">, dan juga </w:t>
+      </w:r>
+      <w:r>
+        <w:rPr>
+          <w:i/>
+        </w:rPr>
+        <w:t>tools</w:t>
+      </w:r>
+      <w:r>
+        <w:t xml:space="preserve"> kolaborasi seperti GitHub, serta </w:t>
+      </w:r>
+      <w:r>
+        <w:rPr>
+          <w:i/>
+        </w:rPr>
+        <w:t>platform</w:t>
+      </w:r>
+      <w:r>
+        <w:t xml:space="preserve"> </w:t>
+      </w:r>
+      <w:r>
+        <w:rPr>
+          <w:i/>
+        </w:rPr>
+        <w:t>deployment</w:t>
+      </w:r>
+      <w:r>
+        <w:t xml:space="preserve"> berupa Railway.</w:t>
+      </w:r>
+    </w:p>
+    <w:p>
+      <w:pPr>
+        <w:spacing w:before="240" w:line="276" w:lineRule="auto"/>
         <w:ind w:firstLine="0"/>
         <w:jc w:val="center"/>
       </w:pPr>
@@ -11944,9 +12009,9 @@
           <w:noProof/>
         </w:rPr>
         <w:drawing>
-          <wp:inline distT="0" distB="0" distL="0" distR="0" wp14:anchorId="3BDCF96A" wp14:editId="43E73516">
-            <wp:extent cx="5034915" cy="2407285"/>
-            <wp:effectExtent l="19050" t="19050" r="13335" b="12065"/>
+          <wp:inline distT="0" distB="0" distL="0" distR="0" wp14:anchorId="3BDCF96A" wp14:editId="59A5E234">
+            <wp:extent cx="5030608" cy="2407285"/>
+            <wp:effectExtent l="19050" t="19050" r="17780" b="12065"/>
             <wp:docPr id="2" name="Picture 2"/>
             <wp:cNvGraphicFramePr>
               <a:graphicFrameLocks xmlns:a="http://schemas.openxmlformats.org/drawingml/2006/main" noChangeAspect="1"/>
@@ -11968,7 +12033,6 @@
                         </a:ext>
                       </a:extLst>
                     </a:blip>
-                    <a:srcRect/>
                     <a:stretch>
                       <a:fillRect/>
                     </a:stretch>
@@ -11976,7 +12040,7 @@
                   <pic:spPr bwMode="auto">
                     <a:xfrm>
                       <a:off x="0" y="0"/>
-                      <a:ext cx="5034915" cy="2407285"/>
+                      <a:ext cx="5030608" cy="2407285"/>
                     </a:xfrm>
                     <a:prstGeom prst="rect">
                       <a:avLst/>
@@ -12023,118 +12087,204 @@
         <w:spacing w:line="360" w:lineRule="auto"/>
       </w:pPr>
       <w:r>
-        <w:t>Sesuai dengan r</w:t>
-      </w:r>
-      <w:r>
-        <w:t>ancangan keseluruhan solusi yang diusulkan</w:t>
+        <w:t xml:space="preserve">Setelah dapat menentukan teknologi yang akan digunakan, barulah kemudian projek dapat diinisialisasi dengan membuat sebuah </w:t>
+      </w:r>
+      <w:r>
+        <w:rPr>
+          <w:i/>
+        </w:rPr>
+        <w:t>repository</w:t>
+      </w:r>
+      <w:r>
+        <w:t xml:space="preserve"> pada GitHub untuk mempermudah kolaborasi antar anggota kelompok. Kemudian dilanjutkan dengan perancangan database dengan PostgreSQL untuk menentukan setiap tabel dan kolom diperlukan dalam penyimpanan data.</w:t>
+      </w:r>
+    </w:p>
+    <w:p>
+      <w:pPr>
+        <w:spacing w:line="360" w:lineRule="auto"/>
+      </w:pPr>
+      <w:r>
+        <w:t xml:space="preserve">Penulisan kode dimulai dari membuat </w:t>
+      </w:r>
+      <w:r>
+        <w:rPr>
+          <w:i/>
+        </w:rPr>
+        <w:t>script</w:t>
+      </w:r>
+      <w:r>
+        <w:t xml:space="preserve"> untuk membuat tabel dan kolom secara otomatis saat program mulai dijalankan. Kemudian dilanjutkan dengan menulis kode untuk setiap </w:t>
+      </w:r>
+      <w:r>
+        <w:rPr>
+          <w:i/>
+        </w:rPr>
+        <w:t>service</w:t>
+      </w:r>
+      <w:r>
+        <w:t xml:space="preserve"> yang ada mulai dari </w:t>
+      </w:r>
+      <w:r>
+        <w:rPr>
+          <w:i/>
+        </w:rPr>
+        <w:t>user</w:t>
       </w:r>
       <w:r>
         <w:t xml:space="preserve"> </w:t>
       </w:r>
       <w:r>
-        <w:t xml:space="preserve">untuk menyelesaikan permasalahan yang ditemukan di lokasi </w:t>
-      </w:r>
-      <w:r>
-        <w:t xml:space="preserve">kerja praktik </w:t>
-      </w:r>
-      <w:r>
-        <w:t>pada bagian 3.1</w:t>
-      </w:r>
-      <w:r>
-        <w:t>,</w:t>
+        <w:rPr>
+          <w:i/>
+        </w:rPr>
+        <w:t>service</w:t>
+      </w:r>
+      <w:r>
+        <w:t xml:space="preserve">, </w:t>
+      </w:r>
+      <w:r>
+        <w:rPr>
+          <w:i/>
+        </w:rPr>
+        <w:t>photos</w:t>
+      </w:r>
+      <w:r>
+        <w:t xml:space="preserve">, dan </w:t>
+      </w:r>
+      <w:r>
+        <w:rPr>
+          <w:i/>
+        </w:rPr>
+        <w:t>comments</w:t>
+      </w:r>
+      <w:r>
+        <w:t>.</w:t>
+      </w:r>
+      <w:r>
+        <w:t xml:space="preserve"> Setelah semua kode service selesai, </w:t>
+      </w:r>
+      <w:r>
+        <w:rPr>
+          <w:i/>
+        </w:rPr>
+        <w:t>testing</w:t>
+      </w:r>
+      <w:r>
+        <w:t xml:space="preserve"> dilakukan dengan tiga metode yaitu </w:t>
+      </w:r>
+      <w:r>
+        <w:rPr>
+          <w:i/>
+        </w:rPr>
+        <w:t>Black Box Testing</w:t>
+      </w:r>
+      <w:r>
+        <w:t xml:space="preserve">, </w:t>
+      </w:r>
+      <w:r>
+        <w:rPr>
+          <w:i/>
+        </w:rPr>
+        <w:t>White Box Testing</w:t>
+      </w:r>
+      <w:r>
+        <w:t xml:space="preserve">, dan dengan memanfaatkan </w:t>
+      </w:r>
+      <w:r>
+        <w:rPr>
+          <w:i/>
+        </w:rPr>
+        <w:t>framework</w:t>
+      </w:r>
+      <w:r>
+        <w:t xml:space="preserve"> JEST yang terdapat pada bahasa pemrograman Javascript.</w:t>
+      </w:r>
+    </w:p>
+    <w:p>
+      <w:pPr>
+        <w:spacing w:line="360" w:lineRule="auto"/>
+      </w:pPr>
+      <w:r>
+        <w:lastRenderedPageBreak/>
+        <w:t xml:space="preserve">Ketika keseluruhan dari proses </w:t>
+      </w:r>
+      <w:r>
+        <w:rPr>
+          <w:i/>
+        </w:rPr>
+        <w:t>testing</w:t>
+      </w:r>
+      <w:r>
+        <w:t xml:space="preserve"> sudah selesai dan tidak terdapat lagi </w:t>
+      </w:r>
+      <w:r>
+        <w:rPr>
+          <w:i/>
+        </w:rPr>
+        <w:t>error</w:t>
+      </w:r>
+      <w:r>
+        <w:t xml:space="preserve">, maka dilanjutkan ke tahap </w:t>
+      </w:r>
+      <w:r>
+        <w:rPr>
+          <w:i/>
+        </w:rPr>
+        <w:t>deployment</w:t>
+      </w:r>
+      <w:r>
+        <w:t xml:space="preserve">. Pada tahap ini, sebuah </w:t>
+      </w:r>
+      <w:r>
+        <w:rPr>
+          <w:i/>
+        </w:rPr>
+        <w:t>platform</w:t>
       </w:r>
       <w:r>
         <w:t xml:space="preserve"> </w:t>
       </w:r>
       <w:r>
-        <w:t>selanjutnya</w:t>
-      </w:r>
-      <w:r>
-        <w:t xml:space="preserve"> </w:t>
-      </w:r>
-      <w:r>
-        <w:t xml:space="preserve">dibuat </w:t>
-      </w:r>
-      <w:r>
-        <w:t xml:space="preserve">diagram alur </w:t>
-      </w:r>
-      <w:r>
-        <w:t xml:space="preserve">yang berisi </w:t>
-      </w:r>
-      <w:r>
-        <w:rPr>
-          <w:color w:val="000000"/>
-        </w:rPr>
-        <w:t>proses-proses apa saja yang nantinya dilakukan untuk meyelesaikan projek/ produk</w:t>
-      </w:r>
-      <w:r>
-        <w:t xml:space="preserve">. Diagram alur yang diberikan </w:t>
-      </w:r>
-      <w:r>
-        <w:t>harus</w:t>
-      </w:r>
-      <w:r>
-        <w:t xml:space="preserve"> menggambarkan seluruh rangkaian </w:t>
-      </w:r>
-      <w:r>
-        <w:t>tahapan yang</w:t>
-      </w:r>
-      <w:r>
-        <w:t xml:space="preserve"> dilaksanakan dalam kegiatan </w:t>
-      </w:r>
-      <w:r>
-        <w:t>kerja praktik</w:t>
-      </w:r>
-      <w:r>
-        <w:t xml:space="preserve"> dimulai dari tahap analisis permasalahan hingga tahap pengujian (untuk tipe Implementatif)/ rekomendasi (untuk tipe Non</w:t>
-      </w:r>
-      <w:r>
-        <w:t>-</w:t>
-      </w:r>
-      <w:r>
-        <w:t xml:space="preserve">Implementatif). </w:t>
-      </w:r>
-      <w:r>
-        <w:rPr>
-          <w:b/>
-          <w:bCs/>
-        </w:rPr>
-        <w:t xml:space="preserve">Pada subbab ini jelaskan </w:t>
-      </w:r>
-      <w:r>
-        <w:rPr>
-          <w:b/>
-          <w:bCs/>
-        </w:rPr>
-        <w:t xml:space="preserve">pula secara </w:t>
-      </w:r>
-      <w:r>
-        <w:rPr>
-          <w:b/>
-          <w:bCs/>
-        </w:rPr>
-        <w:t xml:space="preserve">umum </w:t>
-      </w:r>
-      <w:r>
-        <w:rPr>
-          <w:b/>
-          <w:bCs/>
-        </w:rPr>
-        <w:t>tujuan dilaksanakannya</w:t>
-      </w:r>
-      <w:r>
-        <w:rPr>
-          <w:b/>
-          <w:bCs/>
-        </w:rPr>
-        <w:t xml:space="preserve"> </w:t>
-      </w:r>
-      <w:r>
-        <w:rPr>
-          <w:b/>
-          <w:bCs/>
-        </w:rPr>
-        <w:t>tiap tahapan yang sudah dibuat dalam diagram</w:t>
+        <w:rPr>
+          <w:i/>
+        </w:rPr>
+        <w:t>hosting</w:t>
+      </w:r>
+      <w:r>
+        <w:t xml:space="preserve"> gratis bernama Railway dimanfaatkan. Terdapat dua mesin yang di </w:t>
+      </w:r>
+      <w:r>
+        <w:rPr>
+          <w:i/>
+        </w:rPr>
+        <w:t>deploy</w:t>
+      </w:r>
+      <w:r>
+        <w:t xml:space="preserve"> pada tahap ini yaitu PostgreSQL sebagai database dan NodeJs sebagai </w:t>
+      </w:r>
+      <w:r>
+        <w:rPr>
+          <w:i/>
+        </w:rPr>
+        <w:t>runtime</w:t>
+      </w:r>
+      <w:r>
+        <w:t xml:space="preserve"> dari kode program yang telah ditulis. Setelah deployment dilakukan, </w:t>
+      </w:r>
+      <w:r>
+        <w:rPr>
+          <w:i/>
+        </w:rPr>
+        <w:t>testing</w:t>
+      </w:r>
+      <w:r>
+        <w:t xml:space="preserve"> terhadap program kembali dilakukan untuk memastikan tidak adanya kesalahan pada tahap </w:t>
+      </w:r>
+      <w:r>
+        <w:rPr>
+          <w:i/>
+        </w:rPr>
+        <w:t>deployment</w:t>
       </w:r>
       <w:r>
         <w:t>.</w:t>
@@ -12159,11 +12309,11 @@
           <w:color w:val="000000"/>
         </w:rPr>
       </w:pPr>
-      <w:bookmarkStart w:id="20" w:name="_Toc159474290"/>
+      <w:bookmarkStart w:id="19" w:name="_Toc159474290"/>
       <w:r>
         <w:t>Perancangan Solusi</w:t>
       </w:r>
-      <w:bookmarkEnd w:id="20"/>
+      <w:bookmarkEnd w:id="19"/>
     </w:p>
     <w:p>
       <w:pPr>
@@ -12176,182 +12326,38 @@
         <w:rPr>
           <w:color w:val="000000"/>
         </w:rPr>
-        <w:t xml:space="preserve">Bagian ini memberikan </w:t>
-      </w:r>
-      <w:r>
-        <w:rPr>
-          <w:b/>
-          <w:bCs/>
-          <w:color w:val="000000"/>
-        </w:rPr>
-        <w:t>penjelasan terperinci mengenai solusi yang diusulkan</w:t>
-      </w:r>
-      <w:r>
-        <w:rPr>
-          <w:color w:val="000000"/>
-        </w:rPr>
-        <w:t xml:space="preserve"> untuk menyelesaikan permasalahan yang ditemukan di lokasi</w:t>
-      </w:r>
-      <w:r>
-        <w:rPr>
-          <w:color w:val="000000"/>
-        </w:rPr>
-        <w:t xml:space="preserve"> </w:t>
-      </w:r>
-      <w:r>
-        <w:rPr>
-          <w:color w:val="000000"/>
-        </w:rPr>
-        <w:t>kerja praktik</w:t>
-      </w:r>
-      <w:r>
-        <w:rPr>
-          <w:color w:val="000000"/>
-        </w:rPr>
-        <w:t>, terkait dengan fenomena/ isu yang diangkat penting untuk dilakukan</w:t>
-      </w:r>
-      <w:r>
-        <w:rPr>
-          <w:color w:val="000000"/>
-        </w:rPr>
-        <w:t xml:space="preserve"> </w:t>
-      </w:r>
-      <w:r>
-        <w:rPr>
-          <w:color w:val="000000"/>
-        </w:rPr>
-        <w:t xml:space="preserve">yang didukung dengan argumen ilmiah disertai data, fakta ataupun </w:t>
-      </w:r>
-      <w:r>
-        <w:rPr>
-          <w:color w:val="000000"/>
-        </w:rPr>
-        <w:t>fenomena terjadi. Langkah penyelesaian solusi secara garis besar</w:t>
-      </w:r>
-      <w:r>
-        <w:rPr>
-          <w:color w:val="000000"/>
-        </w:rPr>
-        <w:t xml:space="preserve"> </w:t>
-      </w:r>
-      <w:r>
-        <w:rPr>
-          <w:color w:val="000000"/>
-        </w:rPr>
-        <w:t>dikelompokkan menjadi solusi Implementatif atau Non Implementatif. Pada</w:t>
-      </w:r>
-      <w:r>
-        <w:rPr>
-          <w:color w:val="000000"/>
-        </w:rPr>
-        <w:t xml:space="preserve"> </w:t>
-      </w:r>
-      <w:r>
-        <w:rPr>
-          <w:color w:val="000000"/>
-        </w:rPr>
-        <w:t>subbab ini</w:t>
-      </w:r>
-      <w:r>
-        <w:rPr>
-          <w:color w:val="000000"/>
-        </w:rPr>
-        <w:t>,</w:t>
-      </w:r>
-      <w:r>
-        <w:rPr>
-          <w:color w:val="000000"/>
-        </w:rPr>
-        <w:t xml:space="preserve"> </w:t>
-      </w:r>
-      <w:r>
-        <w:rPr>
-          <w:b/>
-          <w:bCs/>
-          <w:color w:val="000000"/>
-        </w:rPr>
-        <w:t xml:space="preserve">fokus </w:t>
-      </w:r>
-      <w:r>
-        <w:rPr>
-          <w:b/>
-          <w:bCs/>
-          <w:color w:val="000000"/>
-        </w:rPr>
-        <w:t xml:space="preserve">pembahasan hanya </w:t>
-      </w:r>
-      <w:r>
-        <w:rPr>
-          <w:b/>
-          <w:bCs/>
-          <w:color w:val="000000"/>
-        </w:rPr>
-        <w:lastRenderedPageBreak/>
-        <w:t>mengenai</w:t>
-      </w:r>
-      <w:r>
-        <w:rPr>
-          <w:b/>
-          <w:bCs/>
-          <w:color w:val="000000"/>
-        </w:rPr>
-        <w:t xml:space="preserve"> perancangan </w:t>
-      </w:r>
-      <w:r>
-        <w:rPr>
-          <w:b/>
-          <w:bCs/>
-          <w:color w:val="000000"/>
-        </w:rPr>
-        <w:t xml:space="preserve">dan </w:t>
-      </w:r>
-      <w:r>
-        <w:rPr>
-          <w:b/>
-          <w:bCs/>
-          <w:color w:val="000000"/>
-        </w:rPr>
-        <w:t>tidak menjabarkan hasil</w:t>
-      </w:r>
-      <w:r>
-        <w:rPr>
-          <w:color w:val="000000"/>
-        </w:rPr>
-        <w:t>,</w:t>
-      </w:r>
-      <w:r>
-        <w:rPr>
-          <w:color w:val="000000"/>
-        </w:rPr>
-        <w:t xml:space="preserve"> </w:t>
-      </w:r>
-      <w:r>
-        <w:rPr>
-          <w:color w:val="000000"/>
-        </w:rPr>
-        <w:t>karena</w:t>
-      </w:r>
-      <w:r>
-        <w:rPr>
-          <w:color w:val="000000"/>
-        </w:rPr>
-        <w:t xml:space="preserve"> hasil </w:t>
-      </w:r>
-      <w:r>
-        <w:rPr>
-          <w:color w:val="000000"/>
-        </w:rPr>
-        <w:t xml:space="preserve">akan </w:t>
-      </w:r>
-      <w:r>
-        <w:rPr>
-          <w:color w:val="000000"/>
-        </w:rPr>
-        <w:t xml:space="preserve">ditampilkan pada Bab 4.  </w:t>
-      </w:r>
-    </w:p>
-    <w:p>
-      <w:pPr>
+        <w:t>Berdasarkan pada permasalahan-permasalahan yang telah disebutkan pada bagian sebelumnya, pengembangan aplikasi yang dapat menjadi platform penyebaran informasi yang cepat dan efisien menjadi solusinya. Demi mewujudkan ide ini, diperlukan suatu teknologi untuk aplikasi agar dapat diakses berbagai macam platform. Penulis menawarkan solusi berupa pembuatan RESTful-API dengan menggunakan NodeJs yang akan di-</w:t>
+      </w:r>
+      <w:r>
+        <w:rPr>
+          <w:i/>
+          <w:color w:val="000000"/>
+        </w:rPr>
+        <w:t>deploy</w:t>
+      </w:r>
+      <w:r>
+        <w:rPr>
+          <w:color w:val="000000"/>
+        </w:rPr>
+        <w:t xml:space="preserve"> pada layanan </w:t>
+      </w:r>
+      <w:r>
+        <w:rPr>
+          <w:i/>
+          <w:color w:val="000000"/>
+        </w:rPr>
+        <w:t>hosting</w:t>
+      </w:r>
+      <w:r>
+        <w:rPr>
+          <w:color w:val="000000"/>
+        </w:rPr>
+        <w:t xml:space="preserve"> Railway.</w:t>
+      </w:r>
+    </w:p>
+    <w:p>
+      <w:pPr>
+        <w:spacing w:line="360" w:lineRule="auto"/>
         <w:rPr>
           <w:color w:val="000000"/>
         </w:rPr>
@@ -12387,296 +12393,261 @@
     <w:p>
       <w:pPr>
         <w:spacing w:line="360" w:lineRule="auto"/>
+      </w:pPr>
+      <w:r>
+        <w:t>Metode p</w:t>
+      </w:r>
+      <w:r>
+        <w:t xml:space="preserve">endekatan Waterfall dimanfaatkan sebagai SDLC (Software Development Life Cycle) </w:t>
+      </w:r>
+      <w:r>
+        <w:t>dalam pembuatan proyek ini. Waterfall digunakan dalam pengembangan perangkat lunak ini karena projek ini memiliki persyaratan yang tetap dan tidak akan berubah ecara signifikan. Selain itu, proyek ini juga memiliki rentang waktu yang ketat serta tim yang sudah terstruktur. Hal tersebut menjadikan pendekatan Waterfall sebagai pendekatan yang paling sesuai dalam pengembangan perangkat lunak MyGram.</w:t>
+      </w:r>
+    </w:p>
+    <w:p>
+      <w:pPr>
+        <w:spacing w:line="276" w:lineRule="auto"/>
+        <w:ind w:firstLine="0"/>
+        <w:jc w:val="center"/>
+      </w:pPr>
+      <w:r>
+        <w:rPr>
+          <w:noProof/>
+        </w:rPr>
+        <w:lastRenderedPageBreak/>
+        <w:drawing>
+          <wp:inline distT="0" distB="0" distL="0" distR="0" wp14:anchorId="798D3F1B" wp14:editId="55CD62B2">
+            <wp:extent cx="5033010" cy="2576195"/>
+            <wp:effectExtent l="19050" t="19050" r="15240" b="14605"/>
+            <wp:docPr id="3" name="Picture 3"/>
+            <wp:cNvGraphicFramePr>
+              <a:graphicFrameLocks xmlns:a="http://schemas.openxmlformats.org/drawingml/2006/main" noChangeAspect="1"/>
+            </wp:cNvGraphicFramePr>
+            <a:graphic xmlns:a="http://schemas.openxmlformats.org/drawingml/2006/main">
+              <a:graphicData uri="http://schemas.openxmlformats.org/drawingml/2006/picture">
+                <pic:pic xmlns:pic="http://schemas.openxmlformats.org/drawingml/2006/picture">
+                  <pic:nvPicPr>
+                    <pic:cNvPr id="0" name="Picture 1"/>
+                    <pic:cNvPicPr>
+                      <a:picLocks noChangeAspect="1" noChangeArrowheads="1"/>
+                    </pic:cNvPicPr>
+                  </pic:nvPicPr>
+                  <pic:blipFill>
+                    <a:blip r:embed="rId27">
+                      <a:extLst>
+                        <a:ext uri="{28A0092B-C50C-407E-A947-70E740481C1C}">
+                          <a14:useLocalDpi xmlns:a14="http://schemas.microsoft.com/office/drawing/2010/main" val="0"/>
+                        </a:ext>
+                      </a:extLst>
+                    </a:blip>
+                    <a:srcRect/>
+                    <a:stretch>
+                      <a:fillRect/>
+                    </a:stretch>
+                  </pic:blipFill>
+                  <pic:spPr bwMode="auto">
+                    <a:xfrm>
+                      <a:off x="0" y="0"/>
+                      <a:ext cx="5033010" cy="2576195"/>
+                    </a:xfrm>
+                    <a:prstGeom prst="rect">
+                      <a:avLst/>
+                    </a:prstGeom>
+                    <a:noFill/>
+                    <a:ln>
+                      <a:solidFill>
+                        <a:schemeClr val="tx1"/>
+                      </a:solidFill>
+                    </a:ln>
+                  </pic:spPr>
+                </pic:pic>
+              </a:graphicData>
+            </a:graphic>
+          </wp:inline>
+        </w:drawing>
+      </w:r>
+    </w:p>
+    <w:p>
+      <w:pPr>
+        <w:spacing w:after="240" w:line="360" w:lineRule="auto"/>
+        <w:ind w:firstLine="0"/>
+        <w:jc w:val="center"/>
+        <w:rPr>
+          <w:sz w:val="20"/>
+        </w:rPr>
+      </w:pPr>
+      <w:r>
         <w:rPr>
           <w:b/>
-          <w:bCs/>
-          <w:u w:val="single"/>
-        </w:rPr>
-      </w:pPr>
-      <w:r>
-        <w:t xml:space="preserve">Pada bagian ini, </w:t>
-      </w:r>
-      <w:r>
-        <w:rPr>
-          <w:b/>
-          <w:bCs/>
+          <w:sz w:val="20"/>
+        </w:rPr>
+        <w:t>Gambar 3.2</w:t>
+      </w:r>
+      <w:r>
+        <w:rPr>
+          <w:sz w:val="20"/>
+        </w:rPr>
+        <w:t xml:space="preserve"> Ilustrasi Metode Pendekatan Waterfall</w:t>
+      </w:r>
+    </w:p>
+    <w:p>
+      <w:pPr>
+        <w:spacing w:line="360" w:lineRule="auto"/>
+      </w:pPr>
+      <w:r>
+        <w:t xml:space="preserve">Terdapat 5 tahapan yang ada pada </w:t>
+      </w:r>
+      <w:r>
+        <w:t>metode pendekatan Waterfall. Tahapan-tahapan tersebut memiliki tujuan yang berbeda-beda:</w:t>
+      </w:r>
+    </w:p>
+    <w:p>
+      <w:pPr>
+        <w:pStyle w:val="ListParagraph"/>
+        <w:numPr>
+          <w:ilvl w:val="0"/>
+          <w:numId w:val="30"/>
+        </w:numPr>
+        <w:spacing w:line="360" w:lineRule="auto"/>
+        <w:ind w:left="1080"/>
+      </w:pPr>
+      <w:r>
+        <w:t>Requirement Analisis</w:t>
+      </w:r>
+    </w:p>
+    <w:p>
+      <w:pPr>
+        <w:pStyle w:val="ListParagraph"/>
+        <w:spacing w:line="360" w:lineRule="auto"/>
+        <w:ind w:left="1080" w:firstLine="360"/>
+      </w:pPr>
+      <w:r>
+        <w:t>Pada tahap ini, keseluruhan informasi mengenai kebutuhan-kebutuhan pengguna terhadap perangkat lunak sudah harus ditentukan. Informasi ini diperoleh dengan cara berdiskusi yang kemudian hasil diskusi tersebut dapat dianalisis dan diolah sehingga kebutuhan pengguna terhadap perangkan lunak didapatkan dan perangkat lunak dapat segera dikembangkan.</w:t>
+      </w:r>
+    </w:p>
+    <w:p>
+      <w:pPr>
+        <w:pStyle w:val="ListParagraph"/>
+        <w:numPr>
+          <w:ilvl w:val="0"/>
+          <w:numId w:val="30"/>
+        </w:numPr>
+        <w:spacing w:line="360" w:lineRule="auto"/>
+        <w:ind w:left="1080"/>
+      </w:pPr>
+      <w:r>
+        <w:t>Design</w:t>
+      </w:r>
+    </w:p>
+    <w:p>
+      <w:pPr>
+        <w:pStyle w:val="ListParagraph"/>
+        <w:spacing w:line="360" w:lineRule="auto"/>
+        <w:ind w:left="1080" w:firstLine="360"/>
+      </w:pPr>
+      <w:r>
+        <w:t xml:space="preserve">Tahap berikutnya pada metode ini yaitu desain. Secara umum, tahap ini meliputi kepentingan desain teknis seperti lapisan data, bahasa pemrograman, dan layanan pembantu seperti </w:t>
+      </w:r>
+      <w:r>
+        <w:rPr>
           <w:i/>
-          <w:iCs/>
-        </w:rPr>
-        <w:t>k</w:t>
-      </w:r>
-      <w:r>
-        <w:rPr>
-          <w:b/>
-          <w:bCs/>
+        </w:rPr>
+        <w:t>database</w:t>
+      </w:r>
+      <w:r>
+        <w:t xml:space="preserve"> dan </w:t>
+      </w:r>
+      <w:r>
+        <w:rPr>
           <w:i/>
-          <w:iCs/>
-        </w:rPr>
-        <w:t>erja</w:t>
-      </w:r>
-      <w:r>
-        <w:rPr>
-          <w:b/>
-          <w:bCs/>
-          <w:i/>
-          <w:iCs/>
-        </w:rPr>
-        <w:t xml:space="preserve"> praktik berupa </w:t>
-      </w:r>
-      <w:r>
-        <w:rPr>
-          <w:b/>
-          <w:bCs/>
-          <w:i/>
-          <w:iCs/>
-        </w:rPr>
-        <w:t>rancang bangun perangkat lunak</w:t>
-      </w:r>
-      <w:r>
-        <w:rPr>
-          <w:b/>
-          <w:bCs/>
-          <w:i/>
-          <w:iCs/>
-          <w:color w:val="000000"/>
-        </w:rPr>
-        <w:t xml:space="preserve"> (</w:t>
-      </w:r>
-      <w:r>
-        <w:rPr>
-          <w:b/>
-          <w:bCs/>
-          <w:i/>
-          <w:iCs/>
-          <w:color w:val="000000"/>
-        </w:rPr>
-        <w:t>implementatif</w:t>
-      </w:r>
-      <w:r>
-        <w:rPr>
-          <w:b/>
-          <w:bCs/>
-          <w:i/>
-          <w:iCs/>
-          <w:color w:val="000000"/>
-        </w:rPr>
-        <w:t>)</w:t>
-      </w:r>
-      <w:r>
-        <w:rPr>
-          <w:b/>
-          <w:bCs/>
-          <w:i/>
-          <w:iCs/>
-          <w:color w:val="000000"/>
-        </w:rPr>
-        <w:t>,</w:t>
-      </w:r>
-      <w:r>
-        <w:rPr>
-          <w:b/>
-          <w:bCs/>
-          <w:i/>
-          <w:iCs/>
-          <w:color w:val="000000"/>
-        </w:rPr>
-        <w:t xml:space="preserve"> dapat menggunakan </w:t>
-      </w:r>
-      <w:r>
-        <w:rPr>
-          <w:b/>
-          <w:bCs/>
-          <w:i/>
-          <w:iCs/>
-          <w:color w:val="000000"/>
-        </w:rPr>
-        <w:t xml:space="preserve">alur pengembangan </w:t>
-      </w:r>
-      <w:r>
-        <w:rPr>
-          <w:b/>
-          <w:bCs/>
-          <w:i/>
-          <w:iCs/>
-          <w:color w:val="000000"/>
-        </w:rPr>
-        <w:t xml:space="preserve">seperti SDLC, Waterfall, </w:t>
-      </w:r>
-      <w:r>
-        <w:rPr>
-          <w:b/>
-          <w:bCs/>
-          <w:i/>
-          <w:iCs/>
-          <w:color w:val="000000"/>
-        </w:rPr>
-        <w:t xml:space="preserve">Grapple, Extreme Programming, Agile, </w:t>
-      </w:r>
-      <w:r>
-        <w:rPr>
-          <w:b/>
-          <w:bCs/>
-          <w:i/>
-          <w:iCs/>
-          <w:color w:val="000000"/>
-        </w:rPr>
-        <w:t xml:space="preserve">Prototype atau yang lainnya </w:t>
-      </w:r>
-      <w:r>
-        <w:rPr>
-          <w:b/>
-          <w:bCs/>
-          <w:i/>
-          <w:iCs/>
-          <w:color w:val="000000"/>
-          <w:u w:val="single"/>
-        </w:rPr>
-        <w:t>sesuai kebutuhan</w:t>
-      </w:r>
-      <w:r>
-        <w:rPr>
-          <w:color w:val="000000"/>
-        </w:rPr>
-        <w:t xml:space="preserve"> dan b</w:t>
-      </w:r>
-      <w:r>
-        <w:rPr>
-          <w:color w:val="000000"/>
-        </w:rPr>
-        <w:t>erikan alasan/ justifikasi pemilihan</w:t>
-      </w:r>
-      <w:r>
-        <w:rPr>
-          <w:color w:val="000000"/>
-        </w:rPr>
-        <w:t>nya</w:t>
-      </w:r>
-      <w:r>
-        <w:rPr>
-          <w:color w:val="000000"/>
-        </w:rPr>
-        <w:t xml:space="preserve">. </w:t>
-      </w:r>
-      <w:r>
-        <w:rPr>
-          <w:color w:val="000000"/>
-        </w:rPr>
-        <w:t xml:space="preserve">Selanjutnya, berikan pula detail informasi mengenai </w:t>
-      </w:r>
-      <w:r>
-        <w:rPr>
-          <w:color w:val="000000"/>
-        </w:rPr>
-        <w:t xml:space="preserve">“apa </w:t>
-      </w:r>
-      <w:r>
-        <w:rPr>
-          <w:color w:val="000000"/>
-        </w:rPr>
-        <w:t>yang dilakukan</w:t>
-      </w:r>
-      <w:r>
-        <w:rPr>
-          <w:color w:val="000000"/>
-        </w:rPr>
-        <w:t>”</w:t>
-      </w:r>
-      <w:r>
-        <w:rPr>
-          <w:color w:val="000000"/>
-        </w:rPr>
-        <w:t xml:space="preserve"> </w:t>
-      </w:r>
-      <w:r>
-        <w:rPr>
-          <w:color w:val="000000"/>
-        </w:rPr>
-        <w:t>pada tiap</w:t>
-      </w:r>
-      <w:r>
-        <w:rPr>
-          <w:color w:val="000000"/>
-        </w:rPr>
-        <w:t xml:space="preserve"> </w:t>
-      </w:r>
-      <w:r>
-        <w:rPr>
-          <w:color w:val="000000"/>
-        </w:rPr>
-        <w:t xml:space="preserve">tahapan </w:t>
-      </w:r>
-      <w:r>
-        <w:rPr>
-          <w:color w:val="000000"/>
-        </w:rPr>
-        <w:t xml:space="preserve">metode pengembangan yang dipilih </w:t>
-      </w:r>
-      <w:r>
-        <w:rPr>
-          <w:color w:val="000000"/>
-        </w:rPr>
-        <w:t>sesuai</w:t>
-      </w:r>
-      <w:r>
-        <w:rPr>
-          <w:color w:val="000000"/>
-        </w:rPr>
-        <w:t xml:space="preserve"> </w:t>
-      </w:r>
-      <w:r>
-        <w:rPr>
-          <w:color w:val="000000"/>
-        </w:rPr>
-        <w:t>dengan kondisi riil di lokasi kerja praktik</w:t>
-      </w:r>
-      <w:r>
-        <w:rPr>
-          <w:color w:val="000000"/>
-        </w:rPr>
-        <w:t xml:space="preserve">. </w:t>
-      </w:r>
-      <w:r>
-        <w:rPr>
-          <w:b/>
-          <w:bCs/>
-          <w:color w:val="000000"/>
-          <w:u w:val="single"/>
-        </w:rPr>
-        <w:t>B</w:t>
-      </w:r>
-      <w:r>
-        <w:rPr>
-          <w:b/>
-          <w:bCs/>
-          <w:color w:val="000000"/>
-          <w:u w:val="single"/>
-        </w:rPr>
-        <w:t xml:space="preserve">ukan hanya berisi kajian teoritis </w:t>
-      </w:r>
-      <w:r>
-        <w:rPr>
-          <w:b/>
-          <w:bCs/>
-          <w:color w:val="000000"/>
-          <w:u w:val="single"/>
-        </w:rPr>
-        <w:t>mengenai metode pengembangan yang digunakan.</w:t>
-      </w:r>
-    </w:p>
-    <w:p>
-      <w:pPr>
-        <w:pBdr>
-          <w:top w:val="nil"/>
-          <w:left w:val="nil"/>
-          <w:bottom w:val="nil"/>
-          <w:right w:val="nil"/>
-          <w:between w:val="nil"/>
-        </w:pBdr>
+        </w:rPr>
+        <w:t>hosting</w:t>
+      </w:r>
+      <w:r>
+        <w:t>.</w:t>
+      </w:r>
+    </w:p>
+    <w:p>
+      <w:pPr>
+        <w:pStyle w:val="ListParagraph"/>
+        <w:numPr>
+          <w:ilvl w:val="0"/>
+          <w:numId w:val="30"/>
+        </w:numPr>
         <w:spacing w:line="360" w:lineRule="auto"/>
-        <w:ind w:left="426" w:firstLine="0"/>
-        <w:rPr>
-          <w:color w:val="000000"/>
-        </w:rPr>
+        <w:ind w:left="1080"/>
+      </w:pPr>
+      <w:r>
+        <w:t>Implementation &amp; Unit Testing</w:t>
+      </w:r>
+    </w:p>
+    <w:p>
+      <w:pPr>
+        <w:pStyle w:val="ListParagraph"/>
+        <w:spacing w:line="360" w:lineRule="auto"/>
+        <w:ind w:left="1080" w:firstLine="360"/>
+      </w:pPr>
+      <w:r>
+        <w:t>Tahap ini merupakan tahap dimana penulisan kode dimulai. Pembuatan perangkat lunak akan dibagi menjadi modul-modul kecil yang akan dikombinasikan pada tahap berikutnya. Pembagian inilah yang disebut dengan unit yang kemudian akan dilakukan testing pada setiap unit yang dibuat.</w:t>
+      </w:r>
+    </w:p>
+    <w:p>
+      <w:pPr>
+        <w:pStyle w:val="ListParagraph"/>
+        <w:numPr>
+          <w:ilvl w:val="0"/>
+          <w:numId w:val="30"/>
+        </w:numPr>
+        <w:spacing w:line="360" w:lineRule="auto"/>
+        <w:ind w:left="1080"/>
+      </w:pPr>
+      <w:r>
+        <w:lastRenderedPageBreak/>
+        <w:t>Testing</w:t>
+      </w:r>
+    </w:p>
+    <w:p>
+      <w:pPr>
+        <w:pStyle w:val="ListParagraph"/>
+        <w:spacing w:line="360" w:lineRule="auto"/>
+        <w:ind w:left="1080" w:firstLine="360"/>
+      </w:pPr>
+      <w:r>
+        <w:t>Penggabungan modul-modul kecil dilakukan pada tahap ini. Berbagai modul yang telah dibuat sebelumnya diintegrasikan dalam suatu system secara keseluruhan dan kemudian dilakukan testing kembali terhadap keseluruhan sistem yang telah terintegrasi.</w:t>
+      </w:r>
+    </w:p>
+    <w:p>
+      <w:pPr>
+        <w:pStyle w:val="ListParagraph"/>
+        <w:numPr>
+          <w:ilvl w:val="0"/>
+          <w:numId w:val="30"/>
+        </w:numPr>
+        <w:spacing w:line="360" w:lineRule="auto"/>
+        <w:ind w:left="1080"/>
+      </w:pPr>
+      <w:r>
+        <w:t>Operation and Maintenance</w:t>
+      </w:r>
+    </w:p>
+    <w:p>
+      <w:pPr>
+        <w:pStyle w:val="ListParagraph"/>
+        <w:spacing w:line="360" w:lineRule="auto"/>
+        <w:ind w:left="1080" w:firstLine="360"/>
+      </w:pPr>
+      <w:r>
+        <w:t>Sistem yang telah dibuat, dites, dan di-deploy kemudian akan masuk ke tahap ini. Perangkat lunak yang sudah terbentuk akan dijalankan dan dioperasikan oleh pengguna.</w:t>
+      </w:r>
+      <w:r>
+        <w:t xml:space="preserve"> Pemeliharaan atau maintenance akan dilakukan jika terdapat kesalahan yang perlu diperbaiki atau peningkatan sistem sesuai dengan kebutuhan.</w:t>
+      </w:r>
+    </w:p>
+    <w:p>
+      <w:pPr>
+        <w:pStyle w:val="ListParagraph"/>
+        <w:spacing w:line="360" w:lineRule="auto"/>
+        <w:ind w:left="1080" w:firstLine="360"/>
       </w:pPr>
     </w:p>
     <w:p>
@@ -12731,233 +12702,7 @@
         <w:rPr>
           <w:color w:val="000000"/>
         </w:rPr>
-        <w:t>Jelaskan</w:t>
-      </w:r>
-      <w:r>
-        <w:rPr>
-          <w:color w:val="000000"/>
-        </w:rPr>
-        <w:t xml:space="preserve"> spesifikasi </w:t>
-      </w:r>
-      <w:r>
-        <w:rPr>
-          <w:color w:val="000000"/>
-        </w:rPr>
-        <w:t xml:space="preserve">alat </w:t>
-      </w:r>
-      <w:r>
-        <w:rPr>
-          <w:color w:val="000000"/>
-        </w:rPr>
-        <w:t xml:space="preserve">yang digunakan dalam </w:t>
-      </w:r>
-      <w:r>
-        <w:rPr>
-          <w:color w:val="000000"/>
-        </w:rPr>
-        <w:t>pengerjaan</w:t>
-      </w:r>
-      <w:r>
-        <w:rPr>
-          <w:color w:val="000000"/>
-        </w:rPr>
-        <w:t xml:space="preserve"> </w:t>
-      </w:r>
-      <w:r>
-        <w:rPr>
-          <w:color w:val="000000"/>
-        </w:rPr>
-        <w:t>kerja praktik,</w:t>
-      </w:r>
-      <w:r>
-        <w:rPr>
-          <w:color w:val="000000"/>
-        </w:rPr>
-        <w:t xml:space="preserve"> </w:t>
-      </w:r>
-      <w:r>
-        <w:rPr>
-          <w:color w:val="000000"/>
-        </w:rPr>
-        <w:t xml:space="preserve">seperti: </w:t>
-      </w:r>
-      <w:r>
-        <w:rPr>
-          <w:i/>
-          <w:iCs/>
-          <w:color w:val="000000"/>
-        </w:rPr>
-        <w:t>hardware</w:t>
-      </w:r>
-      <w:r>
-        <w:rPr>
-          <w:color w:val="000000"/>
-        </w:rPr>
-        <w:t xml:space="preserve"> </w:t>
-      </w:r>
-      <w:r>
-        <w:rPr>
-          <w:color w:val="000000"/>
-        </w:rPr>
-        <w:t xml:space="preserve">(Tabel 3.2) </w:t>
-      </w:r>
-      <w:r>
-        <w:rPr>
-          <w:color w:val="000000"/>
-        </w:rPr>
-        <w:t xml:space="preserve">maupun </w:t>
-      </w:r>
-      <w:r>
-        <w:rPr>
-          <w:i/>
-          <w:iCs/>
-          <w:color w:val="000000"/>
-        </w:rPr>
-        <w:t>software</w:t>
-      </w:r>
-      <w:r>
-        <w:rPr>
-          <w:color w:val="000000"/>
-        </w:rPr>
-        <w:t xml:space="preserve"> </w:t>
-      </w:r>
-      <w:r>
-        <w:rPr>
-          <w:color w:val="000000"/>
-        </w:rPr>
-        <w:t xml:space="preserve">(Tabel 3.3) </w:t>
-      </w:r>
-      <w:r>
-        <w:rPr>
-          <w:color w:val="000000"/>
-        </w:rPr>
-        <w:t>serta</w:t>
-      </w:r>
-      <w:r>
-        <w:rPr>
-          <w:color w:val="000000"/>
-        </w:rPr>
-        <w:t xml:space="preserve"> </w:t>
-      </w:r>
-      <w:r>
-        <w:rPr>
-          <w:color w:val="000000"/>
-        </w:rPr>
-        <w:t>peralatan lainnya sesuai kebutuhan.</w:t>
-      </w:r>
-      <w:r>
-        <w:rPr>
-          <w:color w:val="000000"/>
-        </w:rPr>
-        <w:t xml:space="preserve"> </w:t>
-      </w:r>
-      <w:r>
-        <w:rPr>
-          <w:color w:val="000000"/>
-        </w:rPr>
-        <w:t xml:space="preserve">Berikan </w:t>
-      </w:r>
-      <w:proofErr w:type="gramStart"/>
-      <w:r>
-        <w:rPr>
-          <w:color w:val="000000"/>
-        </w:rPr>
-        <w:t xml:space="preserve">dalam </w:t>
-      </w:r>
-      <w:r>
-        <w:rPr>
-          <w:color w:val="000000"/>
-        </w:rPr>
-        <w:t xml:space="preserve"> bentuk</w:t>
-      </w:r>
-      <w:proofErr w:type="gramEnd"/>
-      <w:r>
-        <w:rPr>
-          <w:color w:val="000000"/>
-        </w:rPr>
-        <w:t xml:space="preserve"> </w:t>
-      </w:r>
-      <w:r>
-        <w:rPr>
-          <w:color w:val="000000"/>
-        </w:rPr>
-        <w:t xml:space="preserve">tabel beserta penjelasan (sebelum tabel) tentang </w:t>
-      </w:r>
-      <w:r>
-        <w:rPr>
-          <w:i/>
-          <w:iCs/>
-          <w:color w:val="000000"/>
-        </w:rPr>
-        <w:t>Hardware</w:t>
-      </w:r>
-      <w:r>
-        <w:rPr>
-          <w:color w:val="000000"/>
-        </w:rPr>
-        <w:t xml:space="preserve">, </w:t>
-      </w:r>
-      <w:r>
-        <w:rPr>
-          <w:i/>
-          <w:iCs/>
-          <w:color w:val="000000"/>
-        </w:rPr>
-        <w:t>Software</w:t>
-      </w:r>
-      <w:r>
-        <w:rPr>
-          <w:color w:val="000000"/>
-        </w:rPr>
-        <w:t xml:space="preserve"> dan </w:t>
-      </w:r>
-      <w:r>
-        <w:rPr>
-          <w:color w:val="000000"/>
-        </w:rPr>
-        <w:t>peralatan</w:t>
-      </w:r>
-      <w:r>
-        <w:rPr>
-          <w:color w:val="000000"/>
-        </w:rPr>
-        <w:t xml:space="preserve"> yang digunakan.</w:t>
-      </w:r>
-      <w:r>
-        <w:rPr>
-          <w:color w:val="000000"/>
-        </w:rPr>
-        <w:t xml:space="preserve"> Terangkan kebutuhan mendasar dari objek serta alasan “</w:t>
-      </w:r>
-      <w:r>
-        <w:rPr>
-          <w:color w:val="000000"/>
-        </w:rPr>
-        <w:t>mengapa</w:t>
-      </w:r>
-      <w:r>
-        <w:rPr>
-          <w:color w:val="000000"/>
-        </w:rPr>
-        <w:t xml:space="preserve"> </w:t>
-      </w:r>
-      <w:r>
-        <w:t>alat tersebut digunakan</w:t>
-      </w:r>
-      <w:r>
-        <w:t>/ dibutuhkan</w:t>
-      </w:r>
-      <w:r>
-        <w:rPr>
-          <w:color w:val="000000"/>
-        </w:rPr>
-        <w:t xml:space="preserve">” </w:t>
-      </w:r>
-      <w:r>
-        <w:rPr>
-          <w:color w:val="000000"/>
-        </w:rPr>
-        <w:t>dalam projek/ pembuatan produk.</w:t>
+        <w:t>Perancangan RESTful-API aplikasi MyGram ini tentunya membutuhkan tools yang sesuai baik itu perangkat keras (hardware) maupun perangkat lunak (software). Spesifikasi yang dibutuhkan diantaranya sebagai berikut:</w:t>
       </w:r>
     </w:p>
     <w:p>
@@ -12969,23 +12714,7 @@
           <w:right w:val="nil"/>
           <w:between w:val="nil"/>
         </w:pBdr>
-        <w:spacing w:line="360" w:lineRule="auto"/>
-        <w:ind w:firstLine="567"/>
-        <w:rPr>
-          <w:color w:val="000000"/>
-        </w:rPr>
-      </w:pPr>
-    </w:p>
-    <w:p>
-      <w:pPr>
-        <w:pBdr>
-          <w:top w:val="nil"/>
-          <w:left w:val="nil"/>
-          <w:bottom w:val="nil"/>
-          <w:right w:val="nil"/>
-          <w:between w:val="nil"/>
-        </w:pBdr>
-        <w:spacing w:after="120" w:line="240" w:lineRule="auto"/>
+        <w:spacing w:before="240" w:after="120" w:line="240" w:lineRule="auto"/>
         <w:ind w:firstLine="0"/>
         <w:jc w:val="center"/>
         <w:rPr>
@@ -12994,8 +12723,8 @@
           <w:szCs w:val="20"/>
         </w:rPr>
       </w:pPr>
-      <w:bookmarkStart w:id="21" w:name="_heading=h.19c6y18" w:colFirst="0" w:colLast="0"/>
-      <w:bookmarkEnd w:id="21"/>
+      <w:bookmarkStart w:id="20" w:name="_heading=h.19c6y18" w:colFirst="0" w:colLast="0"/>
+      <w:bookmarkEnd w:id="20"/>
       <w:r>
         <w:rPr>
           <w:b/>
@@ -13057,8 +12786,9 @@
     </w:p>
     <w:tbl>
       <w:tblPr>
-        <w:tblStyle w:val="a5"/>
-        <w:tblW w:w="8154" w:type="dxa"/>
+        <w:tblStyle w:val="a4"/>
+        <w:tblW w:w="7920" w:type="dxa"/>
+        <w:tblInd w:w="-5" w:type="dxa"/>
         <w:tblBorders>
           <w:top w:val="single" w:sz="4" w:space="0" w:color="000000"/>
           <w:left w:val="single" w:sz="4" w:space="0" w:color="000000"/>
@@ -13071,13 +12801,16 @@
         <w:tblLook w:val="0400" w:firstRow="0" w:lastRow="0" w:firstColumn="0" w:lastColumn="0" w:noHBand="0" w:noVBand="1"/>
       </w:tblPr>
       <w:tblGrid>
-        <w:gridCol w:w="4077"/>
-        <w:gridCol w:w="4077"/>
+        <w:gridCol w:w="3858"/>
+        <w:gridCol w:w="4062"/>
       </w:tblGrid>
       <w:tr>
+        <w:trPr>
+          <w:trHeight w:val="301"/>
+        </w:trPr>
         <w:tc>
           <w:tcPr>
-            <w:tcW w:w="4077" w:type="dxa"/>
+            <w:tcW w:w="3858" w:type="dxa"/>
             <w:shd w:val="clear" w:color="auto" w:fill="D9D9D9" w:themeFill="background1" w:themeFillShade="D9"/>
           </w:tcPr>
           <w:p>
@@ -13095,19 +12828,19 @@
                 <w:b/>
                 <w:color w:val="000000"/>
               </w:rPr>
-              <w:t>Hardware</w:t>
+              <w:t>Komputer/Laptop</w:t>
             </w:r>
           </w:p>
         </w:tc>
         <w:tc>
           <w:tcPr>
-            <w:tcW w:w="4077" w:type="dxa"/>
+            <w:tcW w:w="4062" w:type="dxa"/>
             <w:shd w:val="clear" w:color="auto" w:fill="D9D9D9" w:themeFill="background1" w:themeFillShade="D9"/>
           </w:tcPr>
           <w:p>
             <w:pPr>
               <w:spacing w:line="360" w:lineRule="auto"/>
-              <w:ind w:firstLine="0"/>
+              <w:ind w:firstLine="3"/>
               <w:jc w:val="center"/>
               <w:rPr>
                 <w:b/>
@@ -13125,43 +12858,153 @@
         </w:tc>
       </w:tr>
       <w:tr>
+        <w:trPr>
+          <w:trHeight w:val="80"/>
+        </w:trPr>
         <w:tc>
           <w:tcPr>
-            <w:tcW w:w="4077" w:type="dxa"/>
+            <w:tcW w:w="3858" w:type="dxa"/>
+            <w:shd w:val="clear" w:color="auto" w:fill="auto"/>
+            <w:vAlign w:val="center"/>
           </w:tcPr>
           <w:p>
             <w:pPr>
-              <w:spacing w:line="360" w:lineRule="auto"/>
-              <w:ind w:firstLine="0"/>
+              <w:spacing w:line="276" w:lineRule="auto"/>
+              <w:ind w:left="85" w:right="87" w:firstLine="0"/>
+              <w:jc w:val="center"/>
               <w:rPr>
                 <w:color w:val="000000"/>
               </w:rPr>
             </w:pPr>
+            <w:r>
+              <w:rPr>
+                <w:color w:val="000000"/>
+              </w:rPr>
+              <w:t>Processor</w:t>
+            </w:r>
           </w:p>
         </w:tc>
         <w:tc>
           <w:tcPr>
-            <w:tcW w:w="4077" w:type="dxa"/>
+            <w:tcW w:w="4062" w:type="dxa"/>
+            <w:shd w:val="clear" w:color="auto" w:fill="auto"/>
           </w:tcPr>
           <w:p>
             <w:pPr>
-              <w:spacing w:line="360" w:lineRule="auto"/>
-              <w:ind w:firstLine="0"/>
+              <w:spacing w:line="276" w:lineRule="auto"/>
+              <w:ind w:left="93" w:right="89" w:firstLine="0"/>
               <w:rPr>
                 <w:color w:val="000000"/>
               </w:rPr>
             </w:pPr>
+            <w:r>
+              <w:rPr>
+                <w:color w:val="000000"/>
+              </w:rPr>
+              <w:t>Setara Intel Core i5 gen4, dengan kecepatan 2.4 GHz atau lebih.</w:t>
+            </w:r>
+          </w:p>
+        </w:tc>
+      </w:tr>
+      <w:tr>
+        <w:trPr>
+          <w:trHeight w:val="60"/>
+        </w:trPr>
+        <w:tc>
+          <w:tcPr>
+            <w:tcW w:w="3858" w:type="dxa"/>
+            <w:shd w:val="clear" w:color="auto" w:fill="auto"/>
+            <w:vAlign w:val="center"/>
+          </w:tcPr>
+          <w:p>
+            <w:pPr>
+              <w:spacing w:line="276" w:lineRule="auto"/>
+              <w:ind w:left="85" w:right="87" w:firstLine="0"/>
+              <w:jc w:val="center"/>
+              <w:rPr>
+                <w:color w:val="000000"/>
+              </w:rPr>
+            </w:pPr>
+            <w:r>
+              <w:rPr>
+                <w:color w:val="000000"/>
+              </w:rPr>
+              <w:t>RAM</w:t>
+            </w:r>
+          </w:p>
+        </w:tc>
+        <w:tc>
+          <w:tcPr>
+            <w:tcW w:w="4062" w:type="dxa"/>
+            <w:shd w:val="clear" w:color="auto" w:fill="auto"/>
+          </w:tcPr>
+          <w:p>
+            <w:pPr>
+              <w:spacing w:line="276" w:lineRule="auto"/>
+              <w:ind w:left="93" w:right="89" w:firstLine="0"/>
+              <w:rPr>
+                <w:color w:val="000000"/>
+              </w:rPr>
+            </w:pPr>
+            <w:r>
+              <w:rPr>
+                <w:color w:val="000000"/>
+              </w:rPr>
+              <w:t>Direkomendasikan 8 GB, minimal 4 GB dengan kecepatan minimal 1333 MHz.</w:t>
+            </w:r>
+          </w:p>
+        </w:tc>
+      </w:tr>
+      <w:tr>
+        <w:trPr>
+          <w:trHeight w:val="60"/>
+        </w:trPr>
+        <w:tc>
+          <w:tcPr>
+            <w:tcW w:w="3858" w:type="dxa"/>
+            <w:shd w:val="clear" w:color="auto" w:fill="auto"/>
+            <w:vAlign w:val="center"/>
+          </w:tcPr>
+          <w:p>
+            <w:pPr>
+              <w:spacing w:line="276" w:lineRule="auto"/>
+              <w:ind w:left="85" w:right="87" w:firstLine="0"/>
+              <w:jc w:val="center"/>
+              <w:rPr>
+                <w:color w:val="000000"/>
+              </w:rPr>
+            </w:pPr>
+            <w:r>
+              <w:rPr>
+                <w:color w:val="000000"/>
+              </w:rPr>
+              <w:t>Storage</w:t>
+            </w:r>
+          </w:p>
+        </w:tc>
+        <w:tc>
+          <w:tcPr>
+            <w:tcW w:w="4062" w:type="dxa"/>
+            <w:shd w:val="clear" w:color="auto" w:fill="auto"/>
+          </w:tcPr>
+          <w:p>
+            <w:pPr>
+              <w:spacing w:line="276" w:lineRule="auto"/>
+              <w:ind w:left="93" w:right="89" w:firstLine="0"/>
+              <w:rPr>
+                <w:color w:val="000000"/>
+              </w:rPr>
+            </w:pPr>
+            <w:r>
+              <w:rPr>
+                <w:color w:val="000000"/>
+              </w:rPr>
+              <w:t>HDD/SSD dengan ruang kosong minimal 25 GB, lebih besar lebih baik.</w:t>
+            </w:r>
           </w:p>
         </w:tc>
       </w:tr>
     </w:tbl>
-    <w:p>
-      <w:pPr>
-        <w:rPr>
-          <w:color w:val="000000"/>
-        </w:rPr>
-      </w:pPr>
-    </w:p>
     <w:p>
       <w:pPr>
         <w:pBdr>
@@ -13171,7 +13014,7 @@
           <w:right w:val="nil"/>
           <w:between w:val="nil"/>
         </w:pBdr>
-        <w:spacing w:after="120" w:line="240" w:lineRule="auto"/>
+        <w:spacing w:before="240" w:after="120" w:line="240" w:lineRule="auto"/>
         <w:ind w:firstLine="0"/>
         <w:jc w:val="center"/>
         <w:rPr>
@@ -13180,8 +13023,8 @@
           <w:szCs w:val="20"/>
         </w:rPr>
       </w:pPr>
-      <w:bookmarkStart w:id="22" w:name="_heading=h.3tbugp1" w:colFirst="0" w:colLast="0"/>
-      <w:bookmarkEnd w:id="22"/>
+      <w:bookmarkStart w:id="21" w:name="_heading=h.3tbugp1" w:colFirst="0" w:colLast="0"/>
+      <w:bookmarkEnd w:id="21"/>
       <w:r>
         <w:rPr>
           <w:b/>
@@ -13243,8 +13086,9 @@
     </w:p>
     <w:tbl>
       <w:tblPr>
-        <w:tblStyle w:val="a6"/>
-        <w:tblW w:w="8154" w:type="dxa"/>
+        <w:tblStyle w:val="a4"/>
+        <w:tblW w:w="7920" w:type="dxa"/>
+        <w:tblInd w:w="-5" w:type="dxa"/>
         <w:tblBorders>
           <w:top w:val="single" w:sz="4" w:space="0" w:color="000000"/>
           <w:left w:val="single" w:sz="4" w:space="0" w:color="000000"/>
@@ -13257,13 +13101,17 @@
         <w:tblLook w:val="0400" w:firstRow="0" w:lastRow="0" w:firstColumn="0" w:lastColumn="0" w:noHBand="0" w:noVBand="1"/>
       </w:tblPr>
       <w:tblGrid>
-        <w:gridCol w:w="4077"/>
-        <w:gridCol w:w="4077"/>
+        <w:gridCol w:w="2970"/>
+        <w:gridCol w:w="2919"/>
+        <w:gridCol w:w="2031"/>
       </w:tblGrid>
       <w:tr>
+        <w:trPr>
+          <w:trHeight w:val="301"/>
+        </w:trPr>
         <w:tc>
           <w:tcPr>
-            <w:tcW w:w="4077" w:type="dxa"/>
+            <w:tcW w:w="2970" w:type="dxa"/>
             <w:shd w:val="clear" w:color="auto" w:fill="D9D9D9" w:themeFill="background1" w:themeFillShade="D9"/>
           </w:tcPr>
           <w:p>
@@ -13281,19 +13129,19 @@
                 <w:b/>
                 <w:color w:val="000000"/>
               </w:rPr>
-              <w:t>Software</w:t>
+              <w:t>Jenis</w:t>
             </w:r>
           </w:p>
         </w:tc>
         <w:tc>
           <w:tcPr>
-            <w:tcW w:w="4077" w:type="dxa"/>
+            <w:tcW w:w="2919" w:type="dxa"/>
             <w:shd w:val="clear" w:color="auto" w:fill="D9D9D9" w:themeFill="background1" w:themeFillShade="D9"/>
           </w:tcPr>
           <w:p>
             <w:pPr>
               <w:spacing w:line="360" w:lineRule="auto"/>
-              <w:ind w:firstLine="0"/>
+              <w:ind w:firstLine="3"/>
               <w:jc w:val="center"/>
               <w:rPr>
                 <w:b/>
@@ -13305,38 +13153,610 @@
                 <w:b/>
                 <w:color w:val="000000"/>
               </w:rPr>
+              <w:t>Software</w:t>
+            </w:r>
+          </w:p>
+        </w:tc>
+        <w:tc>
+          <w:tcPr>
+            <w:tcW w:w="2031" w:type="dxa"/>
+            <w:shd w:val="clear" w:color="auto" w:fill="D9D9D9" w:themeFill="background1" w:themeFillShade="D9"/>
+          </w:tcPr>
+          <w:p>
+            <w:pPr>
+              <w:spacing w:line="360" w:lineRule="auto"/>
+              <w:ind w:firstLine="3"/>
+              <w:jc w:val="center"/>
+              <w:rPr>
+                <w:b/>
+                <w:color w:val="000000"/>
+              </w:rPr>
+            </w:pPr>
+            <w:r>
+              <w:rPr>
+                <w:b/>
+                <w:color w:val="000000"/>
+              </w:rPr>
               <w:t>Versi</w:t>
+            </w:r>
+          </w:p>
+        </w:tc>
+        <w:bookmarkStart w:id="22" w:name="_GoBack"/>
+        <w:bookmarkEnd w:id="22"/>
+      </w:tr>
+      <w:tr>
+        <w:trPr>
+          <w:trHeight w:val="80"/>
+        </w:trPr>
+        <w:tc>
+          <w:tcPr>
+            <w:tcW w:w="2970" w:type="dxa"/>
+            <w:shd w:val="clear" w:color="auto" w:fill="auto"/>
+            <w:vAlign w:val="center"/>
+          </w:tcPr>
+          <w:p>
+            <w:pPr>
+              <w:spacing w:line="276" w:lineRule="auto"/>
+              <w:ind w:left="85" w:right="87" w:firstLine="0"/>
+              <w:jc w:val="center"/>
+              <w:rPr>
+                <w:color w:val="000000"/>
+              </w:rPr>
+            </w:pPr>
+            <w:r>
+              <w:rPr>
+                <w:color w:val="000000"/>
+              </w:rPr>
+              <w:t>Sistem Operasi</w:t>
+            </w:r>
+          </w:p>
+        </w:tc>
+        <w:tc>
+          <w:tcPr>
+            <w:tcW w:w="2919" w:type="dxa"/>
+            <w:shd w:val="clear" w:color="auto" w:fill="auto"/>
+          </w:tcPr>
+          <w:p>
+            <w:pPr>
+              <w:spacing w:line="276" w:lineRule="auto"/>
+              <w:ind w:left="93" w:right="89" w:firstLine="0"/>
+              <w:jc w:val="center"/>
+              <w:rPr>
+                <w:color w:val="000000"/>
+              </w:rPr>
+            </w:pPr>
+            <w:r>
+              <w:rPr>
+                <w:color w:val="000000"/>
+              </w:rPr>
+              <w:t>Windows 10</w:t>
+            </w:r>
+          </w:p>
+        </w:tc>
+        <w:tc>
+          <w:tcPr>
+            <w:tcW w:w="2031" w:type="dxa"/>
+            <w:shd w:val="clear" w:color="auto" w:fill="auto"/>
+          </w:tcPr>
+          <w:p>
+            <w:pPr>
+              <w:spacing w:line="276" w:lineRule="auto"/>
+              <w:ind w:left="93" w:right="89" w:firstLine="0"/>
+              <w:jc w:val="center"/>
+              <w:rPr>
+                <w:color w:val="000000"/>
+              </w:rPr>
+            </w:pPr>
+            <w:r>
+              <w:rPr>
+                <w:color w:val="000000"/>
+              </w:rPr>
+              <w:t>64-bit</w:t>
             </w:r>
           </w:p>
         </w:tc>
       </w:tr>
       <w:tr>
+        <w:trPr>
+          <w:trHeight w:val="60"/>
+        </w:trPr>
         <w:tc>
           <w:tcPr>
-            <w:tcW w:w="4077" w:type="dxa"/>
+            <w:tcW w:w="2970" w:type="dxa"/>
+            <w:shd w:val="clear" w:color="auto" w:fill="auto"/>
+            <w:vAlign w:val="center"/>
           </w:tcPr>
           <w:p>
             <w:pPr>
-              <w:spacing w:line="360" w:lineRule="auto"/>
-              <w:ind w:firstLine="0"/>
+              <w:spacing w:line="276" w:lineRule="auto"/>
+              <w:ind w:left="85" w:right="87" w:firstLine="0"/>
+              <w:jc w:val="center"/>
               <w:rPr>
                 <w:color w:val="000000"/>
               </w:rPr>
             </w:pPr>
+            <w:r>
+              <w:rPr>
+                <w:color w:val="000000"/>
+              </w:rPr>
+              <w:t>Text Editor</w:t>
+            </w:r>
           </w:p>
         </w:tc>
         <w:tc>
           <w:tcPr>
-            <w:tcW w:w="4077" w:type="dxa"/>
+            <w:tcW w:w="2919" w:type="dxa"/>
+            <w:shd w:val="clear" w:color="auto" w:fill="auto"/>
           </w:tcPr>
           <w:p>
             <w:pPr>
-              <w:spacing w:line="360" w:lineRule="auto"/>
-              <w:ind w:firstLine="0"/>
+              <w:spacing w:line="276" w:lineRule="auto"/>
+              <w:ind w:left="93" w:right="89" w:firstLine="0"/>
+              <w:jc w:val="center"/>
               <w:rPr>
                 <w:color w:val="000000"/>
               </w:rPr>
             </w:pPr>
+            <w:r>
+              <w:rPr>
+                <w:color w:val="000000"/>
+              </w:rPr>
+              <w:t>Visual Studio Code</w:t>
+            </w:r>
+          </w:p>
+        </w:tc>
+        <w:tc>
+          <w:tcPr>
+            <w:tcW w:w="2031" w:type="dxa"/>
+            <w:shd w:val="clear" w:color="auto" w:fill="auto"/>
+          </w:tcPr>
+          <w:p>
+            <w:pPr>
+              <w:spacing w:line="276" w:lineRule="auto"/>
+              <w:ind w:left="93" w:right="89" w:firstLine="0"/>
+              <w:jc w:val="center"/>
+              <w:rPr>
+                <w:color w:val="000000"/>
+              </w:rPr>
+            </w:pPr>
+            <w:r>
+              <w:rPr>
+                <w:color w:val="000000"/>
+              </w:rPr>
+              <w:t>1.87.0</w:t>
+            </w:r>
+          </w:p>
+        </w:tc>
+      </w:tr>
+      <w:tr>
+        <w:trPr>
+          <w:trHeight w:val="60"/>
+        </w:trPr>
+        <w:tc>
+          <w:tcPr>
+            <w:tcW w:w="2970" w:type="dxa"/>
+            <w:shd w:val="clear" w:color="auto" w:fill="auto"/>
+            <w:vAlign w:val="center"/>
+          </w:tcPr>
+          <w:p>
+            <w:pPr>
+              <w:spacing w:line="276" w:lineRule="auto"/>
+              <w:ind w:left="85" w:right="87" w:firstLine="0"/>
+              <w:jc w:val="center"/>
+              <w:rPr>
+                <w:color w:val="000000"/>
+              </w:rPr>
+            </w:pPr>
+            <w:r>
+              <w:rPr>
+                <w:color w:val="000000"/>
+              </w:rPr>
+              <w:t>Bahasa Pemrograman Back-End</w:t>
+            </w:r>
+          </w:p>
+        </w:tc>
+        <w:tc>
+          <w:tcPr>
+            <w:tcW w:w="2919" w:type="dxa"/>
+            <w:shd w:val="clear" w:color="auto" w:fill="auto"/>
+          </w:tcPr>
+          <w:p>
+            <w:pPr>
+              <w:spacing w:line="276" w:lineRule="auto"/>
+              <w:ind w:left="93" w:right="89" w:firstLine="0"/>
+              <w:jc w:val="center"/>
+              <w:rPr>
+                <w:color w:val="000000"/>
+              </w:rPr>
+            </w:pPr>
+            <w:r>
+              <w:rPr>
+                <w:color w:val="000000"/>
+              </w:rPr>
+              <w:t>Javascript</w:t>
+            </w:r>
+          </w:p>
+        </w:tc>
+        <w:tc>
+          <w:tcPr>
+            <w:tcW w:w="2031" w:type="dxa"/>
+            <w:shd w:val="clear" w:color="auto" w:fill="auto"/>
+          </w:tcPr>
+          <w:p>
+            <w:pPr>
+              <w:spacing w:line="276" w:lineRule="auto"/>
+              <w:ind w:left="93" w:right="89" w:firstLine="0"/>
+              <w:jc w:val="center"/>
+              <w:rPr>
+                <w:color w:val="000000"/>
+              </w:rPr>
+            </w:pPr>
+            <w:r>
+              <w:rPr>
+                <w:color w:val="000000"/>
+              </w:rPr>
+              <w:t>-</w:t>
+            </w:r>
+          </w:p>
+        </w:tc>
+      </w:tr>
+      <w:tr>
+        <w:trPr>
+          <w:trHeight w:val="60"/>
+        </w:trPr>
+        <w:tc>
+          <w:tcPr>
+            <w:tcW w:w="2970" w:type="dxa"/>
+            <w:shd w:val="clear" w:color="auto" w:fill="auto"/>
+            <w:vAlign w:val="center"/>
+          </w:tcPr>
+          <w:p>
+            <w:pPr>
+              <w:spacing w:line="276" w:lineRule="auto"/>
+              <w:ind w:left="85" w:right="87" w:firstLine="0"/>
+              <w:jc w:val="center"/>
+              <w:rPr>
+                <w:color w:val="000000"/>
+              </w:rPr>
+            </w:pPr>
+            <w:r>
+              <w:rPr>
+                <w:color w:val="000000"/>
+              </w:rPr>
+              <w:t>Runtime</w:t>
+            </w:r>
+          </w:p>
+        </w:tc>
+        <w:tc>
+          <w:tcPr>
+            <w:tcW w:w="2919" w:type="dxa"/>
+            <w:shd w:val="clear" w:color="auto" w:fill="auto"/>
+          </w:tcPr>
+          <w:p>
+            <w:pPr>
+              <w:spacing w:line="276" w:lineRule="auto"/>
+              <w:ind w:left="93" w:right="89" w:firstLine="0"/>
+              <w:jc w:val="center"/>
+              <w:rPr>
+                <w:color w:val="000000"/>
+              </w:rPr>
+            </w:pPr>
+            <w:r>
+              <w:rPr>
+                <w:color w:val="000000"/>
+              </w:rPr>
+              <w:t>NodeJs</w:t>
+            </w:r>
+          </w:p>
+        </w:tc>
+        <w:tc>
+          <w:tcPr>
+            <w:tcW w:w="2031" w:type="dxa"/>
+            <w:shd w:val="clear" w:color="auto" w:fill="auto"/>
+          </w:tcPr>
+          <w:p>
+            <w:pPr>
+              <w:spacing w:line="276" w:lineRule="auto"/>
+              <w:ind w:left="93" w:right="89" w:firstLine="0"/>
+              <w:jc w:val="center"/>
+              <w:rPr>
+                <w:color w:val="000000"/>
+              </w:rPr>
+            </w:pPr>
+            <w:r>
+              <w:rPr>
+                <w:color w:val="000000"/>
+              </w:rPr>
+              <w:t>18.17.1</w:t>
+            </w:r>
+          </w:p>
+        </w:tc>
+      </w:tr>
+      <w:tr>
+        <w:trPr>
+          <w:trHeight w:val="60"/>
+        </w:trPr>
+        <w:tc>
+          <w:tcPr>
+            <w:tcW w:w="2970" w:type="dxa"/>
+            <w:shd w:val="clear" w:color="auto" w:fill="auto"/>
+            <w:vAlign w:val="center"/>
+          </w:tcPr>
+          <w:p>
+            <w:pPr>
+              <w:spacing w:line="276" w:lineRule="auto"/>
+              <w:ind w:left="85" w:right="87" w:firstLine="0"/>
+              <w:jc w:val="center"/>
+              <w:rPr>
+                <w:color w:val="000000"/>
+              </w:rPr>
+            </w:pPr>
+            <w:r>
+              <w:rPr>
+                <w:color w:val="000000"/>
+              </w:rPr>
+              <w:t>Database</w:t>
+            </w:r>
+          </w:p>
+        </w:tc>
+        <w:tc>
+          <w:tcPr>
+            <w:tcW w:w="2919" w:type="dxa"/>
+            <w:shd w:val="clear" w:color="auto" w:fill="auto"/>
+          </w:tcPr>
+          <w:p>
+            <w:pPr>
+              <w:spacing w:line="276" w:lineRule="auto"/>
+              <w:ind w:left="93" w:right="89" w:firstLine="0"/>
+              <w:jc w:val="center"/>
+              <w:rPr>
+                <w:color w:val="000000"/>
+              </w:rPr>
+            </w:pPr>
+            <w:r>
+              <w:rPr>
+                <w:color w:val="000000"/>
+              </w:rPr>
+              <w:t>PostgreSQL</w:t>
+            </w:r>
+          </w:p>
+        </w:tc>
+        <w:tc>
+          <w:tcPr>
+            <w:tcW w:w="2031" w:type="dxa"/>
+            <w:shd w:val="clear" w:color="auto" w:fill="auto"/>
+          </w:tcPr>
+          <w:p>
+            <w:pPr>
+              <w:spacing w:line="276" w:lineRule="auto"/>
+              <w:ind w:left="93" w:right="89" w:firstLine="0"/>
+              <w:jc w:val="center"/>
+              <w:rPr>
+                <w:color w:val="000000"/>
+              </w:rPr>
+            </w:pPr>
+            <w:r>
+              <w:rPr>
+                <w:color w:val="000000"/>
+              </w:rPr>
+              <w:t>16.0.1</w:t>
+            </w:r>
+          </w:p>
+        </w:tc>
+      </w:tr>
+      <w:tr>
+        <w:trPr>
+          <w:trHeight w:val="60"/>
+        </w:trPr>
+        <w:tc>
+          <w:tcPr>
+            <w:tcW w:w="2970" w:type="dxa"/>
+            <w:shd w:val="clear" w:color="auto" w:fill="auto"/>
+            <w:vAlign w:val="center"/>
+          </w:tcPr>
+          <w:p>
+            <w:pPr>
+              <w:spacing w:line="276" w:lineRule="auto"/>
+              <w:ind w:left="85" w:right="87" w:firstLine="0"/>
+              <w:jc w:val="center"/>
+              <w:rPr>
+                <w:color w:val="000000"/>
+              </w:rPr>
+            </w:pPr>
+            <w:r>
+              <w:rPr>
+                <w:color w:val="000000"/>
+              </w:rPr>
+              <w:t>Web Browser</w:t>
+            </w:r>
+          </w:p>
+        </w:tc>
+        <w:tc>
+          <w:tcPr>
+            <w:tcW w:w="2919" w:type="dxa"/>
+            <w:shd w:val="clear" w:color="auto" w:fill="auto"/>
+          </w:tcPr>
+          <w:p>
+            <w:pPr>
+              <w:spacing w:line="276" w:lineRule="auto"/>
+              <w:ind w:left="93" w:right="89" w:firstLine="0"/>
+              <w:jc w:val="center"/>
+              <w:rPr>
+                <w:color w:val="000000"/>
+              </w:rPr>
+            </w:pPr>
+            <w:r>
+              <w:rPr>
+                <w:color w:val="000000"/>
+              </w:rPr>
+              <w:t>Google Chrome</w:t>
+            </w:r>
+          </w:p>
+        </w:tc>
+        <w:tc>
+          <w:tcPr>
+            <w:tcW w:w="2031" w:type="dxa"/>
+            <w:shd w:val="clear" w:color="auto" w:fill="auto"/>
+          </w:tcPr>
+          <w:p>
+            <w:pPr>
+              <w:spacing w:line="276" w:lineRule="auto"/>
+              <w:ind w:left="93" w:right="89" w:firstLine="0"/>
+              <w:jc w:val="center"/>
+              <w:rPr>
+                <w:color w:val="000000"/>
+              </w:rPr>
+            </w:pPr>
+            <w:r>
+              <w:rPr>
+                <w:color w:val="000000"/>
+              </w:rPr>
+              <w:t>124.0.6367.158</w:t>
+            </w:r>
+          </w:p>
+        </w:tc>
+      </w:tr>
+      <w:tr>
+        <w:trPr>
+          <w:trHeight w:val="60"/>
+        </w:trPr>
+        <w:tc>
+          <w:tcPr>
+            <w:tcW w:w="2970" w:type="dxa"/>
+            <w:shd w:val="clear" w:color="auto" w:fill="auto"/>
+            <w:vAlign w:val="center"/>
+          </w:tcPr>
+          <w:p>
+            <w:pPr>
+              <w:spacing w:line="276" w:lineRule="auto"/>
+              <w:ind w:left="85" w:right="87" w:firstLine="0"/>
+              <w:jc w:val="center"/>
+              <w:rPr>
+                <w:color w:val="000000"/>
+              </w:rPr>
+            </w:pPr>
+            <w:r>
+              <w:rPr>
+                <w:color w:val="000000"/>
+              </w:rPr>
+              <w:t>Aplikasi pengujian API</w:t>
+            </w:r>
+          </w:p>
+        </w:tc>
+        <w:tc>
+          <w:tcPr>
+            <w:tcW w:w="2919" w:type="dxa"/>
+            <w:shd w:val="clear" w:color="auto" w:fill="auto"/>
+          </w:tcPr>
+          <w:p>
+            <w:pPr>
+              <w:spacing w:line="276" w:lineRule="auto"/>
+              <w:ind w:left="93" w:right="89" w:firstLine="0"/>
+              <w:jc w:val="center"/>
+              <w:rPr>
+                <w:color w:val="000000"/>
+              </w:rPr>
+            </w:pPr>
+            <w:r>
+              <w:rPr>
+                <w:color w:val="000000"/>
+              </w:rPr>
+              <w:t>Postman</w:t>
+            </w:r>
+          </w:p>
+        </w:tc>
+        <w:tc>
+          <w:tcPr>
+            <w:tcW w:w="2031" w:type="dxa"/>
+            <w:shd w:val="clear" w:color="auto" w:fill="auto"/>
+          </w:tcPr>
+          <w:p>
+            <w:pPr>
+              <w:spacing w:line="276" w:lineRule="auto"/>
+              <w:ind w:left="93" w:right="89" w:firstLine="0"/>
+              <w:jc w:val="center"/>
+              <w:rPr>
+                <w:color w:val="000000"/>
+              </w:rPr>
+            </w:pPr>
+            <w:r>
+              <w:rPr>
+                <w:color w:val="000000"/>
+              </w:rPr>
+              <w:t>11.0.7</w:t>
+            </w:r>
+          </w:p>
+        </w:tc>
+      </w:tr>
+      <w:tr>
+        <w:trPr>
+          <w:trHeight w:val="60"/>
+        </w:trPr>
+        <w:tc>
+          <w:tcPr>
+            <w:tcW w:w="2970" w:type="dxa"/>
+            <w:shd w:val="clear" w:color="auto" w:fill="auto"/>
+            <w:vAlign w:val="center"/>
+          </w:tcPr>
+          <w:p>
+            <w:pPr>
+              <w:spacing w:line="276" w:lineRule="auto"/>
+              <w:ind w:left="85" w:right="87" w:firstLine="0"/>
+              <w:jc w:val="center"/>
+              <w:rPr>
+                <w:color w:val="000000"/>
+              </w:rPr>
+            </w:pPr>
+            <w:r>
+              <w:rPr>
+                <w:color w:val="000000"/>
+              </w:rPr>
+              <w:t>Layanan Hosting</w:t>
+            </w:r>
+          </w:p>
+        </w:tc>
+        <w:tc>
+          <w:tcPr>
+            <w:tcW w:w="2919" w:type="dxa"/>
+            <w:shd w:val="clear" w:color="auto" w:fill="auto"/>
+          </w:tcPr>
+          <w:p>
+            <w:pPr>
+              <w:spacing w:line="276" w:lineRule="auto"/>
+              <w:ind w:left="93" w:right="89" w:firstLine="0"/>
+              <w:jc w:val="center"/>
+              <w:rPr>
+                <w:color w:val="000000"/>
+              </w:rPr>
+            </w:pPr>
+            <w:r>
+              <w:rPr>
+                <w:color w:val="000000"/>
+              </w:rPr>
+              <w:t>Railway</w:t>
+            </w:r>
+          </w:p>
+        </w:tc>
+        <w:tc>
+          <w:tcPr>
+            <w:tcW w:w="2031" w:type="dxa"/>
+            <w:shd w:val="clear" w:color="auto" w:fill="auto"/>
+          </w:tcPr>
+          <w:p>
+            <w:pPr>
+              <w:spacing w:line="276" w:lineRule="auto"/>
+              <w:ind w:left="93" w:right="89" w:firstLine="0"/>
+              <w:jc w:val="center"/>
+              <w:rPr>
+                <w:color w:val="000000"/>
+              </w:rPr>
+            </w:pPr>
+            <w:r>
+              <w:rPr>
+                <w:color w:val="000000"/>
+              </w:rPr>
+              <w:t>-</w:t>
+            </w:r>
           </w:p>
         </w:tc>
       </w:tr>
@@ -13372,6 +13792,7 @@
           <w:b/>
           <w:color w:val="000000"/>
         </w:rPr>
+        <w:lastRenderedPageBreak/>
         <w:t>Perancangan</w:t>
       </w:r>
     </w:p>
@@ -13395,7 +13816,6 @@
           <w:bCs/>
           <w:color w:val="000000"/>
         </w:rPr>
-        <w:lastRenderedPageBreak/>
         <w:t xml:space="preserve">Bagian ini diawali dengan </w:t>
       </w:r>
       <w:r>
@@ -13892,10 +14312,10 @@
       <w:pPr>
         <w:ind w:firstLine="567"/>
         <w:sectPr>
-          <w:headerReference w:type="default" r:id="rId27"/>
-          <w:footerReference w:type="default" r:id="rId28"/>
-          <w:headerReference w:type="first" r:id="rId29"/>
-          <w:footerReference w:type="first" r:id="rId30"/>
+          <w:headerReference w:type="default" r:id="rId28"/>
+          <w:footerReference w:type="default" r:id="rId29"/>
+          <w:headerReference w:type="first" r:id="rId30"/>
+          <w:footerReference w:type="first" r:id="rId31"/>
           <w:pgSz w:w="11907" w:h="16839"/>
           <w:pgMar w:top="2268" w:right="1701" w:bottom="1701" w:left="2268" w:header="1134" w:footer="1134" w:gutter="0"/>
           <w:cols w:space="720"/>
@@ -14312,10 +14732,10 @@
         <w:spacing w:line="360" w:lineRule="auto"/>
         <w:ind w:firstLine="0"/>
         <w:sectPr>
-          <w:headerReference w:type="default" r:id="rId31"/>
-          <w:footerReference w:type="default" r:id="rId32"/>
-          <w:headerReference w:type="first" r:id="rId33"/>
-          <w:footerReference w:type="first" r:id="rId34"/>
+          <w:headerReference w:type="default" r:id="rId32"/>
+          <w:footerReference w:type="default" r:id="rId33"/>
+          <w:headerReference w:type="first" r:id="rId34"/>
+          <w:footerReference w:type="first" r:id="rId35"/>
           <w:pgSz w:w="11907" w:h="16839"/>
           <w:pgMar w:top="1701" w:right="1418" w:bottom="1418" w:left="1701" w:header="1138" w:footer="1138" w:gutter="0"/>
           <w:cols w:space="720"/>
@@ -14574,8 +14994,8 @@
         </w:pBdr>
         <w:spacing w:after="200" w:line="360" w:lineRule="auto"/>
         <w:sectPr>
-          <w:headerReference w:type="first" r:id="rId35"/>
-          <w:footerReference w:type="first" r:id="rId36"/>
+          <w:headerReference w:type="first" r:id="rId36"/>
+          <w:footerReference w:type="first" r:id="rId37"/>
           <w:pgSz w:w="11907" w:h="16839"/>
           <w:pgMar w:top="2268" w:right="1701" w:bottom="1701" w:left="2268" w:header="1134" w:footer="1134" w:gutter="0"/>
           <w:cols w:space="720"/>
@@ -14618,7 +15038,7 @@
       <w:r>
         <w:t xml:space="preserve">adalah adaptasi sistem referensi </w:t>
       </w:r>
-      <w:hyperlink r:id="rId37" w:history="1">
+      <w:hyperlink r:id="rId38" w:history="1">
         <w:r>
           <w:rPr>
             <w:rStyle w:val="Hyperlink"/>
@@ -14840,7 +15260,7 @@
       <w:r>
         <w:t xml:space="preserve"> </w:t>
       </w:r>
-      <w:hyperlink r:id="rId38" w:history="1">
+      <w:hyperlink r:id="rId39" w:history="1">
         <w:r>
           <w:rPr>
             <w:rStyle w:val="Hyperlink"/>
@@ -14923,7 +15343,7 @@
       <w:r>
         <w:t xml:space="preserve">Daftar Relasi, format sesuai </w:t>
       </w:r>
-      <w:hyperlink r:id="rId39" w:history="1">
+      <w:hyperlink r:id="rId40" w:history="1">
         <w:r>
           <w:rPr>
             <w:rStyle w:val="Hyperlink"/>
@@ -14955,7 +15375,7 @@
       <w:r>
         <w:t xml:space="preserve">, format sesuai </w:t>
       </w:r>
-      <w:hyperlink r:id="rId40" w:history="1">
+      <w:hyperlink r:id="rId41" w:history="1">
         <w:r>
           <w:rPr>
             <w:rStyle w:val="Hyperlink"/>
@@ -15000,7 +15420,7 @@
       <w:r>
         <w:t xml:space="preserve">Lembar Penilaian Pembimbing Lapangan sesuai </w:t>
       </w:r>
-      <w:hyperlink r:id="rId41" w:history="1">
+      <w:hyperlink r:id="rId42" w:history="1">
         <w:r>
           <w:rPr>
             <w:rStyle w:val="Hyperlink"/>
@@ -15223,7 +15643,7 @@
       <w:r>
         <w:t xml:space="preserve">Daftar Relasi, format sesuai </w:t>
       </w:r>
-      <w:hyperlink r:id="rId42" w:history="1">
+      <w:hyperlink r:id="rId43" w:history="1">
         <w:r>
           <w:rPr>
             <w:rStyle w:val="Hyperlink"/>
@@ -15255,7 +15675,7 @@
       <w:r>
         <w:t xml:space="preserve">, format sesuai </w:t>
       </w:r>
-      <w:hyperlink r:id="rId43" w:history="1">
+      <w:hyperlink r:id="rId44" w:history="1">
         <w:r>
           <w:rPr>
             <w:rStyle w:val="Hyperlink"/>
@@ -15295,10 +15715,10 @@
       </w:pPr>
     </w:p>
     <w:sectPr>
-      <w:headerReference w:type="default" r:id="rId44"/>
-      <w:footerReference w:type="default" r:id="rId45"/>
-      <w:headerReference w:type="first" r:id="rId46"/>
-      <w:footerReference w:type="first" r:id="rId47"/>
+      <w:headerReference w:type="default" r:id="rId45"/>
+      <w:footerReference w:type="default" r:id="rId46"/>
+      <w:headerReference w:type="first" r:id="rId47"/>
+      <w:footerReference w:type="first" r:id="rId48"/>
       <w:pgSz w:w="11907" w:h="16839"/>
       <w:pgMar w:top="2268" w:right="1701" w:bottom="1701" w:left="2268" w:header="1418" w:footer="1134" w:gutter="0"/>
       <w:cols w:space="720"/>
@@ -17287,6 +17707,92 @@
     </w:lvl>
   </w:abstractNum>
   <w:abstractNum w:abstractNumId="7" w15:restartNumberingAfterBreak="0">
+    <w:nsid w:val="2AAD5E26"/>
+    <w:multiLevelType w:val="hybridMultilevel"/>
+    <w:tmpl w:val="25ACAFE2"/>
+    <w:lvl w:ilvl="0" w:tplc="0409000F">
+      <w:start w:val="1"/>
+      <w:numFmt w:val="decimal"/>
+      <w:lvlText w:val="%1."/>
+      <w:lvlJc w:val="left"/>
+      <w:pPr>
+        <w:ind w:left="1440" w:hanging="360"/>
+      </w:pPr>
+    </w:lvl>
+    <w:lvl w:ilvl="1" w:tplc="04090019" w:tentative="1">
+      <w:start w:val="1"/>
+      <w:numFmt w:val="lowerLetter"/>
+      <w:lvlText w:val="%2."/>
+      <w:lvlJc w:val="left"/>
+      <w:pPr>
+        <w:ind w:left="2160" w:hanging="360"/>
+      </w:pPr>
+    </w:lvl>
+    <w:lvl w:ilvl="2" w:tplc="0409001B" w:tentative="1">
+      <w:start w:val="1"/>
+      <w:numFmt w:val="lowerRoman"/>
+      <w:lvlText w:val="%3."/>
+      <w:lvlJc w:val="right"/>
+      <w:pPr>
+        <w:ind w:left="2880" w:hanging="180"/>
+      </w:pPr>
+    </w:lvl>
+    <w:lvl w:ilvl="3" w:tplc="0409000F" w:tentative="1">
+      <w:start w:val="1"/>
+      <w:numFmt w:val="decimal"/>
+      <w:lvlText w:val="%4."/>
+      <w:lvlJc w:val="left"/>
+      <w:pPr>
+        <w:ind w:left="3600" w:hanging="360"/>
+      </w:pPr>
+    </w:lvl>
+    <w:lvl w:ilvl="4" w:tplc="04090019" w:tentative="1">
+      <w:start w:val="1"/>
+      <w:numFmt w:val="lowerLetter"/>
+      <w:lvlText w:val="%5."/>
+      <w:lvlJc w:val="left"/>
+      <w:pPr>
+        <w:ind w:left="4320" w:hanging="360"/>
+      </w:pPr>
+    </w:lvl>
+    <w:lvl w:ilvl="5" w:tplc="0409001B" w:tentative="1">
+      <w:start w:val="1"/>
+      <w:numFmt w:val="lowerRoman"/>
+      <w:lvlText w:val="%6."/>
+      <w:lvlJc w:val="right"/>
+      <w:pPr>
+        <w:ind w:left="5040" w:hanging="180"/>
+      </w:pPr>
+    </w:lvl>
+    <w:lvl w:ilvl="6" w:tplc="0409000F" w:tentative="1">
+      <w:start w:val="1"/>
+      <w:numFmt w:val="decimal"/>
+      <w:lvlText w:val="%7."/>
+      <w:lvlJc w:val="left"/>
+      <w:pPr>
+        <w:ind w:left="5760" w:hanging="360"/>
+      </w:pPr>
+    </w:lvl>
+    <w:lvl w:ilvl="7" w:tplc="04090019" w:tentative="1">
+      <w:start w:val="1"/>
+      <w:numFmt w:val="lowerLetter"/>
+      <w:lvlText w:val="%8."/>
+      <w:lvlJc w:val="left"/>
+      <w:pPr>
+        <w:ind w:left="6480" w:hanging="360"/>
+      </w:pPr>
+    </w:lvl>
+    <w:lvl w:ilvl="8" w:tplc="0409001B" w:tentative="1">
+      <w:start w:val="1"/>
+      <w:numFmt w:val="lowerRoman"/>
+      <w:lvlText w:val="%9."/>
+      <w:lvlJc w:val="right"/>
+      <w:pPr>
+        <w:ind w:left="7200" w:hanging="180"/>
+      </w:pPr>
+    </w:lvl>
+  </w:abstractNum>
+  <w:abstractNum w:abstractNumId="8" w15:restartNumberingAfterBreak="0">
     <w:nsid w:val="2BCE39C8"/>
     <w:multiLevelType w:val="hybridMultilevel"/>
     <w:tmpl w:val="4862382C"/>
@@ -17375,7 +17881,7 @@
       </w:pPr>
     </w:lvl>
   </w:abstractNum>
-  <w:abstractNum w:abstractNumId="8" w15:restartNumberingAfterBreak="0">
+  <w:abstractNum w:abstractNumId="9" w15:restartNumberingAfterBreak="0">
     <w:nsid w:val="2EF4012B"/>
     <w:multiLevelType w:val="hybridMultilevel"/>
     <w:tmpl w:val="027A60BE"/>
@@ -17464,7 +17970,7 @@
       </w:pPr>
     </w:lvl>
   </w:abstractNum>
-  <w:abstractNum w:abstractNumId="9" w15:restartNumberingAfterBreak="0">
+  <w:abstractNum w:abstractNumId="10" w15:restartNumberingAfterBreak="0">
     <w:nsid w:val="36367630"/>
     <w:multiLevelType w:val="multilevel"/>
     <w:tmpl w:val="E554582E"/>
@@ -17553,7 +18059,7 @@
       </w:pPr>
     </w:lvl>
   </w:abstractNum>
-  <w:abstractNum w:abstractNumId="10" w15:restartNumberingAfterBreak="0">
+  <w:abstractNum w:abstractNumId="11" w15:restartNumberingAfterBreak="0">
     <w:nsid w:val="3C3F6FF8"/>
     <w:multiLevelType w:val="multilevel"/>
     <w:tmpl w:val="13BC8376"/>
@@ -17642,7 +18148,7 @@
       </w:pPr>
     </w:lvl>
   </w:abstractNum>
-  <w:abstractNum w:abstractNumId="11" w15:restartNumberingAfterBreak="0">
+  <w:abstractNum w:abstractNumId="12" w15:restartNumberingAfterBreak="0">
     <w:nsid w:val="3D0767F5"/>
     <w:multiLevelType w:val="hybridMultilevel"/>
     <w:tmpl w:val="FCFAAB4A"/>
@@ -17755,7 +18261,7 @@
       </w:rPr>
     </w:lvl>
   </w:abstractNum>
-  <w:abstractNum w:abstractNumId="12" w15:restartNumberingAfterBreak="0">
+  <w:abstractNum w:abstractNumId="13" w15:restartNumberingAfterBreak="0">
     <w:nsid w:val="3DCC0C85"/>
     <w:multiLevelType w:val="multilevel"/>
     <w:tmpl w:val="FC22516A"/>
@@ -17853,7 +18359,7 @@
       </w:pPr>
     </w:lvl>
   </w:abstractNum>
-  <w:abstractNum w:abstractNumId="13" w15:restartNumberingAfterBreak="0">
+  <w:abstractNum w:abstractNumId="14" w15:restartNumberingAfterBreak="0">
     <w:nsid w:val="3EE17990"/>
     <w:multiLevelType w:val="multilevel"/>
     <w:tmpl w:val="92F8C134"/>
@@ -17944,7 +18450,7 @@
       </w:pPr>
     </w:lvl>
   </w:abstractNum>
-  <w:abstractNum w:abstractNumId="14" w15:restartNumberingAfterBreak="0">
+  <w:abstractNum w:abstractNumId="15" w15:restartNumberingAfterBreak="0">
     <w:nsid w:val="478B5674"/>
     <w:multiLevelType w:val="multilevel"/>
     <w:tmpl w:val="D91CB0D4"/>
@@ -18030,7 +18536,7 @@
       </w:pPr>
     </w:lvl>
   </w:abstractNum>
-  <w:abstractNum w:abstractNumId="15" w15:restartNumberingAfterBreak="0">
+  <w:abstractNum w:abstractNumId="16" w15:restartNumberingAfterBreak="0">
     <w:nsid w:val="4E1E2BD4"/>
     <w:multiLevelType w:val="multilevel"/>
     <w:tmpl w:val="1F2EB136"/>
@@ -18116,7 +18622,7 @@
       </w:pPr>
     </w:lvl>
   </w:abstractNum>
-  <w:abstractNum w:abstractNumId="16" w15:restartNumberingAfterBreak="0">
+  <w:abstractNum w:abstractNumId="17" w15:restartNumberingAfterBreak="0">
     <w:nsid w:val="4F0830DF"/>
     <w:multiLevelType w:val="multilevel"/>
     <w:tmpl w:val="55481618"/>
@@ -18198,7 +18704,7 @@
       </w:pPr>
     </w:lvl>
   </w:abstractNum>
-  <w:abstractNum w:abstractNumId="17" w15:restartNumberingAfterBreak="0">
+  <w:abstractNum w:abstractNumId="18" w15:restartNumberingAfterBreak="0">
     <w:nsid w:val="50383A85"/>
     <w:multiLevelType w:val="multilevel"/>
     <w:tmpl w:val="8CBC7CEA"/>
@@ -18281,7 +18787,7 @@
       </w:pPr>
     </w:lvl>
   </w:abstractNum>
-  <w:abstractNum w:abstractNumId="18" w15:restartNumberingAfterBreak="0">
+  <w:abstractNum w:abstractNumId="19" w15:restartNumberingAfterBreak="0">
     <w:nsid w:val="55AD13D2"/>
     <w:multiLevelType w:val="multilevel"/>
     <w:tmpl w:val="34F881F4"/>
@@ -18367,7 +18873,7 @@
       </w:pPr>
     </w:lvl>
   </w:abstractNum>
-  <w:abstractNum w:abstractNumId="19" w15:restartNumberingAfterBreak="0">
+  <w:abstractNum w:abstractNumId="20" w15:restartNumberingAfterBreak="0">
     <w:nsid w:val="56641347"/>
     <w:multiLevelType w:val="multilevel"/>
     <w:tmpl w:val="8312D592"/>
@@ -18453,7 +18959,7 @@
       </w:pPr>
     </w:lvl>
   </w:abstractNum>
-  <w:abstractNum w:abstractNumId="20" w15:restartNumberingAfterBreak="0">
+  <w:abstractNum w:abstractNumId="21" w15:restartNumberingAfterBreak="0">
     <w:nsid w:val="59E315E4"/>
     <w:multiLevelType w:val="hybridMultilevel"/>
     <w:tmpl w:val="77C2C1EC"/>
@@ -18542,7 +19048,7 @@
       </w:pPr>
     </w:lvl>
   </w:abstractNum>
-  <w:abstractNum w:abstractNumId="21" w15:restartNumberingAfterBreak="0">
+  <w:abstractNum w:abstractNumId="22" w15:restartNumberingAfterBreak="0">
     <w:nsid w:val="5BB44FE9"/>
     <w:multiLevelType w:val="multilevel"/>
     <w:tmpl w:val="A98275D0"/>
@@ -18628,7 +19134,7 @@
       </w:pPr>
     </w:lvl>
   </w:abstractNum>
-  <w:abstractNum w:abstractNumId="22" w15:restartNumberingAfterBreak="0">
+  <w:abstractNum w:abstractNumId="23" w15:restartNumberingAfterBreak="0">
     <w:nsid w:val="5CBD0A37"/>
     <w:multiLevelType w:val="hybridMultilevel"/>
     <w:tmpl w:val="C430EAE6"/>
@@ -18741,7 +19247,7 @@
       </w:rPr>
     </w:lvl>
   </w:abstractNum>
-  <w:abstractNum w:abstractNumId="23" w15:restartNumberingAfterBreak="0">
+  <w:abstractNum w:abstractNumId="24" w15:restartNumberingAfterBreak="0">
     <w:nsid w:val="66882EE6"/>
     <w:multiLevelType w:val="multilevel"/>
     <w:tmpl w:val="A98275D0"/>
@@ -18827,7 +19333,7 @@
       </w:pPr>
     </w:lvl>
   </w:abstractNum>
-  <w:abstractNum w:abstractNumId="24" w15:restartNumberingAfterBreak="0">
+  <w:abstractNum w:abstractNumId="25" w15:restartNumberingAfterBreak="0">
     <w:nsid w:val="75C13AD2"/>
     <w:multiLevelType w:val="multilevel"/>
     <w:tmpl w:val="6E4CDAD6"/>
@@ -18916,7 +19422,7 @@
       </w:pPr>
     </w:lvl>
   </w:abstractNum>
-  <w:abstractNum w:abstractNumId="25" w15:restartNumberingAfterBreak="0">
+  <w:abstractNum w:abstractNumId="26" w15:restartNumberingAfterBreak="0">
     <w:nsid w:val="77636DD6"/>
     <w:multiLevelType w:val="hybridMultilevel"/>
     <w:tmpl w:val="B80EAA46"/>
@@ -19005,7 +19511,7 @@
       </w:pPr>
     </w:lvl>
   </w:abstractNum>
-  <w:abstractNum w:abstractNumId="26" w15:restartNumberingAfterBreak="0">
+  <w:abstractNum w:abstractNumId="27" w15:restartNumberingAfterBreak="0">
     <w:nsid w:val="78540D3F"/>
     <w:multiLevelType w:val="multilevel"/>
     <w:tmpl w:val="CFE4D2AC"/>
@@ -19091,7 +19597,7 @@
       </w:pPr>
     </w:lvl>
   </w:abstractNum>
-  <w:abstractNum w:abstractNumId="27" w15:restartNumberingAfterBreak="0">
+  <w:abstractNum w:abstractNumId="28" w15:restartNumberingAfterBreak="0">
     <w:nsid w:val="79D366B3"/>
     <w:multiLevelType w:val="multilevel"/>
     <w:tmpl w:val="7D04AA34"/>
@@ -19177,7 +19683,7 @@
       </w:pPr>
     </w:lvl>
   </w:abstractNum>
-  <w:abstractNum w:abstractNumId="28" w15:restartNumberingAfterBreak="0">
+  <w:abstractNum w:abstractNumId="29" w15:restartNumberingAfterBreak="0">
     <w:nsid w:val="7CB75E97"/>
     <w:multiLevelType w:val="hybridMultilevel"/>
     <w:tmpl w:val="61AA2F96"/>
@@ -19270,43 +19776,43 @@
     <w:abstractNumId w:val="1"/>
   </w:num>
   <w:num w:numId="2">
+    <w:abstractNumId w:val="20"/>
+  </w:num>
+  <w:num w:numId="3">
+    <w:abstractNumId w:val="10"/>
+  </w:num>
+  <w:num w:numId="4">
+    <w:abstractNumId w:val="27"/>
+  </w:num>
+  <w:num w:numId="5">
+    <w:abstractNumId w:val="22"/>
+  </w:num>
+  <w:num w:numId="6">
+    <w:abstractNumId w:val="11"/>
+  </w:num>
+  <w:num w:numId="7">
+    <w:abstractNumId w:val="28"/>
+  </w:num>
+  <w:num w:numId="8">
+    <w:abstractNumId w:val="15"/>
+  </w:num>
+  <w:num w:numId="9">
     <w:abstractNumId w:val="19"/>
   </w:num>
-  <w:num w:numId="3">
-    <w:abstractNumId w:val="9"/>
-  </w:num>
-  <w:num w:numId="4">
-    <w:abstractNumId w:val="26"/>
-  </w:num>
-  <w:num w:numId="5">
-    <w:abstractNumId w:val="21"/>
-  </w:num>
-  <w:num w:numId="6">
-    <w:abstractNumId w:val="10"/>
-  </w:num>
-  <w:num w:numId="7">
-    <w:abstractNumId w:val="27"/>
-  </w:num>
-  <w:num w:numId="8">
-    <w:abstractNumId w:val="14"/>
-  </w:num>
-  <w:num w:numId="9">
-    <w:abstractNumId w:val="18"/>
-  </w:num>
   <w:num w:numId="10">
-    <w:abstractNumId w:val="15"/>
+    <w:abstractNumId w:val="16"/>
   </w:num>
   <w:num w:numId="11">
-    <w:abstractNumId w:val="24"/>
+    <w:abstractNumId w:val="25"/>
   </w:num>
   <w:num w:numId="12">
-    <w:abstractNumId w:val="12"/>
+    <w:abstractNumId w:val="13"/>
   </w:num>
   <w:num w:numId="13">
-    <w:abstractNumId w:val="16"/>
+    <w:abstractNumId w:val="17"/>
   </w:num>
   <w:num w:numId="14">
-    <w:abstractNumId w:val="17"/>
+    <w:abstractNumId w:val="18"/>
   </w:num>
   <w:num w:numId="15">
     <w:abstractNumId w:val="4"/>
@@ -19318,40 +19824,43 @@
     <w:abstractNumId w:val="5"/>
   </w:num>
   <w:num w:numId="18">
-    <w:abstractNumId w:val="23"/>
+    <w:abstractNumId w:val="24"/>
   </w:num>
   <w:num w:numId="19">
     <w:abstractNumId w:val="6"/>
   </w:num>
   <w:num w:numId="20">
-    <w:abstractNumId w:val="20"/>
+    <w:abstractNumId w:val="21"/>
   </w:num>
   <w:num w:numId="21">
-    <w:abstractNumId w:val="13"/>
+    <w:abstractNumId w:val="14"/>
   </w:num>
   <w:num w:numId="22">
     <w:abstractNumId w:val="3"/>
   </w:num>
   <w:num w:numId="23">
-    <w:abstractNumId w:val="28"/>
+    <w:abstractNumId w:val="29"/>
   </w:num>
   <w:num w:numId="24">
-    <w:abstractNumId w:val="25"/>
+    <w:abstractNumId w:val="26"/>
   </w:num>
   <w:num w:numId="25">
-    <w:abstractNumId w:val="7"/>
+    <w:abstractNumId w:val="8"/>
   </w:num>
   <w:num w:numId="26">
-    <w:abstractNumId w:val="8"/>
+    <w:abstractNumId w:val="9"/>
   </w:num>
   <w:num w:numId="27">
-    <w:abstractNumId w:val="11"/>
+    <w:abstractNumId w:val="12"/>
   </w:num>
   <w:num w:numId="28">
     <w:abstractNumId w:val="0"/>
   </w:num>
   <w:num w:numId="29">
-    <w:abstractNumId w:val="22"/>
+    <w:abstractNumId w:val="23"/>
+  </w:num>
+  <w:num w:numId="30">
+    <w:abstractNumId w:val="7"/>
   </w:num>
 </w:numbering>
 </file>
@@ -20716,7 +21225,7 @@
 </file>
 
 <file path=customXml/itemProps2.xml><?xml version="1.0" encoding="utf-8"?>
-<ds:datastoreItem xmlns:ds="http://schemas.openxmlformats.org/officeDocument/2006/customXml" ds:itemID="{A346D684-1AE8-454F-903E-B5E472DD6C23}">
+<ds:datastoreItem xmlns:ds="http://schemas.openxmlformats.org/officeDocument/2006/customXml" ds:itemID="{E8F97CF8-0F99-4D81-8A54-0CCD92CAC0CE}">
   <ds:schemaRefs>
     <ds:schemaRef ds:uri="http://schemas.openxmlformats.org/officeDocument/2006/bibliography"/>
   </ds:schemaRefs>

</xml_diff>

<commit_message>
add: ERD, DFD0, -DFD1
</commit_message>
<xml_diff>
--- a/Template_LaporanKP-implementatif.docx
+++ b/Template_LaporanKP-implementatif.docx
@@ -6657,7 +6657,23 @@
                 <w:color w:val="000000"/>
                 <w:sz w:val="20"/>
               </w:rPr>
-              <w:t>: Andoir, iOS</w:t>
+              <w:t>: And</w:t>
+            </w:r>
+            <w:r>
+              <w:rPr>
+                <w:bCs/>
+                <w:color w:val="000000"/>
+                <w:sz w:val="20"/>
+              </w:rPr>
+              <w:t>roid</w:t>
+            </w:r>
+            <w:r>
+              <w:rPr>
+                <w:bCs/>
+                <w:color w:val="000000"/>
+                <w:sz w:val="20"/>
+              </w:rPr>
+              <w:t>, iOS</w:t>
             </w:r>
             <w:r>
               <w:rPr>
@@ -12512,7 +12528,19 @@
         <w:ind w:left="1080"/>
       </w:pPr>
       <w:r>
-        <w:t>Requirement Analisis</w:t>
+        <w:rPr>
+          <w:i/>
+        </w:rPr>
+        <w:t>Requirement</w:t>
+      </w:r>
+      <w:r>
+        <w:t xml:space="preserve"> </w:t>
+      </w:r>
+      <w:r>
+        <w:rPr>
+          <w:i/>
+        </w:rPr>
+        <w:t>Analisis</w:t>
       </w:r>
     </w:p>
     <w:p>
@@ -12534,8 +12562,14 @@
         </w:numPr>
         <w:spacing w:line="360" w:lineRule="auto"/>
         <w:ind w:left="1080"/>
-      </w:pPr>
-      <w:r>
+        <w:rPr>
+          <w:i/>
+        </w:rPr>
+      </w:pPr>
+      <w:r>
+        <w:rPr>
+          <w:i/>
+        </w:rPr>
         <w:t>Design</w:t>
       </w:r>
     </w:p>
@@ -12578,7 +12612,19 @@
         <w:ind w:left="1080"/>
       </w:pPr>
       <w:r>
-        <w:t>Implementation &amp; Unit Testing</w:t>
+        <w:rPr>
+          <w:i/>
+        </w:rPr>
+        <w:t>Implementation</w:t>
+      </w:r>
+      <w:r>
+        <w:t xml:space="preserve"> &amp; </w:t>
+      </w:r>
+      <w:r>
+        <w:rPr>
+          <w:i/>
+        </w:rPr>
+        <w:t>Unit Testing</w:t>
       </w:r>
     </w:p>
     <w:p>
@@ -12588,7 +12634,16 @@
         <w:ind w:left="1080" w:firstLine="360"/>
       </w:pPr>
       <w:r>
-        <w:t>Tahap ini merupakan tahap dimana penulisan kode dimulai. Pembuatan perangkat lunak akan dibagi menjadi modul-modul kecil yang akan dikombinasikan pada tahap berikutnya. Pembagian inilah yang disebut dengan unit yang kemudian akan dilakukan testing pada setiap unit yang dibuat.</w:t>
+        <w:t xml:space="preserve">Tahap ini merupakan tahap dimana penulisan kode dimulai. Pembuatan perangkat lunak akan dibagi menjadi modul-modul kecil yang akan dikombinasikan pada tahap berikutnya. Pembagian inilah yang disebut dengan unit yang kemudian akan dilakukan </w:t>
+      </w:r>
+      <w:r>
+        <w:rPr>
+          <w:i/>
+        </w:rPr>
+        <w:t>testing</w:t>
+      </w:r>
+      <w:r>
+        <w:t xml:space="preserve"> pada setiap unit yang dibuat.</w:t>
       </w:r>
     </w:p>
     <w:p>
@@ -12613,7 +12668,16 @@
         <w:ind w:left="1080" w:firstLine="360"/>
       </w:pPr>
       <w:r>
-        <w:t>Penggabungan modul-modul kecil dilakukan pada tahap ini. Berbagai modul yang telah dibuat sebelumnya diintegrasikan dalam suatu system secara keseluruhan dan kemudian dilakukan testing kembali terhadap keseluruhan sistem yang telah terintegrasi.</w:t>
+        <w:t xml:space="preserve">Penggabungan modul-modul kecil dilakukan pada tahap ini. Berbagai modul yang telah dibuat sebelumnya diintegrasikan dalam suatu system secara keseluruhan dan kemudian dilakukan </w:t>
+      </w:r>
+      <w:r>
+        <w:rPr>
+          <w:i/>
+        </w:rPr>
+        <w:t>testing</w:t>
+      </w:r>
+      <w:r>
+        <w:t xml:space="preserve"> kembali terhadap keseluruhan sistem yang telah terintegrasi.</w:t>
       </w:r>
     </w:p>
     <w:p>
@@ -12637,10 +12701,28 @@
         <w:ind w:left="1080" w:firstLine="360"/>
       </w:pPr>
       <w:r>
-        <w:t>Sistem yang telah dibuat, dites, dan di-deploy kemudian akan masuk ke tahap ini. Perangkat lunak yang sudah terbentuk akan dijalankan dan dioperasikan oleh pengguna.</w:t>
-      </w:r>
-      <w:r>
-        <w:t xml:space="preserve"> Pemeliharaan atau maintenance akan dilakukan jika terdapat kesalahan yang perlu diperbaiki atau peningkatan sistem sesuai dengan kebutuhan.</w:t>
+        <w:t>Sistem yang telah dibuat, dites, dan di-</w:t>
+      </w:r>
+      <w:r>
+        <w:rPr>
+          <w:i/>
+        </w:rPr>
+        <w:t>deploy</w:t>
+      </w:r>
+      <w:r>
+        <w:t xml:space="preserve"> kemudian akan masuk ke tahap ini. Perangkat lunak yang sudah terbentuk akan dijalankan dan dioperasikan oleh pengguna.</w:t>
+      </w:r>
+      <w:r>
+        <w:t xml:space="preserve"> Pemeliharaan atau </w:t>
+      </w:r>
+      <w:r>
+        <w:rPr>
+          <w:i/>
+        </w:rPr>
+        <w:t>maintenance</w:t>
+      </w:r>
+      <w:r>
+        <w:t xml:space="preserve"> akan dilakukan jika terdapat kesalahan yang perlu diperbaiki atau peningkatan sistem sesuai dengan kebutuhan.</w:t>
       </w:r>
     </w:p>
     <w:p>
@@ -13181,8 +13263,6 @@
             </w:r>
           </w:p>
         </w:tc>
-        <w:bookmarkStart w:id="22" w:name="_GoBack"/>
-        <w:bookmarkEnd w:id="22"/>
       </w:tr>
       <w:tr>
         <w:trPr>
@@ -14166,6 +14246,151 @@
           <w:between w:val="nil"/>
         </w:pBdr>
         <w:spacing w:line="360" w:lineRule="auto"/>
+        <w:ind w:firstLine="0"/>
+        <w:jc w:val="center"/>
+        <w:rPr>
+          <w:bCs/>
+          <w:color w:val="000000"/>
+        </w:rPr>
+      </w:pPr>
+      <w:r>
+        <w:rPr>
+          <w:bCs/>
+          <w:noProof/>
+          <w:color w:val="000000"/>
+        </w:rPr>
+        <w:drawing>
+          <wp:inline distT="0" distB="0" distL="0" distR="0" wp14:anchorId="13CACF70" wp14:editId="21C1BF66">
+            <wp:extent cx="5040630" cy="3225800"/>
+            <wp:effectExtent l="19050" t="19050" r="26670" b="12700"/>
+            <wp:docPr id="4" name="Picture 4"/>
+            <wp:cNvGraphicFramePr>
+              <a:graphicFrameLocks xmlns:a="http://schemas.openxmlformats.org/drawingml/2006/main" noChangeAspect="1"/>
+            </wp:cNvGraphicFramePr>
+            <a:graphic xmlns:a="http://schemas.openxmlformats.org/drawingml/2006/main">
+              <a:graphicData uri="http://schemas.openxmlformats.org/drawingml/2006/picture">
+                <pic:pic xmlns:pic="http://schemas.openxmlformats.org/drawingml/2006/picture">
+                  <pic:nvPicPr>
+                    <pic:cNvPr id="4" name="ERD2.drawio.png"/>
+                    <pic:cNvPicPr/>
+                  </pic:nvPicPr>
+                  <pic:blipFill>
+                    <a:blip r:embed="rId28">
+                      <a:extLst>
+                        <a:ext uri="{28A0092B-C50C-407E-A947-70E740481C1C}">
+                          <a14:useLocalDpi xmlns:a14="http://schemas.microsoft.com/office/drawing/2010/main" val="0"/>
+                        </a:ext>
+                      </a:extLst>
+                    </a:blip>
+                    <a:stretch>
+                      <a:fillRect/>
+                    </a:stretch>
+                  </pic:blipFill>
+                  <pic:spPr>
+                    <a:xfrm>
+                      <a:off x="0" y="0"/>
+                      <a:ext cx="5040630" cy="3225800"/>
+                    </a:xfrm>
+                    <a:prstGeom prst="rect">
+                      <a:avLst/>
+                    </a:prstGeom>
+                    <a:ln>
+                      <a:solidFill>
+                        <a:schemeClr val="tx1"/>
+                      </a:solidFill>
+                    </a:ln>
+                  </pic:spPr>
+                </pic:pic>
+              </a:graphicData>
+            </a:graphic>
+          </wp:inline>
+        </w:drawing>
+      </w:r>
+    </w:p>
+    <w:p>
+      <w:pPr>
+        <w:pBdr>
+          <w:top w:val="nil"/>
+          <w:left w:val="nil"/>
+          <w:bottom w:val="nil"/>
+          <w:right w:val="nil"/>
+          <w:between w:val="nil"/>
+        </w:pBdr>
+        <w:spacing w:line="360" w:lineRule="auto"/>
+        <w:ind w:firstLine="0"/>
+        <w:jc w:val="center"/>
+        <w:rPr>
+          <w:bCs/>
+          <w:color w:val="000000"/>
+        </w:rPr>
+      </w:pPr>
+      <w:r>
+        <w:rPr>
+          <w:bCs/>
+          <w:noProof/>
+          <w:color w:val="000000"/>
+        </w:rPr>
+        <w:lastRenderedPageBreak/>
+        <w:drawing>
+          <wp:inline distT="0" distB="0" distL="0" distR="0" wp14:anchorId="35DC7722" wp14:editId="075331BB">
+            <wp:extent cx="5040630" cy="3024505"/>
+            <wp:effectExtent l="19050" t="19050" r="26670" b="23495"/>
+            <wp:docPr id="5" name="Picture 5"/>
+            <wp:cNvGraphicFramePr>
+              <a:graphicFrameLocks xmlns:a="http://schemas.openxmlformats.org/drawingml/2006/main" noChangeAspect="1"/>
+            </wp:cNvGraphicFramePr>
+            <a:graphic xmlns:a="http://schemas.openxmlformats.org/drawingml/2006/main">
+              <a:graphicData uri="http://schemas.openxmlformats.org/drawingml/2006/picture">
+                <pic:pic xmlns:pic="http://schemas.openxmlformats.org/drawingml/2006/picture">
+                  <pic:nvPicPr>
+                    <pic:cNvPr id="5" name="ERD.drawio.png"/>
+                    <pic:cNvPicPr/>
+                  </pic:nvPicPr>
+                  <pic:blipFill>
+                    <a:blip r:embed="rId29">
+                      <a:extLst>
+                        <a:ext uri="{28A0092B-C50C-407E-A947-70E740481C1C}">
+                          <a14:useLocalDpi xmlns:a14="http://schemas.microsoft.com/office/drawing/2010/main" val="0"/>
+                        </a:ext>
+                      </a:extLst>
+                    </a:blip>
+                    <a:stretch>
+                      <a:fillRect/>
+                    </a:stretch>
+                  </pic:blipFill>
+                  <pic:spPr>
+                    <a:xfrm>
+                      <a:off x="0" y="0"/>
+                      <a:ext cx="5040630" cy="3024505"/>
+                    </a:xfrm>
+                    <a:prstGeom prst="rect">
+                      <a:avLst/>
+                    </a:prstGeom>
+                    <a:ln>
+                      <a:solidFill>
+                        <a:schemeClr val="tx1"/>
+                      </a:solidFill>
+                    </a:ln>
+                  </pic:spPr>
+                </pic:pic>
+              </a:graphicData>
+            </a:graphic>
+          </wp:inline>
+        </w:drawing>
+      </w:r>
+      <w:bookmarkStart w:id="22" w:name="_GoBack"/>
+      <w:bookmarkEnd w:id="22"/>
+    </w:p>
+    <w:p>
+      <w:pPr>
+        <w:pBdr>
+          <w:top w:val="nil"/>
+          <w:left w:val="nil"/>
+          <w:bottom w:val="nil"/>
+          <w:right w:val="nil"/>
+          <w:between w:val="nil"/>
+        </w:pBdr>
+        <w:spacing w:line="360" w:lineRule="auto"/>
         <w:rPr>
           <w:bCs/>
           <w:color w:val="000000"/>
@@ -14312,10 +14537,10 @@
       <w:pPr>
         <w:ind w:firstLine="567"/>
         <w:sectPr>
-          <w:headerReference w:type="default" r:id="rId28"/>
-          <w:footerReference w:type="default" r:id="rId29"/>
-          <w:headerReference w:type="first" r:id="rId30"/>
-          <w:footerReference w:type="first" r:id="rId31"/>
+          <w:headerReference w:type="default" r:id="rId30"/>
+          <w:footerReference w:type="default" r:id="rId31"/>
+          <w:headerReference w:type="first" r:id="rId32"/>
+          <w:footerReference w:type="first" r:id="rId33"/>
           <w:pgSz w:w="11907" w:h="16839"/>
           <w:pgMar w:top="2268" w:right="1701" w:bottom="1701" w:left="2268" w:header="1134" w:footer="1134" w:gutter="0"/>
           <w:cols w:space="720"/>
@@ -14732,10 +14957,10 @@
         <w:spacing w:line="360" w:lineRule="auto"/>
         <w:ind w:firstLine="0"/>
         <w:sectPr>
-          <w:headerReference w:type="default" r:id="rId32"/>
-          <w:footerReference w:type="default" r:id="rId33"/>
-          <w:headerReference w:type="first" r:id="rId34"/>
-          <w:footerReference w:type="first" r:id="rId35"/>
+          <w:headerReference w:type="default" r:id="rId34"/>
+          <w:footerReference w:type="default" r:id="rId35"/>
+          <w:headerReference w:type="first" r:id="rId36"/>
+          <w:footerReference w:type="first" r:id="rId37"/>
           <w:pgSz w:w="11907" w:h="16839"/>
           <w:pgMar w:top="1701" w:right="1418" w:bottom="1418" w:left="1701" w:header="1138" w:footer="1138" w:gutter="0"/>
           <w:cols w:space="720"/>
@@ -14994,8 +15219,8 @@
         </w:pBdr>
         <w:spacing w:after="200" w:line="360" w:lineRule="auto"/>
         <w:sectPr>
-          <w:headerReference w:type="first" r:id="rId36"/>
-          <w:footerReference w:type="first" r:id="rId37"/>
+          <w:headerReference w:type="first" r:id="rId38"/>
+          <w:footerReference w:type="first" r:id="rId39"/>
           <w:pgSz w:w="11907" w:h="16839"/>
           <w:pgMar w:top="2268" w:right="1701" w:bottom="1701" w:left="2268" w:header="1134" w:footer="1134" w:gutter="0"/>
           <w:cols w:space="720"/>
@@ -15038,7 +15263,7 @@
       <w:r>
         <w:t xml:space="preserve">adalah adaptasi sistem referensi </w:t>
       </w:r>
-      <w:hyperlink r:id="rId38" w:history="1">
+      <w:hyperlink r:id="rId40" w:history="1">
         <w:r>
           <w:rPr>
             <w:rStyle w:val="Hyperlink"/>
@@ -15260,7 +15485,7 @@
       <w:r>
         <w:t xml:space="preserve"> </w:t>
       </w:r>
-      <w:hyperlink r:id="rId39" w:history="1">
+      <w:hyperlink r:id="rId41" w:history="1">
         <w:r>
           <w:rPr>
             <w:rStyle w:val="Hyperlink"/>
@@ -15343,7 +15568,7 @@
       <w:r>
         <w:t xml:space="preserve">Daftar Relasi, format sesuai </w:t>
       </w:r>
-      <w:hyperlink r:id="rId40" w:history="1">
+      <w:hyperlink r:id="rId42" w:history="1">
         <w:r>
           <w:rPr>
             <w:rStyle w:val="Hyperlink"/>
@@ -15375,7 +15600,7 @@
       <w:r>
         <w:t xml:space="preserve">, format sesuai </w:t>
       </w:r>
-      <w:hyperlink r:id="rId41" w:history="1">
+      <w:hyperlink r:id="rId43" w:history="1">
         <w:r>
           <w:rPr>
             <w:rStyle w:val="Hyperlink"/>
@@ -15420,7 +15645,7 @@
       <w:r>
         <w:t xml:space="preserve">Lembar Penilaian Pembimbing Lapangan sesuai </w:t>
       </w:r>
-      <w:hyperlink r:id="rId42" w:history="1">
+      <w:hyperlink r:id="rId44" w:history="1">
         <w:r>
           <w:rPr>
             <w:rStyle w:val="Hyperlink"/>
@@ -15643,7 +15868,7 @@
       <w:r>
         <w:t xml:space="preserve">Daftar Relasi, format sesuai </w:t>
       </w:r>
-      <w:hyperlink r:id="rId43" w:history="1">
+      <w:hyperlink r:id="rId45" w:history="1">
         <w:r>
           <w:rPr>
             <w:rStyle w:val="Hyperlink"/>
@@ -15675,7 +15900,7 @@
       <w:r>
         <w:t xml:space="preserve">, format sesuai </w:t>
       </w:r>
-      <w:hyperlink r:id="rId44" w:history="1">
+      <w:hyperlink r:id="rId46" w:history="1">
         <w:r>
           <w:rPr>
             <w:rStyle w:val="Hyperlink"/>
@@ -15715,10 +15940,10 @@
       </w:pPr>
     </w:p>
     <w:sectPr>
-      <w:headerReference w:type="default" r:id="rId45"/>
-      <w:footerReference w:type="default" r:id="rId46"/>
-      <w:headerReference w:type="first" r:id="rId47"/>
-      <w:footerReference w:type="first" r:id="rId48"/>
+      <w:headerReference w:type="default" r:id="rId47"/>
+      <w:footerReference w:type="default" r:id="rId48"/>
+      <w:headerReference w:type="first" r:id="rId49"/>
+      <w:footerReference w:type="first" r:id="rId50"/>
       <w:pgSz w:w="11907" w:h="16839"/>
       <w:pgMar w:top="2268" w:right="1701" w:bottom="1701" w:left="2268" w:header="1418" w:footer="1134" w:gutter="0"/>
       <w:cols w:space="720"/>
@@ -21225,7 +21450,7 @@
 </file>
 
 <file path=customXml/itemProps2.xml><?xml version="1.0" encoding="utf-8"?>
-<ds:datastoreItem xmlns:ds="http://schemas.openxmlformats.org/officeDocument/2006/customXml" ds:itemID="{E8F97CF8-0F99-4D81-8A54-0CCD92CAC0CE}">
+<ds:datastoreItem xmlns:ds="http://schemas.openxmlformats.org/officeDocument/2006/customXml" ds:itemID="{3F614019-FE16-4F55-B927-4B109FE482A4}">
   <ds:schemaRefs>
     <ds:schemaRef ds:uri="http://schemas.openxmlformats.org/officeDocument/2006/bibliography"/>
   </ds:schemaRefs>

</xml_diff>

<commit_message>
add: Bab III: Diagram captions
</commit_message>
<xml_diff>
--- a/Template_LaporanKP-implementatif.docx
+++ b/Template_LaporanKP-implementatif.docx
@@ -2036,7 +2036,13 @@
               <w:rPr>
                 <w:lang w:val="en-ID"/>
               </w:rPr>
-              <w:t>Mas Aris</w:t>
+              <w:t>Mas Ari</w:t>
+            </w:r>
+            <w:r>
+              <w:rPr>
+                <w:lang w:val="en-ID"/>
+              </w:rPr>
+              <w:t>f</w:t>
             </w:r>
           </w:p>
         </w:tc>
@@ -2404,7 +2410,10 @@
         <w:t>Yogyakarta</w:t>
       </w:r>
       <w:r>
-        <w:t>, [Tanggal Penulisan]</w:t>
+        <w:t xml:space="preserve">, </w:t>
+      </w:r>
+      <w:r>
+        <w:t>Mei 2024</w:t>
       </w:r>
     </w:p>
     <w:p>
@@ -13896,344 +13905,122 @@
           <w:bCs/>
           <w:color w:val="000000"/>
         </w:rPr>
-        <w:t xml:space="preserve">Bagian ini diawali dengan </w:t>
-      </w:r>
-      <w:r>
+        <w:t>Sistem dirancang menggunakan model terstruktur, dimana ilustrasi dapat dilihat dalam bentuk Data Flow Diagram dan juga hubungan entitas atau Entity Relational Diagram (ERD). Kedua diagram ini sangat penting pada tahap perancangan sistem untuk dapat mempermudah menentukan alur pengiriman data dan juga dalam melihat hubungan antar entitas atau tabel yang ada pada database.</w:t>
+      </w:r>
+    </w:p>
+    <w:p>
+      <w:pPr>
+        <w:pBdr>
+          <w:top w:val="nil"/>
+          <w:left w:val="nil"/>
+          <w:bottom w:val="nil"/>
+          <w:right w:val="nil"/>
+          <w:between w:val="nil"/>
+        </w:pBdr>
+        <w:spacing w:before="240" w:line="276" w:lineRule="auto"/>
+        <w:ind w:firstLine="0"/>
         <w:rPr>
           <w:bCs/>
           <w:color w:val="000000"/>
         </w:rPr>
-        <w:t xml:space="preserve">pernyataan </w:t>
-      </w:r>
+      </w:pPr>
       <w:r>
         <w:rPr>
           <w:bCs/>
-          <w:color w:val="000000"/>
-        </w:rPr>
-        <w:t>model</w:t>
-      </w:r>
-      <w:r>
+          <w:noProof/>
+          <w:color w:val="000000"/>
+        </w:rPr>
+        <w:drawing>
+          <wp:inline distT="0" distB="0" distL="0" distR="0" wp14:anchorId="51A04E46" wp14:editId="6B76A0D7">
+            <wp:extent cx="5040630" cy="734060"/>
+            <wp:effectExtent l="19050" t="19050" r="26670" b="27940"/>
+            <wp:docPr id="6" name="Picture 6"/>
+            <wp:cNvGraphicFramePr>
+              <a:graphicFrameLocks xmlns:a="http://schemas.openxmlformats.org/drawingml/2006/main" noChangeAspect="1"/>
+            </wp:cNvGraphicFramePr>
+            <a:graphic xmlns:a="http://schemas.openxmlformats.org/drawingml/2006/main">
+              <a:graphicData uri="http://schemas.openxmlformats.org/drawingml/2006/picture">
+                <pic:pic xmlns:pic="http://schemas.openxmlformats.org/drawingml/2006/picture">
+                  <pic:nvPicPr>
+                    <pic:cNvPr id="6" name="dfd0.drawio.png"/>
+                    <pic:cNvPicPr/>
+                  </pic:nvPicPr>
+                  <pic:blipFill>
+                    <a:blip r:embed="rId28">
+                      <a:extLst>
+                        <a:ext uri="{28A0092B-C50C-407E-A947-70E740481C1C}">
+                          <a14:useLocalDpi xmlns:a14="http://schemas.microsoft.com/office/drawing/2010/main" val="0"/>
+                        </a:ext>
+                      </a:extLst>
+                    </a:blip>
+                    <a:stretch>
+                      <a:fillRect/>
+                    </a:stretch>
+                  </pic:blipFill>
+                  <pic:spPr>
+                    <a:xfrm>
+                      <a:off x="0" y="0"/>
+                      <a:ext cx="5040630" cy="734060"/>
+                    </a:xfrm>
+                    <a:prstGeom prst="rect">
+                      <a:avLst/>
+                    </a:prstGeom>
+                    <a:ln>
+                      <a:solidFill>
+                        <a:schemeClr val="tx1"/>
+                      </a:solidFill>
+                    </a:ln>
+                  </pic:spPr>
+                </pic:pic>
+              </a:graphicData>
+            </a:graphic>
+          </wp:inline>
+        </w:drawing>
+      </w:r>
+    </w:p>
+    <w:p>
+      <w:pPr>
+        <w:pBdr>
+          <w:top w:val="nil"/>
+          <w:left w:val="nil"/>
+          <w:bottom w:val="nil"/>
+          <w:right w:val="nil"/>
+          <w:between w:val="nil"/>
+        </w:pBdr>
+        <w:spacing w:after="240" w:line="360" w:lineRule="auto"/>
+        <w:ind w:firstLine="0"/>
+        <w:jc w:val="center"/>
         <w:rPr>
           <w:bCs/>
           <w:color w:val="000000"/>
-        </w:rPr>
-        <w:t xml:space="preserve"> </w:t>
-      </w:r>
-      <w:r>
-        <w:rPr>
+          <w:sz w:val="20"/>
+        </w:rPr>
+      </w:pPr>
+      <w:r>
+        <w:rPr>
+          <w:b/>
           <w:bCs/>
           <w:color w:val="000000"/>
-        </w:rPr>
-        <w:t>perancangan</w:t>
-      </w:r>
-      <w:r>
-        <w:rPr>
+          <w:sz w:val="20"/>
+        </w:rPr>
+        <w:t>Gambar 3.</w:t>
+      </w:r>
+      <w:r>
+        <w:rPr>
+          <w:b/>
           <w:bCs/>
           <w:color w:val="000000"/>
-        </w:rPr>
-        <w:t xml:space="preserve"> yang sesuai dengan</w:t>
+          <w:sz w:val="20"/>
+        </w:rPr>
+        <w:t>3</w:t>
       </w:r>
       <w:r>
         <w:rPr>
           <w:bCs/>
           <w:color w:val="000000"/>
-        </w:rPr>
-        <w:t xml:space="preserve"> kebutuhan</w:t>
-      </w:r>
-      <w:r>
-        <w:rPr>
-          <w:bCs/>
-          <w:color w:val="000000"/>
-        </w:rPr>
-        <w:t xml:space="preserve"> beserta alasannya. </w:t>
-      </w:r>
-      <w:r>
-        <w:rPr>
-          <w:bCs/>
-          <w:color w:val="000000"/>
-        </w:rPr>
-        <w:t xml:space="preserve">Untuk model </w:t>
-      </w:r>
-      <w:r>
-        <w:rPr>
-          <w:bCs/>
-          <w:i/>
-          <w:iCs/>
-          <w:color w:val="000000"/>
-        </w:rPr>
-        <w:t>O</w:t>
-      </w:r>
-      <w:r>
-        <w:rPr>
-          <w:bCs/>
-          <w:i/>
-          <w:iCs/>
-          <w:color w:val="000000"/>
-        </w:rPr>
-        <w:t xml:space="preserve">bject </w:t>
-      </w:r>
-      <w:r>
-        <w:rPr>
-          <w:bCs/>
-          <w:i/>
-          <w:iCs/>
-          <w:color w:val="000000"/>
-        </w:rPr>
-        <w:t>O</w:t>
-      </w:r>
-      <w:r>
-        <w:rPr>
-          <w:bCs/>
-          <w:i/>
-          <w:iCs/>
-          <w:color w:val="000000"/>
-        </w:rPr>
-        <w:t>riented</w:t>
-      </w:r>
-      <w:r>
-        <w:rPr>
-          <w:bCs/>
-          <w:color w:val="000000"/>
-        </w:rPr>
-        <w:t xml:space="preserve">, </w:t>
-      </w:r>
-      <w:r>
-        <w:rPr>
-          <w:bCs/>
-          <w:color w:val="000000"/>
-        </w:rPr>
-        <w:t xml:space="preserve">bagian ini berisi </w:t>
-      </w:r>
-      <w:r>
-        <w:rPr>
-          <w:bCs/>
-          <w:color w:val="000000"/>
-        </w:rPr>
-        <w:t xml:space="preserve">berbagai </w:t>
-      </w:r>
-      <w:r>
-        <w:rPr>
-          <w:bCs/>
-          <w:i/>
-          <w:iCs/>
-          <w:color w:val="000000"/>
-        </w:rPr>
-        <w:t>Unified Modeling Language</w:t>
-      </w:r>
-      <w:r>
-        <w:rPr>
-          <w:bCs/>
-          <w:color w:val="000000"/>
-        </w:rPr>
-        <w:t xml:space="preserve"> (UML)</w:t>
-      </w:r>
-      <w:r>
-        <w:rPr>
-          <w:bCs/>
-          <w:color w:val="000000"/>
-        </w:rPr>
-        <w:t>, seperti:</w:t>
-      </w:r>
-      <w:r>
-        <w:rPr>
-          <w:bCs/>
-          <w:color w:val="000000"/>
-        </w:rPr>
-        <w:t xml:space="preserve"> </w:t>
-      </w:r>
-      <w:r>
-        <w:rPr>
-          <w:bCs/>
-          <w:i/>
-          <w:iCs/>
-          <w:color w:val="000000"/>
-        </w:rPr>
-        <w:t>use case diagram</w:t>
-      </w:r>
-      <w:r>
-        <w:rPr>
-          <w:bCs/>
-          <w:color w:val="000000"/>
-        </w:rPr>
-        <w:t xml:space="preserve"> &amp; </w:t>
-      </w:r>
-      <w:r>
-        <w:rPr>
-          <w:bCs/>
-          <w:i/>
-          <w:iCs/>
-          <w:color w:val="000000"/>
-        </w:rPr>
-        <w:t>use case scenario</w:t>
-      </w:r>
-      <w:r>
-        <w:rPr>
-          <w:bCs/>
-          <w:color w:val="000000"/>
-        </w:rPr>
-        <w:t xml:space="preserve">, </w:t>
-      </w:r>
-      <w:r>
-        <w:rPr>
-          <w:bCs/>
-          <w:i/>
-          <w:iCs/>
-          <w:color w:val="000000"/>
-        </w:rPr>
-        <w:t>Activity Diagram</w:t>
-      </w:r>
-      <w:r>
-        <w:rPr>
-          <w:bCs/>
-          <w:color w:val="000000"/>
-        </w:rPr>
-        <w:t xml:space="preserve">, </w:t>
-      </w:r>
-      <w:r>
-        <w:rPr>
-          <w:bCs/>
-          <w:i/>
-          <w:iCs/>
-          <w:color w:val="000000"/>
-        </w:rPr>
-        <w:t>Sequence Diagram</w:t>
-      </w:r>
-      <w:r>
-        <w:rPr>
-          <w:bCs/>
-          <w:color w:val="000000"/>
-        </w:rPr>
-        <w:t xml:space="preserve">, dan </w:t>
-      </w:r>
-      <w:r>
-        <w:rPr>
-          <w:bCs/>
-          <w:i/>
-          <w:iCs/>
-          <w:color w:val="000000"/>
-        </w:rPr>
-        <w:t>Class Diagram</w:t>
-      </w:r>
-      <w:r>
-        <w:rPr>
-          <w:bCs/>
-          <w:color w:val="000000"/>
-        </w:rPr>
-        <w:t>.</w:t>
-      </w:r>
-      <w:r>
-        <w:rPr>
-          <w:bCs/>
-          <w:color w:val="000000"/>
-        </w:rPr>
-        <w:t xml:space="preserve"> </w:t>
-      </w:r>
-      <w:r>
-        <w:rPr>
-          <w:bCs/>
-          <w:color w:val="000000"/>
-        </w:rPr>
-        <w:t xml:space="preserve">Untuk model </w:t>
-      </w:r>
-      <w:r>
-        <w:rPr>
-          <w:bCs/>
-          <w:color w:val="000000"/>
-        </w:rPr>
-        <w:t>terstruktur</w:t>
-      </w:r>
-      <w:r>
-        <w:rPr>
-          <w:bCs/>
-          <w:color w:val="000000"/>
-        </w:rPr>
-        <w:t xml:space="preserve">, bagian ini berisi </w:t>
-      </w:r>
-      <w:r>
-        <w:rPr>
-          <w:bCs/>
-          <w:color w:val="000000"/>
-        </w:rPr>
-        <w:t xml:space="preserve">diagram konteks </w:t>
-      </w:r>
-      <w:r>
-        <w:rPr>
-          <w:bCs/>
-          <w:color w:val="000000"/>
-        </w:rPr>
-        <w:t>(DFD level 0) hingga</w:t>
-      </w:r>
-      <w:r>
-        <w:rPr>
-          <w:bCs/>
-          <w:color w:val="000000"/>
-        </w:rPr>
-        <w:t xml:space="preserve"> DFD level</w:t>
-      </w:r>
-      <w:r>
-        <w:rPr>
-          <w:bCs/>
-          <w:color w:val="000000"/>
-        </w:rPr>
-        <w:t xml:space="preserve"> 2</w:t>
-      </w:r>
-      <w:r>
-        <w:rPr>
-          <w:bCs/>
-          <w:color w:val="000000"/>
-        </w:rPr>
-        <w:t xml:space="preserve">. </w:t>
-      </w:r>
-      <w:r>
-        <w:rPr>
-          <w:bCs/>
-          <w:color w:val="000000"/>
-        </w:rPr>
-        <w:t xml:space="preserve">Pada bagian ini diberikan pula </w:t>
-      </w:r>
-      <w:r>
-        <w:rPr>
-          <w:bCs/>
-          <w:color w:val="000000"/>
-        </w:rPr>
-        <w:t>diagram hubungan entitas</w:t>
-      </w:r>
-      <w:r>
-        <w:rPr>
-          <w:bCs/>
-          <w:color w:val="000000"/>
-        </w:rPr>
-        <w:t xml:space="preserve"> (ERD)</w:t>
-      </w:r>
-      <w:r>
-        <w:rPr>
-          <w:bCs/>
-          <w:color w:val="000000"/>
-        </w:rPr>
-        <w:t xml:space="preserve"> </w:t>
-      </w:r>
-      <w:r>
-        <w:rPr>
-          <w:bCs/>
-          <w:i/>
-          <w:iCs/>
-          <w:color w:val="000000"/>
-        </w:rPr>
-        <w:t>database</w:t>
-      </w:r>
-      <w:r>
-        <w:rPr>
-          <w:bCs/>
-          <w:color w:val="000000"/>
-        </w:rPr>
-        <w:t xml:space="preserve"> sesuai kebutuhan </w:t>
-      </w:r>
-      <w:r>
-        <w:rPr>
-          <w:bCs/>
-          <w:color w:val="000000"/>
-        </w:rPr>
-        <w:t>solusi yang dikembangkan.</w:t>
+          <w:sz w:val="20"/>
+        </w:rPr>
+        <w:t xml:space="preserve"> Data Flow Diagram (DFD) level 0</w:t>
       </w:r>
     </w:p>
     <w:p>
@@ -14246,6 +14033,249 @@
           <w:between w:val="nil"/>
         </w:pBdr>
         <w:spacing w:line="360" w:lineRule="auto"/>
+        <w:rPr>
+          <w:bCs/>
+          <w:color w:val="000000"/>
+        </w:rPr>
+      </w:pPr>
+      <w:r>
+        <w:rPr>
+          <w:bCs/>
+          <w:color w:val="000000"/>
+        </w:rPr>
+        <w:t>Pada gambar 3.2</w:t>
+      </w:r>
+      <w:r>
+        <w:rPr>
+          <w:bCs/>
+          <w:color w:val="000000"/>
+        </w:rPr>
+        <w:t xml:space="preserve"> yang menunjukkan DFD level dasar atau 0</w:t>
+      </w:r>
+      <w:r>
+        <w:rPr>
+          <w:bCs/>
+          <w:color w:val="000000"/>
+        </w:rPr>
+        <w:t xml:space="preserve"> diatas dapat terlihat bahwa user</w:t>
+      </w:r>
+      <w:r>
+        <w:rPr>
+          <w:bCs/>
+          <w:color w:val="000000"/>
+        </w:rPr>
+        <w:t xml:space="preserve"> dapat mengunggah, menghapus, dan melihat informasi mengenai gambar atau komentar. Diagram ini menggambarkan secara umum bagaimana data tersebut akan diolah oleh user.</w:t>
+      </w:r>
+    </w:p>
+    <w:p>
+      <w:pPr>
+        <w:pBdr>
+          <w:top w:val="nil"/>
+          <w:left w:val="nil"/>
+          <w:bottom w:val="nil"/>
+          <w:right w:val="nil"/>
+          <w:between w:val="nil"/>
+        </w:pBdr>
+        <w:spacing w:before="240" w:line="276" w:lineRule="auto"/>
+        <w:ind w:firstLine="0"/>
+        <w:rPr>
+          <w:bCs/>
+          <w:color w:val="000000"/>
+        </w:rPr>
+      </w:pPr>
+      <w:r>
+        <w:rPr>
+          <w:bCs/>
+          <w:noProof/>
+          <w:color w:val="000000"/>
+        </w:rPr>
+        <w:drawing>
+          <wp:inline distT="0" distB="0" distL="0" distR="0" wp14:anchorId="2F19FAD4" wp14:editId="0157DE70">
+            <wp:extent cx="5040630" cy="1064895"/>
+            <wp:effectExtent l="19050" t="19050" r="26670" b="20955"/>
+            <wp:docPr id="8" name="Picture 8"/>
+            <wp:cNvGraphicFramePr>
+              <a:graphicFrameLocks xmlns:a="http://schemas.openxmlformats.org/drawingml/2006/main" noChangeAspect="1"/>
+            </wp:cNvGraphicFramePr>
+            <a:graphic xmlns:a="http://schemas.openxmlformats.org/drawingml/2006/main">
+              <a:graphicData uri="http://schemas.openxmlformats.org/drawingml/2006/picture">
+                <pic:pic xmlns:pic="http://schemas.openxmlformats.org/drawingml/2006/picture">
+                  <pic:nvPicPr>
+                    <pic:cNvPr id="8" name="dfd1.drawio.png"/>
+                    <pic:cNvPicPr/>
+                  </pic:nvPicPr>
+                  <pic:blipFill>
+                    <a:blip r:embed="rId29">
+                      <a:extLst>
+                        <a:ext uri="{28A0092B-C50C-407E-A947-70E740481C1C}">
+                          <a14:useLocalDpi xmlns:a14="http://schemas.microsoft.com/office/drawing/2010/main" val="0"/>
+                        </a:ext>
+                      </a:extLst>
+                    </a:blip>
+                    <a:stretch>
+                      <a:fillRect/>
+                    </a:stretch>
+                  </pic:blipFill>
+                  <pic:spPr>
+                    <a:xfrm>
+                      <a:off x="0" y="0"/>
+                      <a:ext cx="5040630" cy="1064895"/>
+                    </a:xfrm>
+                    <a:prstGeom prst="rect">
+                      <a:avLst/>
+                    </a:prstGeom>
+                    <a:ln>
+                      <a:solidFill>
+                        <a:schemeClr val="tx1"/>
+                      </a:solidFill>
+                    </a:ln>
+                  </pic:spPr>
+                </pic:pic>
+              </a:graphicData>
+            </a:graphic>
+          </wp:inline>
+        </w:drawing>
+      </w:r>
+    </w:p>
+    <w:p>
+      <w:pPr>
+        <w:pBdr>
+          <w:top w:val="nil"/>
+          <w:left w:val="nil"/>
+          <w:bottom w:val="nil"/>
+          <w:right w:val="nil"/>
+          <w:between w:val="nil"/>
+        </w:pBdr>
+        <w:spacing w:after="240" w:line="360" w:lineRule="auto"/>
+        <w:ind w:firstLine="0"/>
+        <w:jc w:val="center"/>
+        <w:rPr>
+          <w:bCs/>
+          <w:color w:val="000000"/>
+          <w:sz w:val="20"/>
+        </w:rPr>
+      </w:pPr>
+      <w:r>
+        <w:rPr>
+          <w:b/>
+          <w:bCs/>
+          <w:color w:val="000000"/>
+          <w:sz w:val="20"/>
+        </w:rPr>
+        <w:t>Gambar 3.</w:t>
+      </w:r>
+      <w:r>
+        <w:rPr>
+          <w:b/>
+          <w:bCs/>
+          <w:color w:val="000000"/>
+          <w:sz w:val="20"/>
+        </w:rPr>
+        <w:t>4</w:t>
+      </w:r>
+      <w:r>
+        <w:rPr>
+          <w:bCs/>
+          <w:color w:val="000000"/>
+          <w:sz w:val="20"/>
+        </w:rPr>
+        <w:t xml:space="preserve"> Data Flow Diagram (DFD) level 1</w:t>
+      </w:r>
+    </w:p>
+    <w:p>
+      <w:pPr>
+        <w:pBdr>
+          <w:top w:val="nil"/>
+          <w:left w:val="nil"/>
+          <w:bottom w:val="nil"/>
+          <w:right w:val="nil"/>
+          <w:between w:val="nil"/>
+        </w:pBdr>
+        <w:spacing w:line="360" w:lineRule="auto"/>
+        <w:rPr>
+          <w:bCs/>
+          <w:color w:val="000000"/>
+        </w:rPr>
+      </w:pPr>
+      <w:r>
+        <w:rPr>
+          <w:bCs/>
+          <w:color w:val="000000"/>
+        </w:rPr>
+        <w:t xml:space="preserve">Pengembangan dari DFD level 0 dilanjutkan ke DFD level 1, dimana alur data akan terlihat lebih terperinci. Setiap aktivitas yang dilakukan oleh user seperti mengunggah gambar atau komentar akan tersimpan ke dalam database. Begitu pula dengan aktivitas </w:t>
+      </w:r>
+      <w:r>
+        <w:rPr>
+          <w:bCs/>
+          <w:i/>
+          <w:color w:val="000000"/>
+        </w:rPr>
+        <w:t>update</w:t>
+      </w:r>
+      <w:r>
+        <w:rPr>
+          <w:bCs/>
+          <w:color w:val="000000"/>
+        </w:rPr>
+        <w:t xml:space="preserve"> dan </w:t>
+      </w:r>
+      <w:r>
+        <w:rPr>
+          <w:bCs/>
+          <w:i/>
+          <w:color w:val="000000"/>
+        </w:rPr>
+        <w:t>delete</w:t>
+      </w:r>
+      <w:r>
+        <w:rPr>
+          <w:bCs/>
+          <w:color w:val="000000"/>
+        </w:rPr>
+        <w:t xml:space="preserve"> data gambar maupun komentar, yang akan tercatat ke dalam database saat aktivitas tersebut dilakukan.</w:t>
+      </w:r>
+    </w:p>
+    <w:p>
+      <w:pPr>
+        <w:pBdr>
+          <w:top w:val="nil"/>
+          <w:left w:val="nil"/>
+          <w:bottom w:val="nil"/>
+          <w:right w:val="nil"/>
+          <w:between w:val="nil"/>
+        </w:pBdr>
+        <w:spacing w:line="360" w:lineRule="auto"/>
+        <w:rPr>
+          <w:bCs/>
+          <w:color w:val="000000"/>
+        </w:rPr>
+      </w:pPr>
+      <w:r>
+        <w:rPr>
+          <w:bCs/>
+          <w:color w:val="000000"/>
+        </w:rPr>
+        <w:t xml:space="preserve">Data yang tersimpan ke dalam database tentu perlu diberikan ilustrasi berupa diagram juga untuk mempermudah perancangan sistem. Diagram ini disebut dengan Entity Relational Diagram atau ERD. ERD dapat dibuat dengan dua bentuk, yang pertama yaitu dengan node-node dengan berbagai bentuk yang saling terhubung. Bentuk kotak menggambarkan sebuah entitas, atau pada database yang </w:t>
+      </w:r>
+      <w:r>
+        <w:rPr>
+          <w:bCs/>
+          <w:color w:val="000000"/>
+        </w:rPr>
+        <w:lastRenderedPageBreak/>
+        <w:t>disebut dengan tabel. Bentuk oval menunjukkan atribut-atribut yang dimiliki oleh suatu entitas dan pada database disebut dengan kolom. Kemudian bentuk belah ketupat yang menggambarkan sebuah hubungan atau relasi antar entitas-entitas tersebut.</w:t>
+      </w:r>
+    </w:p>
+    <w:p>
+      <w:pPr>
+        <w:pBdr>
+          <w:top w:val="nil"/>
+          <w:left w:val="nil"/>
+          <w:bottom w:val="nil"/>
+          <w:right w:val="nil"/>
+          <w:between w:val="nil"/>
+        </w:pBdr>
+        <w:spacing w:before="240" w:line="276" w:lineRule="auto"/>
         <w:ind w:firstLine="0"/>
         <w:jc w:val="center"/>
         <w:rPr>
@@ -14275,7 +14305,7 @@
                     <pic:cNvPicPr/>
                   </pic:nvPicPr>
                   <pic:blipFill>
-                    <a:blip r:embed="rId28">
+                    <a:blip r:embed="rId30">
                       <a:extLst>
                         <a:ext uri="{28A0092B-C50C-407E-A947-70E740481C1C}">
                           <a14:useLocalDpi xmlns:a14="http://schemas.microsoft.com/office/drawing/2010/main" val="0"/>
@@ -14316,12 +14346,88 @@
           <w:right w:val="nil"/>
           <w:between w:val="nil"/>
         </w:pBdr>
-        <w:spacing w:line="360" w:lineRule="auto"/>
+        <w:spacing w:after="240" w:line="360" w:lineRule="auto"/>
         <w:ind w:firstLine="0"/>
         <w:jc w:val="center"/>
         <w:rPr>
           <w:bCs/>
           <w:color w:val="000000"/>
+          <w:sz w:val="20"/>
+        </w:rPr>
+      </w:pPr>
+      <w:r>
+        <w:rPr>
+          <w:b/>
+          <w:bCs/>
+          <w:color w:val="000000"/>
+          <w:sz w:val="20"/>
+        </w:rPr>
+        <w:t>Gambar 3.</w:t>
+      </w:r>
+      <w:r>
+        <w:rPr>
+          <w:b/>
+          <w:bCs/>
+          <w:color w:val="000000"/>
+          <w:sz w:val="20"/>
+        </w:rPr>
+        <w:t>5</w:t>
+      </w:r>
+      <w:r>
+        <w:rPr>
+          <w:bCs/>
+          <w:color w:val="000000"/>
+          <w:sz w:val="20"/>
+        </w:rPr>
+        <w:t xml:space="preserve"> Entity Relational Diagram (ERD)</w:t>
+      </w:r>
+    </w:p>
+    <w:p>
+      <w:pPr>
+        <w:pBdr>
+          <w:top w:val="nil"/>
+          <w:left w:val="nil"/>
+          <w:bottom w:val="nil"/>
+          <w:right w:val="nil"/>
+          <w:between w:val="nil"/>
+        </w:pBdr>
+        <w:spacing w:line="360" w:lineRule="auto"/>
+        <w:rPr>
+          <w:bCs/>
+          <w:color w:val="000000"/>
+        </w:rPr>
+      </w:pPr>
+      <w:r>
+        <w:rPr>
+          <w:bCs/>
+          <w:color w:val="000000"/>
+        </w:rPr>
+        <w:t xml:space="preserve">ERD dalam bentuk node dapat dilihat pada gambar 3.5. Terdapat 4 entitas dan 3 relasi pada diagram tersebut. Diagram tersebut menjelaskan entitas user memiliki 8 atribut berupa id, nama, email, username, password, nomor, umur, dan tautan untuk gambar profil. Entitas user terhubung dengan entitas foto melalui relasi posts. Entitas foto memilik 5 atribut berupa id, judul, caption, tautan gambar, dan juga id dari user yang me-posting gambar tersebut. Entitas user juga terhubung dengan entitas komentar dimana entitas ini memiliki atribut berupa id, id pengguna yang memberikan komentar, id foto yang diberikan komentar, dan isi dari komentar tersebut. Secara bersamaan, entitas foto dan komentar juga berhubungan dengan relasi has, dimana setiap foto dapat memiliki komentar masing-masing. Kemudian pada entitas media sosial, dimana setiap entitas user dapat menambahkan media sosial yang mereka miliki melalui tautan media sosial. Entitas ini memiliki 4 atribut </w:t>
+      </w:r>
+      <w:r>
+        <w:rPr>
+          <w:bCs/>
+          <w:color w:val="000000"/>
+        </w:rPr>
+        <w:lastRenderedPageBreak/>
+        <w:t>berupa id, tautan media sosial, nama, dan juga id dari user yang memiliki media sosial tersebut.</w:t>
+      </w:r>
+    </w:p>
+    <w:p>
+      <w:pPr>
+        <w:pBdr>
+          <w:top w:val="nil"/>
+          <w:left w:val="nil"/>
+          <w:bottom w:val="nil"/>
+          <w:right w:val="nil"/>
+          <w:between w:val="nil"/>
+        </w:pBdr>
+        <w:spacing w:before="240" w:line="276" w:lineRule="auto"/>
+        <w:ind w:firstLine="0"/>
+        <w:jc w:val="center"/>
+        <w:rPr>
+          <w:bCs/>
+          <w:color w:val="000000"/>
         </w:rPr>
       </w:pPr>
       <w:r>
@@ -14330,11 +14436,10 @@
           <w:noProof/>
           <w:color w:val="000000"/>
         </w:rPr>
-        <w:lastRenderedPageBreak/>
         <w:drawing>
-          <wp:inline distT="0" distB="0" distL="0" distR="0" wp14:anchorId="35DC7722" wp14:editId="075331BB">
-            <wp:extent cx="5040630" cy="3024505"/>
-            <wp:effectExtent l="19050" t="19050" r="26670" b="23495"/>
+          <wp:inline distT="0" distB="0" distL="0" distR="0" wp14:anchorId="35DC7722" wp14:editId="169CC6F1">
+            <wp:extent cx="5040630" cy="3024378"/>
+            <wp:effectExtent l="19050" t="19050" r="26670" b="24130"/>
             <wp:docPr id="5" name="Picture 5"/>
             <wp:cNvGraphicFramePr>
               <a:graphicFrameLocks xmlns:a="http://schemas.openxmlformats.org/drawingml/2006/main" noChangeAspect="1"/>
@@ -14347,7 +14452,7 @@
                     <pic:cNvPicPr/>
                   </pic:nvPicPr>
                   <pic:blipFill>
-                    <a:blip r:embed="rId29">
+                    <a:blip r:embed="rId31">
                       <a:extLst>
                         <a:ext uri="{28A0092B-C50C-407E-A947-70E740481C1C}">
                           <a14:useLocalDpi xmlns:a14="http://schemas.microsoft.com/office/drawing/2010/main" val="0"/>
@@ -14361,7 +14466,7 @@
                   <pic:spPr>
                     <a:xfrm>
                       <a:off x="0" y="0"/>
-                      <a:ext cx="5040630" cy="3024505"/>
+                      <a:ext cx="5040630" cy="3024378"/>
                     </a:xfrm>
                     <a:prstGeom prst="rect">
                       <a:avLst/>
@@ -14378,8 +14483,261 @@
           </wp:inline>
         </w:drawing>
       </w:r>
-      <w:bookmarkStart w:id="22" w:name="_GoBack"/>
-      <w:bookmarkEnd w:id="22"/>
+    </w:p>
+    <w:p>
+      <w:pPr>
+        <w:pBdr>
+          <w:top w:val="nil"/>
+          <w:left w:val="nil"/>
+          <w:bottom w:val="nil"/>
+          <w:right w:val="nil"/>
+          <w:between w:val="nil"/>
+        </w:pBdr>
+        <w:spacing w:after="240" w:line="360" w:lineRule="auto"/>
+        <w:ind w:firstLine="0"/>
+        <w:jc w:val="center"/>
+        <w:rPr>
+          <w:bCs/>
+          <w:color w:val="000000"/>
+          <w:sz w:val="20"/>
+        </w:rPr>
+      </w:pPr>
+      <w:r>
+        <w:rPr>
+          <w:b/>
+          <w:bCs/>
+          <w:color w:val="000000"/>
+          <w:sz w:val="20"/>
+        </w:rPr>
+        <w:t>Gambar 3.</w:t>
+      </w:r>
+      <w:r>
+        <w:rPr>
+          <w:b/>
+          <w:bCs/>
+          <w:color w:val="000000"/>
+          <w:sz w:val="20"/>
+        </w:rPr>
+        <w:t>6</w:t>
+      </w:r>
+      <w:r>
+        <w:rPr>
+          <w:bCs/>
+          <w:color w:val="000000"/>
+          <w:sz w:val="20"/>
+        </w:rPr>
+        <w:t xml:space="preserve"> Entity Relational Diagram (ERD)</w:t>
+      </w:r>
+    </w:p>
+    <w:p>
+      <w:pPr>
+        <w:pBdr>
+          <w:top w:val="nil"/>
+          <w:left w:val="nil"/>
+          <w:bottom w:val="nil"/>
+          <w:right w:val="nil"/>
+          <w:between w:val="nil"/>
+        </w:pBdr>
+        <w:spacing w:line="360" w:lineRule="auto"/>
+        <w:rPr>
+          <w:bCs/>
+          <w:color w:val="000000"/>
+        </w:rPr>
+      </w:pPr>
+      <w:r>
+        <w:rPr>
+          <w:bCs/>
+          <w:color w:val="000000"/>
+        </w:rPr>
+        <w:t xml:space="preserve">Bentuk lain dari ERD </w:t>
+      </w:r>
+      <w:r>
+        <w:rPr>
+          <w:bCs/>
+          <w:color w:val="000000"/>
+        </w:rPr>
+        <w:t xml:space="preserve">digambarkan dengan membuat tabel untuk setiap entitas yang ada. Tujuan dari ERD dalam bentuk tabel ini yaitu untuk menentukan atribut-atribut yang akan menjad </w:t>
+      </w:r>
+      <w:r>
+        <w:rPr>
+          <w:bCs/>
+          <w:i/>
+          <w:color w:val="000000"/>
+        </w:rPr>
+        <w:t>primary</w:t>
+      </w:r>
+      <w:r>
+        <w:rPr>
+          <w:bCs/>
+          <w:color w:val="000000"/>
+        </w:rPr>
+        <w:t xml:space="preserve"> </w:t>
+      </w:r>
+      <w:r>
+        <w:rPr>
+          <w:bCs/>
+          <w:i/>
+          <w:color w:val="000000"/>
+        </w:rPr>
+        <w:t>key</w:t>
+      </w:r>
+      <w:r>
+        <w:rPr>
+          <w:bCs/>
+          <w:color w:val="000000"/>
+        </w:rPr>
+        <w:t xml:space="preserve"> dan </w:t>
+      </w:r>
+      <w:r>
+        <w:rPr>
+          <w:bCs/>
+          <w:i/>
+          <w:color w:val="000000"/>
+        </w:rPr>
+        <w:t>foreign key</w:t>
+      </w:r>
+      <w:r>
+        <w:rPr>
+          <w:bCs/>
+          <w:color w:val="000000"/>
+        </w:rPr>
+        <w:t xml:space="preserve"> pada suatu tabel. </w:t>
+      </w:r>
+      <w:r>
+        <w:rPr>
+          <w:bCs/>
+          <w:i/>
+          <w:color w:val="000000"/>
+        </w:rPr>
+        <w:t>Primary key</w:t>
+      </w:r>
+      <w:r>
+        <w:rPr>
+          <w:bCs/>
+          <w:color w:val="000000"/>
+        </w:rPr>
+        <w:t xml:space="preserve"> merupakan suatu tanda dimana sebuah atribut tersebut menjadi pembeda dan pengenal saat tabel tersebut dihubungkan dengan tabel yang lain melalui suatu </w:t>
+      </w:r>
+      <w:r>
+        <w:rPr>
+          <w:bCs/>
+          <w:i/>
+          <w:color w:val="000000"/>
+        </w:rPr>
+        <w:t>foreign key</w:t>
+      </w:r>
+      <w:r>
+        <w:rPr>
+          <w:bCs/>
+          <w:color w:val="000000"/>
+        </w:rPr>
+        <w:t xml:space="preserve">. </w:t>
+      </w:r>
+    </w:p>
+    <w:p>
+      <w:pPr>
+        <w:pBdr>
+          <w:top w:val="nil"/>
+          <w:left w:val="nil"/>
+          <w:bottom w:val="nil"/>
+          <w:right w:val="nil"/>
+          <w:between w:val="nil"/>
+        </w:pBdr>
+        <w:spacing w:line="360" w:lineRule="auto"/>
+        <w:rPr>
+          <w:bCs/>
+          <w:color w:val="000000"/>
+        </w:rPr>
+      </w:pPr>
+      <w:r>
+        <w:rPr>
+          <w:bCs/>
+          <w:color w:val="000000"/>
+        </w:rPr>
+        <w:t xml:space="preserve">Selain itu, pada ERD juga terdapat simbol pada garis yang menghubungkan antar node atau tabel. Simbol ini menentukan jenis hubungan yang dimiliki antar </w:t>
+      </w:r>
+      <w:r>
+        <w:rPr>
+          <w:bCs/>
+          <w:color w:val="000000"/>
+        </w:rPr>
+        <w:t xml:space="preserve">entitas seperti </w:t>
+      </w:r>
+      <w:r>
+        <w:rPr>
+          <w:bCs/>
+          <w:i/>
+          <w:color w:val="000000"/>
+        </w:rPr>
+        <w:t>one-to-one</w:t>
+      </w:r>
+      <w:r>
+        <w:rPr>
+          <w:bCs/>
+          <w:color w:val="000000"/>
+        </w:rPr>
+        <w:t xml:space="preserve">, </w:t>
+      </w:r>
+      <w:r>
+        <w:rPr>
+          <w:bCs/>
+          <w:i/>
+          <w:color w:val="000000"/>
+        </w:rPr>
+        <w:t>many-to-many</w:t>
+      </w:r>
+      <w:r>
+        <w:rPr>
+          <w:bCs/>
+          <w:color w:val="000000"/>
+        </w:rPr>
+        <w:t xml:space="preserve">, </w:t>
+      </w:r>
+      <w:r>
+        <w:rPr>
+          <w:bCs/>
+          <w:i/>
+          <w:color w:val="000000"/>
+        </w:rPr>
+        <w:t>one-to-many</w:t>
+      </w:r>
+      <w:r>
+        <w:rPr>
+          <w:bCs/>
+          <w:color w:val="000000"/>
+        </w:rPr>
+        <w:t xml:space="preserve">, dan </w:t>
+      </w:r>
+      <w:r>
+        <w:rPr>
+          <w:bCs/>
+          <w:i/>
+          <w:color w:val="000000"/>
+        </w:rPr>
+        <w:t>many-to-one</w:t>
+      </w:r>
+      <w:r>
+        <w:rPr>
+          <w:bCs/>
+          <w:color w:val="000000"/>
+        </w:rPr>
+        <w:t xml:space="preserve">. Pada diagram perancangan sistem ini, relasi yang diperlukan berupa hubungan </w:t>
+      </w:r>
+      <w:r>
+        <w:rPr>
+          <w:bCs/>
+          <w:i/>
+          <w:color w:val="000000"/>
+        </w:rPr>
+        <w:t>one-to-many</w:t>
+      </w:r>
+      <w:r>
+        <w:rPr>
+          <w:bCs/>
+          <w:color w:val="000000"/>
+        </w:rPr>
+        <w:t xml:space="preserve"> dimana sebuah entitas dapat memiliki nol atau banyak jumlah dari entitas yang lain.</w:t>
+      </w:r>
     </w:p>
     <w:p>
       <w:pPr>
@@ -14435,6 +14793,22 @@
         </w:pBdr>
         <w:spacing w:line="360" w:lineRule="auto"/>
         <w:rPr>
+          <w:bCs/>
+          <w:color w:val="000000"/>
+        </w:rPr>
+      </w:pPr>
+    </w:p>
+    <w:p>
+      <w:pPr>
+        <w:pBdr>
+          <w:top w:val="nil"/>
+          <w:left w:val="nil"/>
+          <w:bottom w:val="nil"/>
+          <w:right w:val="nil"/>
+          <w:between w:val="nil"/>
+        </w:pBdr>
+        <w:spacing w:line="360" w:lineRule="auto"/>
+        <w:rPr>
           <w:b/>
           <w:color w:val="000000"/>
         </w:rPr>
@@ -14444,6 +14818,7 @@
           <w:bCs/>
           <w:color w:val="000000"/>
         </w:rPr>
+        <w:lastRenderedPageBreak/>
         <w:t xml:space="preserve">Bagian ini diawali dengan </w:t>
       </w:r>
       <w:r>
@@ -14537,18 +14912,18 @@
       <w:pPr>
         <w:ind w:firstLine="567"/>
         <w:sectPr>
-          <w:headerReference w:type="default" r:id="rId30"/>
-          <w:footerReference w:type="default" r:id="rId31"/>
-          <w:headerReference w:type="first" r:id="rId32"/>
-          <w:footerReference w:type="first" r:id="rId33"/>
+          <w:headerReference w:type="default" r:id="rId32"/>
+          <w:footerReference w:type="default" r:id="rId33"/>
+          <w:headerReference w:type="first" r:id="rId34"/>
+          <w:footerReference w:type="first" r:id="rId35"/>
           <w:pgSz w:w="11907" w:h="16839"/>
           <w:pgMar w:top="2268" w:right="1701" w:bottom="1701" w:left="2268" w:header="1134" w:footer="1134" w:gutter="0"/>
           <w:cols w:space="720"/>
           <w:titlePg/>
         </w:sectPr>
       </w:pPr>
-      <w:bookmarkStart w:id="23" w:name="_heading=h.28h4qwu" w:colFirst="0" w:colLast="0"/>
-      <w:bookmarkEnd w:id="23"/>
+      <w:bookmarkStart w:id="22" w:name="_heading=h.28h4qwu" w:colFirst="0" w:colLast="0"/>
+      <w:bookmarkEnd w:id="22"/>
       <w:r>
         <w:tab/>
       </w:r>
@@ -14558,7 +14933,7 @@
         <w:pStyle w:val="Heading1"/>
         <w:spacing w:after="240"/>
       </w:pPr>
-      <w:bookmarkStart w:id="24" w:name="_Toc159474291"/>
+      <w:bookmarkStart w:id="23" w:name="_Toc159474291"/>
       <w:r>
         <w:lastRenderedPageBreak/>
         <w:t>BAB IV</w:t>
@@ -14572,6 +14947,8 @@
       <w:r>
         <w:t xml:space="preserve"> DAN PEMBAHASAN</w:t>
       </w:r>
+      <w:bookmarkStart w:id="24" w:name="_GoBack"/>
+      <w:bookmarkEnd w:id="23"/>
       <w:bookmarkEnd w:id="24"/>
     </w:p>
     <w:p>
@@ -14957,10 +15334,10 @@
         <w:spacing w:line="360" w:lineRule="auto"/>
         <w:ind w:firstLine="0"/>
         <w:sectPr>
-          <w:headerReference w:type="default" r:id="rId34"/>
-          <w:footerReference w:type="default" r:id="rId35"/>
-          <w:headerReference w:type="first" r:id="rId36"/>
-          <w:footerReference w:type="first" r:id="rId37"/>
+          <w:headerReference w:type="default" r:id="rId36"/>
+          <w:footerReference w:type="default" r:id="rId37"/>
+          <w:headerReference w:type="first" r:id="rId38"/>
+          <w:footerReference w:type="first" r:id="rId39"/>
           <w:pgSz w:w="11907" w:h="16839"/>
           <w:pgMar w:top="1701" w:right="1418" w:bottom="1418" w:left="1701" w:header="1138" w:footer="1138" w:gutter="0"/>
           <w:cols w:space="720"/>
@@ -15219,8 +15596,8 @@
         </w:pBdr>
         <w:spacing w:after="200" w:line="360" w:lineRule="auto"/>
         <w:sectPr>
-          <w:headerReference w:type="first" r:id="rId38"/>
-          <w:footerReference w:type="first" r:id="rId39"/>
+          <w:headerReference w:type="first" r:id="rId40"/>
+          <w:footerReference w:type="first" r:id="rId41"/>
           <w:pgSz w:w="11907" w:h="16839"/>
           <w:pgMar w:top="2268" w:right="1701" w:bottom="1701" w:left="2268" w:header="1134" w:footer="1134" w:gutter="0"/>
           <w:cols w:space="720"/>
@@ -15263,7 +15640,7 @@
       <w:r>
         <w:t xml:space="preserve">adalah adaptasi sistem referensi </w:t>
       </w:r>
-      <w:hyperlink r:id="rId40" w:history="1">
+      <w:hyperlink r:id="rId42" w:history="1">
         <w:r>
           <w:rPr>
             <w:rStyle w:val="Hyperlink"/>
@@ -15485,7 +15862,7 @@
       <w:r>
         <w:t xml:space="preserve"> </w:t>
       </w:r>
-      <w:hyperlink r:id="rId41" w:history="1">
+      <w:hyperlink r:id="rId43" w:history="1">
         <w:r>
           <w:rPr>
             <w:rStyle w:val="Hyperlink"/>
@@ -15568,7 +15945,7 @@
       <w:r>
         <w:t xml:space="preserve">Daftar Relasi, format sesuai </w:t>
       </w:r>
-      <w:hyperlink r:id="rId42" w:history="1">
+      <w:hyperlink r:id="rId44" w:history="1">
         <w:r>
           <w:rPr>
             <w:rStyle w:val="Hyperlink"/>
@@ -15600,7 +15977,7 @@
       <w:r>
         <w:t xml:space="preserve">, format sesuai </w:t>
       </w:r>
-      <w:hyperlink r:id="rId43" w:history="1">
+      <w:hyperlink r:id="rId45" w:history="1">
         <w:r>
           <w:rPr>
             <w:rStyle w:val="Hyperlink"/>
@@ -15645,7 +16022,7 @@
       <w:r>
         <w:t xml:space="preserve">Lembar Penilaian Pembimbing Lapangan sesuai </w:t>
       </w:r>
-      <w:hyperlink r:id="rId44" w:history="1">
+      <w:hyperlink r:id="rId46" w:history="1">
         <w:r>
           <w:rPr>
             <w:rStyle w:val="Hyperlink"/>
@@ -15868,7 +16245,7 @@
       <w:r>
         <w:t xml:space="preserve">Daftar Relasi, format sesuai </w:t>
       </w:r>
-      <w:hyperlink r:id="rId45" w:history="1">
+      <w:hyperlink r:id="rId47" w:history="1">
         <w:r>
           <w:rPr>
             <w:rStyle w:val="Hyperlink"/>
@@ -15900,7 +16277,7 @@
       <w:r>
         <w:t xml:space="preserve">, format sesuai </w:t>
       </w:r>
-      <w:hyperlink r:id="rId46" w:history="1">
+      <w:hyperlink r:id="rId48" w:history="1">
         <w:r>
           <w:rPr>
             <w:rStyle w:val="Hyperlink"/>
@@ -15940,10 +16317,10 @@
       </w:pPr>
     </w:p>
     <w:sectPr>
-      <w:headerReference w:type="default" r:id="rId47"/>
-      <w:footerReference w:type="default" r:id="rId48"/>
-      <w:headerReference w:type="first" r:id="rId49"/>
-      <w:footerReference w:type="first" r:id="rId50"/>
+      <w:headerReference w:type="default" r:id="rId49"/>
+      <w:footerReference w:type="default" r:id="rId50"/>
+      <w:headerReference w:type="first" r:id="rId51"/>
+      <w:footerReference w:type="first" r:id="rId52"/>
       <w:pgSz w:w="11907" w:h="16839"/>
       <w:pgMar w:top="2268" w:right="1701" w:bottom="1701" w:left="2268" w:header="1418" w:footer="1134" w:gutter="0"/>
       <w:cols w:space="720"/>
@@ -21450,7 +21827,7 @@
 </file>
 
 <file path=customXml/itemProps2.xml><?xml version="1.0" encoding="utf-8"?>
-<ds:datastoreItem xmlns:ds="http://schemas.openxmlformats.org/officeDocument/2006/customXml" ds:itemID="{3F614019-FE16-4F55-B927-4B109FE482A4}">
+<ds:datastoreItem xmlns:ds="http://schemas.openxmlformats.org/officeDocument/2006/customXml" ds:itemID="{AA7F09BD-8F8A-406E-8470-E5590C567530}">
   <ds:schemaRefs>
     <ds:schemaRef ds:uri="http://schemas.openxmlformats.org/officeDocument/2006/bibliography"/>
   </ds:schemaRefs>

</xml_diff>

<commit_message>
add: Bab IV, Bab V, Foto Relasi
</commit_message>
<xml_diff>
--- a/Template_LaporanKP-implementatif.docx
+++ b/Template_LaporanKP-implementatif.docx
@@ -14419,21 +14419,14 @@
           <w:bCs/>
           <w:color w:val="000000"/>
         </w:rPr>
-        <w:t>Metode pengujian yang digunakan dalam pengujian aplikasi MyGram adalah</w:t>
+        <w:t xml:space="preserve">Pengujian dibagi menjadi 2 tahap, unit testing dan system testing. </w:t>
       </w:r>
       <w:r>
         <w:rPr>
           <w:bCs/>
           <w:color w:val="000000"/>
         </w:rPr>
-        <w:t xml:space="preserve"> Black Box Testing dan</w:t>
-      </w:r>
-      <w:r>
-        <w:rPr>
-          <w:bCs/>
-          <w:color w:val="000000"/>
-        </w:rPr>
-        <w:t xml:space="preserve"> White Box Testing yang memanfaatkan framework JEST. JEST merupakan sebuah testing framework yang populer digunakan untuk pengujian aplikasi berbasis JavaScript dan React. </w:t>
+        <w:t xml:space="preserve">Metode pengujian yang digunakan dalam pengujian aplikasi MyGram adalah White Box Testing yang memanfaatkan framework JEST. JEST merupakan sebuah testing framework yang populer digunakan untuk pengujian aplikasi berbasis JavaScript dan React. </w:t>
       </w:r>
       <w:r>
         <w:rPr>
@@ -21774,6 +21767,7 @@
     <w:p>
       <w:pPr>
         <w:pStyle w:val="Heading3"/>
+        <w:spacing w:before="240"/>
       </w:pPr>
       <w:r>
         <w:t>Requirement Analysis</w:t>
@@ -21795,17 +21789,13 @@
         <w:spacing w:line="360" w:lineRule="auto"/>
       </w:pPr>
       <w:r>
-        <w:t>Selain kebutuhan perangkat lunak, tentu saja diperlukan juga perangkat keras yang akan digunakan dalam pembuatan aplikasi. Karena aplikasi ini tidak terlalu memiliki proses-proses yang kompleks dan scope yang kecil, maka spesifikasi perangkat keras juga tidak terlalu tinggi, cukup men</w:t>
-      </w:r>
-      <w:bookmarkStart w:id="25" w:name="_GoBack"/>
-      <w:bookmarkEnd w:id="25"/>
-      <w:r>
-        <w:t>ggunakan laptop atau computer dengan spesifikasi yang biasa-biasa saja sudah cukup. Hal yang perlu diingat yaitu penggunaan database yang mengharuskan perangkat memiliki penyimpanan kosong yang cukup besar, tidak hanya untuk menyimpan data, tetapi juga untuk menjalankan database tersebut.</w:t>
+        <w:t>Selain kebutuhan perangkat lunak, tentu saja diperlukan juga perangkat keras yang akan digunakan dalam pembuatan aplikasi. Karena aplikasi ini tidak terlalu memiliki proses-proses yang kompleks dan scope yang kecil, maka spesifikasi perangkat keras juga tidak terlalu tinggi, cukup menggunakan laptop atau computer dengan spesifikasi yang biasa-biasa saja sudah cukup. Hal yang perlu diingat yaitu penggunaan database yang mengharuskan perangkat memiliki penyimpanan kosong yang cukup besar, tidak hanya untuk menyimpan data, tetapi juga untuk menjalankan database tersebut.</w:t>
       </w:r>
     </w:p>
     <w:p>
       <w:pPr>
         <w:pStyle w:val="Heading3"/>
+        <w:spacing w:before="240"/>
       </w:pPr>
       <w:r>
         <w:t>Design</w:t>
@@ -21816,14 +21806,11 @@
         <w:spacing w:line="360" w:lineRule="auto"/>
       </w:pPr>
       <w:r>
+        <w:lastRenderedPageBreak/>
         <w:t xml:space="preserve">Hasil dari tahap ini yaitu penentuan alat-alat yang akan digunakan dalam pembuatan aplikasi. </w:t>
       </w:r>
       <w:r>
-        <w:t xml:space="preserve">Bahasa pemrograman yang digunakan yaitu JavaScript dengan menggunakan runtime berupa NodeJs. Pengkodean akan dilakukan dengan Visual Studio Code yang memiliki banyak fitur ekstensi yang dapat membantu. Sebagai alat pengujian API diperlukan </w:t>
-      </w:r>
-      <w:r>
-        <w:lastRenderedPageBreak/>
-        <w:t>sebuah aplikasi bernama Postman. Database yang digunakan yaitu PostgreSQL. Kemudian untuk hosting yang digunakan yaitu Railway versi gratis.</w:t>
+        <w:t>Bahasa pemrograman yang digunakan yaitu JavaScript dengan menggunakan runtime berupa NodeJs. Pengkodean akan dilakukan dengan Visual Studio Code yang memiliki banyak fitur ekstensi yang dapat membantu. Sebagai alat pengujian API diperlukan sebuah aplikasi bernama Postman. Database yang digunakan yaitu PostgreSQL. Kemudian untuk hosting yang digunakan yaitu Railway versi gratis.</w:t>
       </w:r>
     </w:p>
     <w:p>
@@ -21922,7 +21909,7 @@
           <w:color w:val="000000"/>
           <w:sz w:val="20"/>
         </w:rPr>
-        <w:t>Gambar 3.</w:t>
+        <w:t xml:space="preserve">Gambar </w:t>
       </w:r>
       <w:r>
         <w:rPr>
@@ -21931,7 +21918,7 @@
           <w:color w:val="000000"/>
           <w:sz w:val="20"/>
         </w:rPr>
-        <w:t>6</w:t>
+        <w:t>4.1</w:t>
       </w:r>
       <w:r>
         <w:rPr>
@@ -21961,8 +21948,10 @@
     <w:p>
       <w:pPr>
         <w:pStyle w:val="Heading3"/>
-      </w:pPr>
-      <w:r>
+        <w:spacing w:before="240"/>
+      </w:pPr>
+      <w:r>
+        <w:lastRenderedPageBreak/>
         <w:t>Implementation</w:t>
       </w:r>
     </w:p>
@@ -21976,200 +21965,3146 @@
     </w:p>
     <w:p>
       <w:pPr>
-        <w:pStyle w:val="Heading3"/>
-      </w:pPr>
-      <w:r>
-        <w:t>Testing</w:t>
-      </w:r>
+        <w:spacing w:line="360" w:lineRule="auto"/>
+      </w:pPr>
+    </w:p>
+    <w:p>
+      <w:pPr>
+        <w:spacing w:line="360" w:lineRule="auto"/>
+      </w:pPr>
     </w:p>
     <w:p>
       <w:pPr>
         <w:spacing w:line="360" w:lineRule="auto"/>
         <w:ind w:firstLine="0"/>
-      </w:pPr>
-    </w:p>
-    <w:p>
-      <w:pPr>
-        <w:pStyle w:val="Heading3"/>
-      </w:pPr>
-      <w:r>
-        <w:lastRenderedPageBreak/>
-        <w:t>Operation and Maintenance</w:t>
-      </w:r>
-    </w:p>
+        <w:jc w:val="center"/>
+        <w:rPr>
+          <w:sz w:val="20"/>
+        </w:rPr>
+      </w:pPr>
+      <w:r>
+        <w:rPr>
+          <w:b/>
+          <w:sz w:val="20"/>
+        </w:rPr>
+        <w:t>Tabel 4.1</w:t>
+      </w:r>
+      <w:r>
+        <w:rPr>
+          <w:sz w:val="20"/>
+        </w:rPr>
+        <w:t xml:space="preserve"> Response dari GET photos</w:t>
+      </w:r>
+    </w:p>
+    <w:tbl>
+      <w:tblPr>
+        <w:tblStyle w:val="TableGrid"/>
+        <w:tblW w:w="0" w:type="auto"/>
+        <w:tblLook w:val="04A0" w:firstRow="1" w:lastRow="0" w:firstColumn="1" w:lastColumn="0" w:noHBand="0" w:noVBand="1"/>
+      </w:tblPr>
+      <w:tblGrid>
+        <w:gridCol w:w="7928"/>
+      </w:tblGrid>
+      <w:tr>
+        <w:tc>
+          <w:tcPr>
+            <w:tcW w:w="8778" w:type="dxa"/>
+          </w:tcPr>
+          <w:p>
+            <w:pPr>
+              <w:spacing w:line="276" w:lineRule="auto"/>
+              <w:ind w:firstLine="0"/>
+              <w:rPr>
+                <w:rFonts w:ascii="Consolas" w:hAnsi="Consolas"/>
+                <w:sz w:val="20"/>
+                <w:szCs w:val="20"/>
+              </w:rPr>
+            </w:pPr>
+            <w:r>
+              <w:rPr>
+                <w:rFonts w:ascii="Consolas" w:hAnsi="Consolas"/>
+                <w:sz w:val="20"/>
+                <w:szCs w:val="20"/>
+              </w:rPr>
+              <w:t>{</w:t>
+            </w:r>
+          </w:p>
+          <w:p>
+            <w:pPr>
+              <w:spacing w:line="276" w:lineRule="auto"/>
+              <w:ind w:firstLine="0"/>
+              <w:rPr>
+                <w:rFonts w:ascii="Consolas" w:hAnsi="Consolas"/>
+                <w:sz w:val="20"/>
+                <w:szCs w:val="20"/>
+              </w:rPr>
+            </w:pPr>
+            <w:r>
+              <w:rPr>
+                <w:rFonts w:ascii="Consolas" w:hAnsi="Consolas"/>
+                <w:sz w:val="20"/>
+                <w:szCs w:val="20"/>
+              </w:rPr>
+              <w:t xml:space="preserve">    "photos": [</w:t>
+            </w:r>
+          </w:p>
+          <w:p>
+            <w:pPr>
+              <w:spacing w:line="276" w:lineRule="auto"/>
+              <w:ind w:firstLine="0"/>
+              <w:rPr>
+                <w:rFonts w:ascii="Consolas" w:hAnsi="Consolas"/>
+                <w:sz w:val="20"/>
+                <w:szCs w:val="20"/>
+              </w:rPr>
+            </w:pPr>
+            <w:r>
+              <w:rPr>
+                <w:rFonts w:ascii="Consolas" w:hAnsi="Consolas"/>
+                <w:sz w:val="20"/>
+                <w:szCs w:val="20"/>
+              </w:rPr>
+              <w:t xml:space="preserve">        {</w:t>
+            </w:r>
+          </w:p>
+          <w:p>
+            <w:pPr>
+              <w:spacing w:line="276" w:lineRule="auto"/>
+              <w:ind w:firstLine="0"/>
+              <w:rPr>
+                <w:rFonts w:ascii="Consolas" w:hAnsi="Consolas"/>
+                <w:sz w:val="20"/>
+                <w:szCs w:val="20"/>
+              </w:rPr>
+            </w:pPr>
+            <w:r>
+              <w:rPr>
+                <w:rFonts w:ascii="Consolas" w:hAnsi="Consolas"/>
+                <w:sz w:val="20"/>
+                <w:szCs w:val="20"/>
+              </w:rPr>
+              <w:t xml:space="preserve">            "id": 3,</w:t>
+            </w:r>
+          </w:p>
+          <w:p>
+            <w:pPr>
+              <w:spacing w:line="276" w:lineRule="auto"/>
+              <w:ind w:firstLine="0"/>
+              <w:rPr>
+                <w:rFonts w:ascii="Consolas" w:hAnsi="Consolas"/>
+                <w:sz w:val="20"/>
+                <w:szCs w:val="20"/>
+              </w:rPr>
+            </w:pPr>
+            <w:r>
+              <w:rPr>
+                <w:rFonts w:ascii="Consolas" w:hAnsi="Consolas"/>
+                <w:sz w:val="20"/>
+                <w:szCs w:val="20"/>
+              </w:rPr>
+              <w:t xml:space="preserve">            "title": "Punya User 2",</w:t>
+            </w:r>
+          </w:p>
+          <w:p>
+            <w:pPr>
+              <w:spacing w:line="276" w:lineRule="auto"/>
+              <w:ind w:firstLine="0"/>
+              <w:rPr>
+                <w:rFonts w:ascii="Consolas" w:hAnsi="Consolas"/>
+                <w:sz w:val="20"/>
+                <w:szCs w:val="20"/>
+              </w:rPr>
+            </w:pPr>
+            <w:r>
+              <w:rPr>
+                <w:rFonts w:ascii="Consolas" w:hAnsi="Consolas"/>
+                <w:sz w:val="20"/>
+                <w:szCs w:val="20"/>
+              </w:rPr>
+              <w:t xml:space="preserve">            "caption": "Punya User 2",</w:t>
+            </w:r>
+          </w:p>
+          <w:p>
+            <w:pPr>
+              <w:spacing w:line="276" w:lineRule="auto"/>
+              <w:ind w:firstLine="0"/>
+              <w:rPr>
+                <w:rFonts w:ascii="Consolas" w:hAnsi="Consolas"/>
+                <w:sz w:val="20"/>
+                <w:szCs w:val="20"/>
+              </w:rPr>
+            </w:pPr>
+            <w:r>
+              <w:rPr>
+                <w:rFonts w:ascii="Consolas" w:hAnsi="Consolas"/>
+                <w:sz w:val="20"/>
+                <w:szCs w:val="20"/>
+              </w:rPr>
+              <w:t xml:space="preserve">            "poster_image_url": "google.com",</w:t>
+            </w:r>
+          </w:p>
+          <w:p>
+            <w:pPr>
+              <w:spacing w:line="276" w:lineRule="auto"/>
+              <w:ind w:firstLine="0"/>
+              <w:rPr>
+                <w:rFonts w:ascii="Consolas" w:hAnsi="Consolas"/>
+                <w:sz w:val="20"/>
+                <w:szCs w:val="20"/>
+              </w:rPr>
+            </w:pPr>
+            <w:r>
+              <w:rPr>
+                <w:rFonts w:ascii="Consolas" w:hAnsi="Consolas"/>
+                <w:sz w:val="20"/>
+                <w:szCs w:val="20"/>
+              </w:rPr>
+              <w:t xml:space="preserve">            "UserId": 4,</w:t>
+            </w:r>
+          </w:p>
+          <w:p>
+            <w:pPr>
+              <w:spacing w:line="276" w:lineRule="auto"/>
+              <w:ind w:firstLine="0"/>
+              <w:rPr>
+                <w:rFonts w:ascii="Consolas" w:hAnsi="Consolas"/>
+                <w:sz w:val="20"/>
+                <w:szCs w:val="20"/>
+              </w:rPr>
+            </w:pPr>
+            <w:r>
+              <w:rPr>
+                <w:rFonts w:ascii="Consolas" w:hAnsi="Consolas"/>
+                <w:sz w:val="20"/>
+                <w:szCs w:val="20"/>
+              </w:rPr>
+              <w:t xml:space="preserve">            "createdAt": "2024-05-10T03:07:30.619Z",</w:t>
+            </w:r>
+          </w:p>
+          <w:p>
+            <w:pPr>
+              <w:spacing w:line="276" w:lineRule="auto"/>
+              <w:ind w:firstLine="0"/>
+              <w:rPr>
+                <w:rFonts w:ascii="Consolas" w:hAnsi="Consolas"/>
+                <w:sz w:val="20"/>
+                <w:szCs w:val="20"/>
+              </w:rPr>
+            </w:pPr>
+            <w:r>
+              <w:rPr>
+                <w:rFonts w:ascii="Consolas" w:hAnsi="Consolas"/>
+                <w:sz w:val="20"/>
+                <w:szCs w:val="20"/>
+              </w:rPr>
+              <w:t xml:space="preserve">            "updatedAt": "2024-05-10T03:13:40.528Z",</w:t>
+            </w:r>
+          </w:p>
+          <w:p>
+            <w:pPr>
+              <w:spacing w:line="276" w:lineRule="auto"/>
+              <w:ind w:firstLine="0"/>
+              <w:rPr>
+                <w:rFonts w:ascii="Consolas" w:hAnsi="Consolas"/>
+                <w:sz w:val="20"/>
+                <w:szCs w:val="20"/>
+              </w:rPr>
+            </w:pPr>
+            <w:r>
+              <w:rPr>
+                <w:rFonts w:ascii="Consolas" w:hAnsi="Consolas"/>
+                <w:sz w:val="20"/>
+                <w:szCs w:val="20"/>
+              </w:rPr>
+              <w:t xml:space="preserve">            "Comments": [</w:t>
+            </w:r>
+          </w:p>
+          <w:p>
+            <w:pPr>
+              <w:spacing w:line="276" w:lineRule="auto"/>
+              <w:ind w:firstLine="0"/>
+              <w:rPr>
+                <w:rFonts w:ascii="Consolas" w:hAnsi="Consolas"/>
+                <w:sz w:val="20"/>
+                <w:szCs w:val="20"/>
+              </w:rPr>
+            </w:pPr>
+            <w:r>
+              <w:rPr>
+                <w:rFonts w:ascii="Consolas" w:hAnsi="Consolas"/>
+                <w:sz w:val="20"/>
+                <w:szCs w:val="20"/>
+              </w:rPr>
+              <w:t xml:space="preserve">                {</w:t>
+            </w:r>
+          </w:p>
+          <w:p>
+            <w:pPr>
+              <w:spacing w:line="276" w:lineRule="auto"/>
+              <w:ind w:firstLine="0"/>
+              <w:rPr>
+                <w:rFonts w:ascii="Consolas" w:hAnsi="Consolas"/>
+                <w:sz w:val="20"/>
+                <w:szCs w:val="20"/>
+              </w:rPr>
+            </w:pPr>
+            <w:r>
+              <w:rPr>
+                <w:rFonts w:ascii="Consolas" w:hAnsi="Consolas"/>
+                <w:sz w:val="20"/>
+                <w:szCs w:val="20"/>
+              </w:rPr>
+              <w:t xml:space="preserve">                    "comment": "so cooll!",</w:t>
+            </w:r>
+          </w:p>
+          <w:p>
+            <w:pPr>
+              <w:spacing w:line="276" w:lineRule="auto"/>
+              <w:ind w:firstLine="0"/>
+              <w:rPr>
+                <w:rFonts w:ascii="Consolas" w:hAnsi="Consolas"/>
+                <w:sz w:val="20"/>
+                <w:szCs w:val="20"/>
+              </w:rPr>
+            </w:pPr>
+            <w:r>
+              <w:rPr>
+                <w:rFonts w:ascii="Consolas" w:hAnsi="Consolas"/>
+                <w:sz w:val="20"/>
+                <w:szCs w:val="20"/>
+              </w:rPr>
+              <w:t xml:space="preserve">                    "User": {</w:t>
+            </w:r>
+          </w:p>
+          <w:p>
+            <w:pPr>
+              <w:spacing w:line="276" w:lineRule="auto"/>
+              <w:ind w:firstLine="0"/>
+              <w:rPr>
+                <w:rFonts w:ascii="Consolas" w:hAnsi="Consolas"/>
+                <w:sz w:val="20"/>
+                <w:szCs w:val="20"/>
+              </w:rPr>
+            </w:pPr>
+            <w:r>
+              <w:rPr>
+                <w:rFonts w:ascii="Consolas" w:hAnsi="Consolas"/>
+                <w:sz w:val="20"/>
+                <w:szCs w:val="20"/>
+              </w:rPr>
+              <w:t xml:space="preserve">                        "username": "maulanada"</w:t>
+            </w:r>
+          </w:p>
+          <w:p>
+            <w:pPr>
+              <w:spacing w:line="276" w:lineRule="auto"/>
+              <w:ind w:firstLine="0"/>
+              <w:rPr>
+                <w:rFonts w:ascii="Consolas" w:hAnsi="Consolas"/>
+                <w:sz w:val="20"/>
+                <w:szCs w:val="20"/>
+              </w:rPr>
+            </w:pPr>
+            <w:r>
+              <w:rPr>
+                <w:rFonts w:ascii="Consolas" w:hAnsi="Consolas"/>
+                <w:sz w:val="20"/>
+                <w:szCs w:val="20"/>
+              </w:rPr>
+              <w:t xml:space="preserve">                    }</w:t>
+            </w:r>
+          </w:p>
+          <w:p>
+            <w:pPr>
+              <w:spacing w:line="276" w:lineRule="auto"/>
+              <w:ind w:firstLine="0"/>
+              <w:rPr>
+                <w:rFonts w:ascii="Consolas" w:hAnsi="Consolas"/>
+                <w:sz w:val="20"/>
+                <w:szCs w:val="20"/>
+              </w:rPr>
+            </w:pPr>
+            <w:r>
+              <w:rPr>
+                <w:rFonts w:ascii="Consolas" w:hAnsi="Consolas"/>
+                <w:sz w:val="20"/>
+                <w:szCs w:val="20"/>
+              </w:rPr>
+              <w:t xml:space="preserve">                },</w:t>
+            </w:r>
+          </w:p>
+          <w:p>
+            <w:pPr>
+              <w:spacing w:line="276" w:lineRule="auto"/>
+              <w:ind w:firstLine="0"/>
+              <w:rPr>
+                <w:rFonts w:ascii="Consolas" w:hAnsi="Consolas"/>
+                <w:sz w:val="20"/>
+                <w:szCs w:val="20"/>
+              </w:rPr>
+            </w:pPr>
+            <w:r>
+              <w:rPr>
+                <w:rFonts w:ascii="Consolas" w:hAnsi="Consolas"/>
+                <w:sz w:val="20"/>
+                <w:szCs w:val="20"/>
+              </w:rPr>
+              <w:t xml:space="preserve">                {</w:t>
+            </w:r>
+          </w:p>
+          <w:p>
+            <w:pPr>
+              <w:spacing w:line="276" w:lineRule="auto"/>
+              <w:ind w:firstLine="0"/>
+              <w:rPr>
+                <w:rFonts w:ascii="Consolas" w:hAnsi="Consolas"/>
+                <w:sz w:val="20"/>
+                <w:szCs w:val="20"/>
+              </w:rPr>
+            </w:pPr>
+            <w:r>
+              <w:rPr>
+                <w:rFonts w:ascii="Consolas" w:hAnsi="Consolas"/>
+                <w:sz w:val="20"/>
+                <w:szCs w:val="20"/>
+              </w:rPr>
+              <w:t xml:space="preserve">                    "comment": "tysm&lt;3",</w:t>
+            </w:r>
+          </w:p>
+          <w:p>
+            <w:pPr>
+              <w:spacing w:line="276" w:lineRule="auto"/>
+              <w:ind w:firstLine="0"/>
+              <w:rPr>
+                <w:rFonts w:ascii="Consolas" w:hAnsi="Consolas"/>
+                <w:sz w:val="20"/>
+                <w:szCs w:val="20"/>
+              </w:rPr>
+            </w:pPr>
+            <w:r>
+              <w:rPr>
+                <w:rFonts w:ascii="Consolas" w:hAnsi="Consolas"/>
+                <w:sz w:val="20"/>
+                <w:szCs w:val="20"/>
+              </w:rPr>
+              <w:t xml:space="preserve">                    "User": {</w:t>
+            </w:r>
+          </w:p>
+          <w:p>
+            <w:pPr>
+              <w:spacing w:line="276" w:lineRule="auto"/>
+              <w:ind w:firstLine="0"/>
+              <w:rPr>
+                <w:rFonts w:ascii="Consolas" w:hAnsi="Consolas"/>
+                <w:sz w:val="20"/>
+                <w:szCs w:val="20"/>
+              </w:rPr>
+            </w:pPr>
+            <w:r>
+              <w:rPr>
+                <w:rFonts w:ascii="Consolas" w:hAnsi="Consolas"/>
+                <w:sz w:val="20"/>
+                <w:szCs w:val="20"/>
+              </w:rPr>
+              <w:t xml:space="preserve">                        "username": "maulanad77"</w:t>
+            </w:r>
+          </w:p>
+          <w:p>
+            <w:pPr>
+              <w:spacing w:line="276" w:lineRule="auto"/>
+              <w:ind w:firstLine="0"/>
+              <w:rPr>
+                <w:rFonts w:ascii="Consolas" w:hAnsi="Consolas"/>
+                <w:sz w:val="20"/>
+                <w:szCs w:val="20"/>
+              </w:rPr>
+            </w:pPr>
+            <w:r>
+              <w:rPr>
+                <w:rFonts w:ascii="Consolas" w:hAnsi="Consolas"/>
+                <w:sz w:val="20"/>
+                <w:szCs w:val="20"/>
+              </w:rPr>
+              <w:t xml:space="preserve">                    }</w:t>
+            </w:r>
+          </w:p>
+          <w:p>
+            <w:pPr>
+              <w:spacing w:line="276" w:lineRule="auto"/>
+              <w:ind w:firstLine="0"/>
+              <w:rPr>
+                <w:rFonts w:ascii="Consolas" w:hAnsi="Consolas"/>
+                <w:sz w:val="20"/>
+                <w:szCs w:val="20"/>
+              </w:rPr>
+            </w:pPr>
+            <w:r>
+              <w:rPr>
+                <w:rFonts w:ascii="Consolas" w:hAnsi="Consolas"/>
+                <w:sz w:val="20"/>
+                <w:szCs w:val="20"/>
+              </w:rPr>
+              <w:t xml:space="preserve">                },</w:t>
+            </w:r>
+          </w:p>
+          <w:p>
+            <w:pPr>
+              <w:spacing w:line="276" w:lineRule="auto"/>
+              <w:ind w:firstLine="0"/>
+              <w:rPr>
+                <w:rFonts w:ascii="Consolas" w:hAnsi="Consolas"/>
+                <w:sz w:val="20"/>
+                <w:szCs w:val="20"/>
+              </w:rPr>
+            </w:pPr>
+            <w:r>
+              <w:rPr>
+                <w:rFonts w:ascii="Consolas" w:hAnsi="Consolas"/>
+                <w:sz w:val="20"/>
+                <w:szCs w:val="20"/>
+              </w:rPr>
+              <w:t xml:space="preserve">                {</w:t>
+            </w:r>
+          </w:p>
+          <w:p>
+            <w:pPr>
+              <w:spacing w:line="276" w:lineRule="auto"/>
+              <w:ind w:firstLine="0"/>
+              <w:rPr>
+                <w:rFonts w:ascii="Consolas" w:hAnsi="Consolas"/>
+                <w:sz w:val="20"/>
+                <w:szCs w:val="20"/>
+              </w:rPr>
+            </w:pPr>
+            <w:r>
+              <w:rPr>
+                <w:rFonts w:ascii="Consolas" w:hAnsi="Consolas"/>
+                <w:sz w:val="20"/>
+                <w:szCs w:val="20"/>
+              </w:rPr>
+              <w:t xml:space="preserve">                    "comment": "no probss",</w:t>
+            </w:r>
+          </w:p>
+          <w:p>
+            <w:pPr>
+              <w:spacing w:line="276" w:lineRule="auto"/>
+              <w:ind w:firstLine="0"/>
+              <w:rPr>
+                <w:rFonts w:ascii="Consolas" w:hAnsi="Consolas"/>
+                <w:sz w:val="20"/>
+                <w:szCs w:val="20"/>
+              </w:rPr>
+            </w:pPr>
+            <w:r>
+              <w:rPr>
+                <w:rFonts w:ascii="Consolas" w:hAnsi="Consolas"/>
+                <w:sz w:val="20"/>
+                <w:szCs w:val="20"/>
+              </w:rPr>
+              <w:t xml:space="preserve">                    "User": {</w:t>
+            </w:r>
+          </w:p>
+          <w:p>
+            <w:pPr>
+              <w:spacing w:line="276" w:lineRule="auto"/>
+              <w:ind w:firstLine="0"/>
+              <w:rPr>
+                <w:rFonts w:ascii="Consolas" w:hAnsi="Consolas"/>
+                <w:sz w:val="20"/>
+                <w:szCs w:val="20"/>
+              </w:rPr>
+            </w:pPr>
+            <w:r>
+              <w:rPr>
+                <w:rFonts w:ascii="Consolas" w:hAnsi="Consolas"/>
+                <w:sz w:val="20"/>
+                <w:szCs w:val="20"/>
+              </w:rPr>
+              <w:t xml:space="preserve">                        "username": "maulanada"</w:t>
+            </w:r>
+          </w:p>
+          <w:p>
+            <w:pPr>
+              <w:spacing w:line="276" w:lineRule="auto"/>
+              <w:ind w:firstLine="0"/>
+              <w:rPr>
+                <w:rFonts w:ascii="Consolas" w:hAnsi="Consolas"/>
+                <w:sz w:val="20"/>
+                <w:szCs w:val="20"/>
+              </w:rPr>
+            </w:pPr>
+            <w:r>
+              <w:rPr>
+                <w:rFonts w:ascii="Consolas" w:hAnsi="Consolas"/>
+                <w:sz w:val="20"/>
+                <w:szCs w:val="20"/>
+              </w:rPr>
+              <w:t xml:space="preserve">                    }</w:t>
+            </w:r>
+          </w:p>
+          <w:p>
+            <w:pPr>
+              <w:spacing w:line="276" w:lineRule="auto"/>
+              <w:ind w:firstLine="0"/>
+              <w:rPr>
+                <w:rFonts w:ascii="Consolas" w:hAnsi="Consolas"/>
+                <w:sz w:val="20"/>
+                <w:szCs w:val="20"/>
+              </w:rPr>
+            </w:pPr>
+            <w:r>
+              <w:rPr>
+                <w:rFonts w:ascii="Consolas" w:hAnsi="Consolas"/>
+                <w:sz w:val="20"/>
+                <w:szCs w:val="20"/>
+              </w:rPr>
+              <w:t xml:space="preserve">                }</w:t>
+            </w:r>
+          </w:p>
+          <w:p>
+            <w:pPr>
+              <w:spacing w:line="276" w:lineRule="auto"/>
+              <w:ind w:firstLine="0"/>
+              <w:rPr>
+                <w:rFonts w:ascii="Consolas" w:hAnsi="Consolas"/>
+                <w:sz w:val="20"/>
+                <w:szCs w:val="20"/>
+              </w:rPr>
+            </w:pPr>
+            <w:r>
+              <w:rPr>
+                <w:rFonts w:ascii="Consolas" w:hAnsi="Consolas"/>
+                <w:sz w:val="20"/>
+                <w:szCs w:val="20"/>
+              </w:rPr>
+              <w:t xml:space="preserve">            ],</w:t>
+            </w:r>
+          </w:p>
+          <w:p>
+            <w:pPr>
+              <w:spacing w:line="276" w:lineRule="auto"/>
+              <w:ind w:firstLine="0"/>
+              <w:rPr>
+                <w:rFonts w:ascii="Consolas" w:hAnsi="Consolas"/>
+                <w:sz w:val="20"/>
+                <w:szCs w:val="20"/>
+              </w:rPr>
+            </w:pPr>
+            <w:r>
+              <w:rPr>
+                <w:rFonts w:ascii="Consolas" w:hAnsi="Consolas"/>
+                <w:sz w:val="20"/>
+                <w:szCs w:val="20"/>
+              </w:rPr>
+              <w:t xml:space="preserve">            "User": {</w:t>
+            </w:r>
+          </w:p>
+          <w:p>
+            <w:pPr>
+              <w:spacing w:line="276" w:lineRule="auto"/>
+              <w:ind w:firstLine="0"/>
+              <w:rPr>
+                <w:rFonts w:ascii="Consolas" w:hAnsi="Consolas"/>
+                <w:sz w:val="20"/>
+                <w:szCs w:val="20"/>
+              </w:rPr>
+            </w:pPr>
+            <w:r>
+              <w:rPr>
+                <w:rFonts w:ascii="Consolas" w:hAnsi="Consolas"/>
+                <w:sz w:val="20"/>
+                <w:szCs w:val="20"/>
+              </w:rPr>
+              <w:t xml:space="preserve">                "id": 4,</w:t>
+            </w:r>
+          </w:p>
+          <w:p>
+            <w:pPr>
+              <w:spacing w:line="276" w:lineRule="auto"/>
+              <w:ind w:firstLine="0"/>
+              <w:rPr>
+                <w:rFonts w:ascii="Consolas" w:hAnsi="Consolas"/>
+                <w:sz w:val="20"/>
+                <w:szCs w:val="20"/>
+              </w:rPr>
+            </w:pPr>
+            <w:r>
+              <w:rPr>
+                <w:rFonts w:ascii="Consolas" w:hAnsi="Consolas"/>
+                <w:sz w:val="20"/>
+                <w:szCs w:val="20"/>
+              </w:rPr>
+              <w:t xml:space="preserve">                "username": "maulanad77",</w:t>
+            </w:r>
+          </w:p>
+          <w:p>
+            <w:pPr>
+              <w:spacing w:line="276" w:lineRule="auto"/>
+              <w:ind w:firstLine="0"/>
+              <w:rPr>
+                <w:rFonts w:ascii="Consolas" w:hAnsi="Consolas"/>
+                <w:sz w:val="20"/>
+                <w:szCs w:val="20"/>
+              </w:rPr>
+            </w:pPr>
+            <w:r>
+              <w:rPr>
+                <w:rFonts w:ascii="Consolas" w:hAnsi="Consolas"/>
+                <w:sz w:val="20"/>
+                <w:szCs w:val="20"/>
+              </w:rPr>
+              <w:t xml:space="preserve">                "profile_image_url": "google.com"</w:t>
+            </w:r>
+          </w:p>
+          <w:p>
+            <w:pPr>
+              <w:spacing w:line="276" w:lineRule="auto"/>
+              <w:ind w:firstLine="0"/>
+              <w:rPr>
+                <w:rFonts w:ascii="Consolas" w:hAnsi="Consolas"/>
+                <w:sz w:val="20"/>
+                <w:szCs w:val="20"/>
+              </w:rPr>
+            </w:pPr>
+            <w:r>
+              <w:rPr>
+                <w:rFonts w:ascii="Consolas" w:hAnsi="Consolas"/>
+                <w:sz w:val="20"/>
+                <w:szCs w:val="20"/>
+              </w:rPr>
+              <w:lastRenderedPageBreak/>
+              <w:t xml:space="preserve">            }</w:t>
+            </w:r>
+          </w:p>
+          <w:p>
+            <w:pPr>
+              <w:spacing w:line="276" w:lineRule="auto"/>
+              <w:ind w:firstLine="0"/>
+              <w:rPr>
+                <w:rFonts w:ascii="Consolas" w:hAnsi="Consolas"/>
+                <w:sz w:val="20"/>
+                <w:szCs w:val="20"/>
+              </w:rPr>
+            </w:pPr>
+            <w:r>
+              <w:rPr>
+                <w:rFonts w:ascii="Consolas" w:hAnsi="Consolas"/>
+                <w:sz w:val="20"/>
+                <w:szCs w:val="20"/>
+              </w:rPr>
+              <w:t xml:space="preserve">        },</w:t>
+            </w:r>
+          </w:p>
+          <w:p>
+            <w:pPr>
+              <w:spacing w:line="276" w:lineRule="auto"/>
+              <w:ind w:firstLine="0"/>
+              <w:rPr>
+                <w:rFonts w:ascii="Consolas" w:hAnsi="Consolas"/>
+                <w:sz w:val="20"/>
+                <w:szCs w:val="20"/>
+              </w:rPr>
+            </w:pPr>
+            <w:r>
+              <w:rPr>
+                <w:rFonts w:ascii="Consolas" w:hAnsi="Consolas"/>
+                <w:sz w:val="20"/>
+                <w:szCs w:val="20"/>
+              </w:rPr>
+              <w:t xml:space="preserve">        {</w:t>
+            </w:r>
+          </w:p>
+          <w:p>
+            <w:pPr>
+              <w:spacing w:line="276" w:lineRule="auto"/>
+              <w:ind w:firstLine="0"/>
+              <w:rPr>
+                <w:rFonts w:ascii="Consolas" w:hAnsi="Consolas"/>
+                <w:sz w:val="20"/>
+                <w:szCs w:val="20"/>
+              </w:rPr>
+            </w:pPr>
+            <w:r>
+              <w:rPr>
+                <w:rFonts w:ascii="Consolas" w:hAnsi="Consolas"/>
+                <w:sz w:val="20"/>
+                <w:szCs w:val="20"/>
+              </w:rPr>
+              <w:t xml:space="preserve">            "id": 1,</w:t>
+            </w:r>
+          </w:p>
+          <w:p>
+            <w:pPr>
+              <w:spacing w:line="276" w:lineRule="auto"/>
+              <w:ind w:firstLine="0"/>
+              <w:rPr>
+                <w:rFonts w:ascii="Consolas" w:hAnsi="Consolas"/>
+                <w:sz w:val="20"/>
+                <w:szCs w:val="20"/>
+              </w:rPr>
+            </w:pPr>
+            <w:r>
+              <w:rPr>
+                <w:rFonts w:ascii="Consolas" w:hAnsi="Consolas"/>
+                <w:sz w:val="20"/>
+                <w:szCs w:val="20"/>
+              </w:rPr>
+              <w:t xml:space="preserve">            "title": "Gambar User 1",</w:t>
+            </w:r>
+          </w:p>
+          <w:p>
+            <w:pPr>
+              <w:spacing w:line="276" w:lineRule="auto"/>
+              <w:ind w:firstLine="0"/>
+              <w:rPr>
+                <w:rFonts w:ascii="Consolas" w:hAnsi="Consolas"/>
+                <w:sz w:val="20"/>
+                <w:szCs w:val="20"/>
+              </w:rPr>
+            </w:pPr>
+            <w:r>
+              <w:rPr>
+                <w:rFonts w:ascii="Consolas" w:hAnsi="Consolas"/>
+                <w:sz w:val="20"/>
+                <w:szCs w:val="20"/>
+              </w:rPr>
+              <w:t xml:space="preserve">            "caption": "Gambar User 1",</w:t>
+            </w:r>
+          </w:p>
+          <w:p>
+            <w:pPr>
+              <w:spacing w:line="276" w:lineRule="auto"/>
+              <w:ind w:firstLine="0"/>
+              <w:rPr>
+                <w:rFonts w:ascii="Consolas" w:hAnsi="Consolas"/>
+                <w:sz w:val="20"/>
+                <w:szCs w:val="20"/>
+              </w:rPr>
+            </w:pPr>
+            <w:r>
+              <w:rPr>
+                <w:rFonts w:ascii="Consolas" w:hAnsi="Consolas"/>
+                <w:sz w:val="20"/>
+                <w:szCs w:val="20"/>
+              </w:rPr>
+              <w:t xml:space="preserve">            "poster_image_url": "google.com",</w:t>
+            </w:r>
+          </w:p>
+          <w:p>
+            <w:pPr>
+              <w:spacing w:line="276" w:lineRule="auto"/>
+              <w:ind w:firstLine="0"/>
+              <w:rPr>
+                <w:rFonts w:ascii="Consolas" w:hAnsi="Consolas"/>
+                <w:sz w:val="20"/>
+                <w:szCs w:val="20"/>
+              </w:rPr>
+            </w:pPr>
+            <w:r>
+              <w:rPr>
+                <w:rFonts w:ascii="Consolas" w:hAnsi="Consolas"/>
+                <w:sz w:val="20"/>
+                <w:szCs w:val="20"/>
+              </w:rPr>
+              <w:t xml:space="preserve">            "UserId": 1,</w:t>
+            </w:r>
+          </w:p>
+          <w:p>
+            <w:pPr>
+              <w:spacing w:line="276" w:lineRule="auto"/>
+              <w:ind w:firstLine="0"/>
+              <w:rPr>
+                <w:rFonts w:ascii="Consolas" w:hAnsi="Consolas"/>
+                <w:sz w:val="20"/>
+                <w:szCs w:val="20"/>
+              </w:rPr>
+            </w:pPr>
+            <w:r>
+              <w:rPr>
+                <w:rFonts w:ascii="Consolas" w:hAnsi="Consolas"/>
+                <w:sz w:val="20"/>
+                <w:szCs w:val="20"/>
+              </w:rPr>
+              <w:t xml:space="preserve">            "createdAt": "2024-05-10T03:06:05.086Z",</w:t>
+            </w:r>
+          </w:p>
+          <w:p>
+            <w:pPr>
+              <w:spacing w:line="276" w:lineRule="auto"/>
+              <w:ind w:firstLine="0"/>
+              <w:rPr>
+                <w:rFonts w:ascii="Consolas" w:hAnsi="Consolas"/>
+                <w:sz w:val="20"/>
+                <w:szCs w:val="20"/>
+              </w:rPr>
+            </w:pPr>
+            <w:r>
+              <w:rPr>
+                <w:rFonts w:ascii="Consolas" w:hAnsi="Consolas"/>
+                <w:sz w:val="20"/>
+                <w:szCs w:val="20"/>
+              </w:rPr>
+              <w:t xml:space="preserve">            "updatedAt": "2024-05-10T03:06:05.086Z",</w:t>
+            </w:r>
+          </w:p>
+          <w:p>
+            <w:pPr>
+              <w:spacing w:line="276" w:lineRule="auto"/>
+              <w:ind w:firstLine="0"/>
+              <w:rPr>
+                <w:rFonts w:ascii="Consolas" w:hAnsi="Consolas"/>
+                <w:sz w:val="20"/>
+                <w:szCs w:val="20"/>
+              </w:rPr>
+            </w:pPr>
+            <w:r>
+              <w:rPr>
+                <w:rFonts w:ascii="Consolas" w:hAnsi="Consolas"/>
+                <w:sz w:val="20"/>
+                <w:szCs w:val="20"/>
+              </w:rPr>
+              <w:t xml:space="preserve">            "Comments": [</w:t>
+            </w:r>
+          </w:p>
+        </w:tc>
+      </w:tr>
+    </w:tbl>
     <w:p>
       <w:pPr>
         <w:spacing w:line="360" w:lineRule="auto"/>
         <w:ind w:firstLine="0"/>
-      </w:pPr>
+        <w:jc w:val="center"/>
+        <w:rPr>
+          <w:sz w:val="20"/>
+        </w:rPr>
+      </w:pPr>
+      <w:r>
+        <w:rPr>
+          <w:b/>
+          <w:sz w:val="20"/>
+        </w:rPr>
+        <w:lastRenderedPageBreak/>
+        <w:t xml:space="preserve">Tabel 4.2 </w:t>
+      </w:r>
+      <w:r>
+        <w:rPr>
+          <w:sz w:val="20"/>
+        </w:rPr>
+        <w:t>Response dari GET photos (lanjutan)</w:t>
+      </w:r>
+    </w:p>
+    <w:tbl>
+      <w:tblPr>
+        <w:tblStyle w:val="TableGrid"/>
+        <w:tblW w:w="0" w:type="auto"/>
+        <w:tblLook w:val="04A0" w:firstRow="1" w:lastRow="0" w:firstColumn="1" w:lastColumn="0" w:noHBand="0" w:noVBand="1"/>
+      </w:tblPr>
+      <w:tblGrid>
+        <w:gridCol w:w="7928"/>
+      </w:tblGrid>
+      <w:tr>
+        <w:tc>
+          <w:tcPr>
+            <w:tcW w:w="8778" w:type="dxa"/>
+          </w:tcPr>
+          <w:p>
+            <w:pPr>
+              <w:spacing w:line="276" w:lineRule="auto"/>
+              <w:ind w:firstLine="0"/>
+              <w:rPr>
+                <w:rFonts w:ascii="Consolas" w:hAnsi="Consolas"/>
+                <w:sz w:val="20"/>
+                <w:szCs w:val="20"/>
+              </w:rPr>
+            </w:pPr>
+            <w:r>
+              <w:rPr>
+                <w:rFonts w:ascii="Consolas" w:hAnsi="Consolas"/>
+                <w:sz w:val="20"/>
+                <w:szCs w:val="20"/>
+              </w:rPr>
+              <w:t xml:space="preserve">                {</w:t>
+            </w:r>
+          </w:p>
+          <w:p>
+            <w:pPr>
+              <w:spacing w:line="276" w:lineRule="auto"/>
+              <w:ind w:firstLine="0"/>
+              <w:rPr>
+                <w:rFonts w:ascii="Consolas" w:hAnsi="Consolas"/>
+                <w:sz w:val="20"/>
+                <w:szCs w:val="20"/>
+              </w:rPr>
+            </w:pPr>
+            <w:r>
+              <w:rPr>
+                <w:rFonts w:ascii="Consolas" w:hAnsi="Consolas"/>
+                <w:sz w:val="20"/>
+                <w:szCs w:val="20"/>
+              </w:rPr>
+              <w:t xml:space="preserve">                    "comment": "what a nice pic",</w:t>
+            </w:r>
+          </w:p>
+          <w:p>
+            <w:pPr>
+              <w:spacing w:line="276" w:lineRule="auto"/>
+              <w:ind w:firstLine="0"/>
+              <w:rPr>
+                <w:rFonts w:ascii="Consolas" w:hAnsi="Consolas"/>
+                <w:sz w:val="20"/>
+                <w:szCs w:val="20"/>
+              </w:rPr>
+            </w:pPr>
+            <w:r>
+              <w:rPr>
+                <w:rFonts w:ascii="Consolas" w:hAnsi="Consolas"/>
+                <w:sz w:val="20"/>
+                <w:szCs w:val="20"/>
+              </w:rPr>
+              <w:t xml:space="preserve">                    "User": {</w:t>
+            </w:r>
+          </w:p>
+          <w:p>
+            <w:pPr>
+              <w:spacing w:line="276" w:lineRule="auto"/>
+              <w:ind w:firstLine="0"/>
+              <w:rPr>
+                <w:rFonts w:ascii="Consolas" w:hAnsi="Consolas"/>
+                <w:sz w:val="20"/>
+                <w:szCs w:val="20"/>
+              </w:rPr>
+            </w:pPr>
+            <w:r>
+              <w:rPr>
+                <w:rFonts w:ascii="Consolas" w:hAnsi="Consolas"/>
+                <w:sz w:val="20"/>
+                <w:szCs w:val="20"/>
+              </w:rPr>
+              <w:t xml:space="preserve">                     "username": "maulanad77"</w:t>
+            </w:r>
+          </w:p>
+          <w:p>
+            <w:pPr>
+              <w:spacing w:line="276" w:lineRule="auto"/>
+              <w:ind w:firstLine="0"/>
+              <w:rPr>
+                <w:rFonts w:ascii="Consolas" w:hAnsi="Consolas"/>
+                <w:sz w:val="20"/>
+                <w:szCs w:val="20"/>
+              </w:rPr>
+            </w:pPr>
+            <w:r>
+              <w:rPr>
+                <w:rFonts w:ascii="Consolas" w:hAnsi="Consolas"/>
+                <w:sz w:val="20"/>
+                <w:szCs w:val="20"/>
+              </w:rPr>
+              <w:t xml:space="preserve">                    }</w:t>
+            </w:r>
+          </w:p>
+          <w:p>
+            <w:pPr>
+              <w:spacing w:line="276" w:lineRule="auto"/>
+              <w:ind w:firstLine="0"/>
+              <w:rPr>
+                <w:rFonts w:ascii="Consolas" w:hAnsi="Consolas"/>
+                <w:sz w:val="20"/>
+                <w:szCs w:val="20"/>
+              </w:rPr>
+            </w:pPr>
+            <w:r>
+              <w:rPr>
+                <w:rFonts w:ascii="Consolas" w:hAnsi="Consolas"/>
+                <w:sz w:val="20"/>
+                <w:szCs w:val="20"/>
+              </w:rPr>
+              <w:t xml:space="preserve">                }</w:t>
+            </w:r>
+          </w:p>
+          <w:p>
+            <w:pPr>
+              <w:spacing w:line="276" w:lineRule="auto"/>
+              <w:ind w:firstLine="0"/>
+              <w:rPr>
+                <w:rFonts w:ascii="Consolas" w:hAnsi="Consolas"/>
+                <w:sz w:val="20"/>
+                <w:szCs w:val="20"/>
+              </w:rPr>
+            </w:pPr>
+            <w:r>
+              <w:rPr>
+                <w:rFonts w:ascii="Consolas" w:hAnsi="Consolas"/>
+                <w:sz w:val="20"/>
+                <w:szCs w:val="20"/>
+              </w:rPr>
+              <w:t xml:space="preserve">            ],</w:t>
+            </w:r>
+          </w:p>
+          <w:p>
+            <w:pPr>
+              <w:spacing w:line="276" w:lineRule="auto"/>
+              <w:ind w:firstLine="0"/>
+              <w:rPr>
+                <w:rFonts w:ascii="Consolas" w:hAnsi="Consolas"/>
+                <w:sz w:val="20"/>
+                <w:szCs w:val="20"/>
+              </w:rPr>
+            </w:pPr>
+            <w:r>
+              <w:rPr>
+                <w:rFonts w:ascii="Consolas" w:hAnsi="Consolas"/>
+                <w:sz w:val="20"/>
+                <w:szCs w:val="20"/>
+              </w:rPr>
+              <w:t xml:space="preserve">            "User": {</w:t>
+            </w:r>
+          </w:p>
+          <w:p>
+            <w:pPr>
+              <w:spacing w:line="276" w:lineRule="auto"/>
+              <w:ind w:firstLine="0"/>
+              <w:rPr>
+                <w:rFonts w:ascii="Consolas" w:hAnsi="Consolas"/>
+                <w:sz w:val="20"/>
+                <w:szCs w:val="20"/>
+              </w:rPr>
+            </w:pPr>
+            <w:r>
+              <w:rPr>
+                <w:rFonts w:ascii="Consolas" w:hAnsi="Consolas"/>
+                <w:sz w:val="20"/>
+                <w:szCs w:val="20"/>
+              </w:rPr>
+              <w:t xml:space="preserve">                "id": 1,</w:t>
+            </w:r>
+          </w:p>
+          <w:p>
+            <w:pPr>
+              <w:spacing w:line="276" w:lineRule="auto"/>
+              <w:ind w:firstLine="0"/>
+              <w:rPr>
+                <w:rFonts w:ascii="Consolas" w:hAnsi="Consolas"/>
+                <w:sz w:val="20"/>
+                <w:szCs w:val="20"/>
+              </w:rPr>
+            </w:pPr>
+            <w:r>
+              <w:rPr>
+                <w:rFonts w:ascii="Consolas" w:hAnsi="Consolas"/>
+                <w:sz w:val="20"/>
+                <w:szCs w:val="20"/>
+              </w:rPr>
+              <w:t xml:space="preserve">                "username": "maulanada",</w:t>
+            </w:r>
+          </w:p>
+          <w:p>
+            <w:pPr>
+              <w:spacing w:line="276" w:lineRule="auto"/>
+              <w:ind w:firstLine="0"/>
+              <w:rPr>
+                <w:rFonts w:ascii="Consolas" w:hAnsi="Consolas"/>
+                <w:sz w:val="20"/>
+                <w:szCs w:val="20"/>
+              </w:rPr>
+            </w:pPr>
+            <w:r>
+              <w:rPr>
+                <w:rFonts w:ascii="Consolas" w:hAnsi="Consolas"/>
+                <w:sz w:val="20"/>
+                <w:szCs w:val="20"/>
+              </w:rPr>
+              <w:t xml:space="preserve">                "profile_image_url": "google.com"</w:t>
+            </w:r>
+          </w:p>
+          <w:p>
+            <w:pPr>
+              <w:spacing w:line="276" w:lineRule="auto"/>
+              <w:ind w:firstLine="0"/>
+              <w:rPr>
+                <w:rFonts w:ascii="Consolas" w:hAnsi="Consolas"/>
+                <w:sz w:val="20"/>
+                <w:szCs w:val="20"/>
+              </w:rPr>
+            </w:pPr>
+            <w:r>
+              <w:rPr>
+                <w:rFonts w:ascii="Consolas" w:hAnsi="Consolas"/>
+                <w:sz w:val="20"/>
+                <w:szCs w:val="20"/>
+              </w:rPr>
+              <w:t xml:space="preserve">            }</w:t>
+            </w:r>
+          </w:p>
+          <w:p>
+            <w:pPr>
+              <w:spacing w:line="276" w:lineRule="auto"/>
+              <w:ind w:firstLine="0"/>
+              <w:rPr>
+                <w:rFonts w:ascii="Consolas" w:hAnsi="Consolas"/>
+                <w:sz w:val="20"/>
+                <w:szCs w:val="20"/>
+              </w:rPr>
+            </w:pPr>
+            <w:r>
+              <w:rPr>
+                <w:rFonts w:ascii="Consolas" w:hAnsi="Consolas"/>
+                <w:sz w:val="20"/>
+                <w:szCs w:val="20"/>
+              </w:rPr>
+              <w:t xml:space="preserve">        }</w:t>
+            </w:r>
+          </w:p>
+          <w:p>
+            <w:pPr>
+              <w:spacing w:line="276" w:lineRule="auto"/>
+              <w:ind w:firstLine="0"/>
+              <w:rPr>
+                <w:rFonts w:ascii="Consolas" w:hAnsi="Consolas"/>
+                <w:sz w:val="20"/>
+                <w:szCs w:val="20"/>
+              </w:rPr>
+            </w:pPr>
+            <w:r>
+              <w:rPr>
+                <w:rFonts w:ascii="Consolas" w:hAnsi="Consolas"/>
+                <w:sz w:val="20"/>
+                <w:szCs w:val="20"/>
+              </w:rPr>
+              <w:t xml:space="preserve">    ]</w:t>
+            </w:r>
+          </w:p>
+          <w:p>
+            <w:pPr>
+              <w:spacing w:line="360" w:lineRule="auto"/>
+              <w:ind w:firstLine="0"/>
+            </w:pPr>
+            <w:r>
+              <w:rPr>
+                <w:rFonts w:ascii="Consolas" w:hAnsi="Consolas"/>
+                <w:sz w:val="20"/>
+                <w:szCs w:val="20"/>
+              </w:rPr>
+              <w:t>}</w:t>
+            </w:r>
+          </w:p>
+        </w:tc>
+      </w:tr>
+    </w:tbl>
+    <w:p>
+      <w:pPr>
+        <w:spacing w:before="240" w:line="360" w:lineRule="auto"/>
+      </w:pPr>
+      <w:r>
+        <w:t>Tabel diatas memperlihatkan response dari GET photos dimana setiap foto yang ada akan ditampilkan dan memuat informasi-informasi mendetail seperti kapan foto itu diunggah, judul dari foto tersebut, dan caption yang ada. Selain itu, informasi mengenai user yang mengunggah foto tersebut dan juga komentar-komentar yang ada pada foto tersebut juga ditampilkan.</w:t>
+      </w:r>
+    </w:p>
+    <w:p>
+      <w:pPr>
+        <w:spacing w:before="240" w:line="360" w:lineRule="auto"/>
+        <w:ind w:firstLine="0"/>
+        <w:jc w:val="center"/>
+        <w:rPr>
+          <w:sz w:val="20"/>
+        </w:rPr>
+      </w:pPr>
+      <w:r>
+        <w:rPr>
+          <w:b/>
+          <w:sz w:val="20"/>
+        </w:rPr>
+        <w:t xml:space="preserve">Tabel 4.3 </w:t>
+      </w:r>
+      <w:r>
+        <w:rPr>
+          <w:sz w:val="20"/>
+        </w:rPr>
+        <w:t>Response dari GET comments</w:t>
+      </w:r>
+    </w:p>
+    <w:tbl>
+      <w:tblPr>
+        <w:tblStyle w:val="TableGrid"/>
+        <w:tblW w:w="0" w:type="auto"/>
+        <w:tblLook w:val="04A0" w:firstRow="1" w:lastRow="0" w:firstColumn="1" w:lastColumn="0" w:noHBand="0" w:noVBand="1"/>
+      </w:tblPr>
+      <w:tblGrid>
+        <w:gridCol w:w="7928"/>
+      </w:tblGrid>
+      <w:tr>
+        <w:tc>
+          <w:tcPr>
+            <w:tcW w:w="8778" w:type="dxa"/>
+          </w:tcPr>
+          <w:p>
+            <w:pPr>
+              <w:spacing w:line="276" w:lineRule="auto"/>
+              <w:ind w:firstLine="0"/>
+              <w:jc w:val="left"/>
+              <w:rPr>
+                <w:rFonts w:ascii="Consolas" w:hAnsi="Consolas"/>
+                <w:sz w:val="20"/>
+              </w:rPr>
+            </w:pPr>
+            <w:r>
+              <w:rPr>
+                <w:rFonts w:ascii="Consolas" w:hAnsi="Consolas"/>
+                <w:sz w:val="20"/>
+              </w:rPr>
+              <w:t>{</w:t>
+            </w:r>
+          </w:p>
+          <w:p>
+            <w:pPr>
+              <w:spacing w:line="276" w:lineRule="auto"/>
+              <w:ind w:firstLine="0"/>
+              <w:jc w:val="left"/>
+              <w:rPr>
+                <w:rFonts w:ascii="Consolas" w:hAnsi="Consolas"/>
+                <w:sz w:val="20"/>
+              </w:rPr>
+            </w:pPr>
+            <w:r>
+              <w:rPr>
+                <w:rFonts w:ascii="Consolas" w:hAnsi="Consolas"/>
+                <w:sz w:val="20"/>
+              </w:rPr>
+              <w:t xml:space="preserve">    "comments": [</w:t>
+            </w:r>
+          </w:p>
+          <w:p>
+            <w:pPr>
+              <w:spacing w:line="276" w:lineRule="auto"/>
+              <w:ind w:firstLine="0"/>
+              <w:jc w:val="left"/>
+              <w:rPr>
+                <w:rFonts w:ascii="Consolas" w:hAnsi="Consolas"/>
+                <w:sz w:val="20"/>
+              </w:rPr>
+            </w:pPr>
+            <w:r>
+              <w:rPr>
+                <w:rFonts w:ascii="Consolas" w:hAnsi="Consolas"/>
+                <w:sz w:val="20"/>
+              </w:rPr>
+              <w:t xml:space="preserve">        {</w:t>
+            </w:r>
+          </w:p>
+          <w:p>
+            <w:pPr>
+              <w:spacing w:line="276" w:lineRule="auto"/>
+              <w:ind w:firstLine="0"/>
+              <w:jc w:val="left"/>
+              <w:rPr>
+                <w:rFonts w:ascii="Consolas" w:hAnsi="Consolas"/>
+                <w:sz w:val="20"/>
+              </w:rPr>
+            </w:pPr>
+            <w:r>
+              <w:rPr>
+                <w:rFonts w:ascii="Consolas" w:hAnsi="Consolas"/>
+                <w:sz w:val="20"/>
+              </w:rPr>
+              <w:t xml:space="preserve">            "id": 4,</w:t>
+            </w:r>
+          </w:p>
+          <w:p>
+            <w:pPr>
+              <w:spacing w:line="276" w:lineRule="auto"/>
+              <w:ind w:firstLine="0"/>
+              <w:jc w:val="left"/>
+              <w:rPr>
+                <w:rFonts w:ascii="Consolas" w:hAnsi="Consolas"/>
+                <w:sz w:val="20"/>
+              </w:rPr>
+            </w:pPr>
+            <w:r>
+              <w:rPr>
+                <w:rFonts w:ascii="Consolas" w:hAnsi="Consolas"/>
+                <w:sz w:val="20"/>
+              </w:rPr>
+              <w:t xml:space="preserve">            "UserId": 1,</w:t>
+            </w:r>
+          </w:p>
+          <w:p>
+            <w:pPr>
+              <w:spacing w:line="276" w:lineRule="auto"/>
+              <w:ind w:firstLine="0"/>
+              <w:jc w:val="left"/>
+              <w:rPr>
+                <w:rFonts w:ascii="Consolas" w:hAnsi="Consolas"/>
+                <w:sz w:val="20"/>
+              </w:rPr>
+            </w:pPr>
+            <w:r>
+              <w:rPr>
+                <w:rFonts w:ascii="Consolas" w:hAnsi="Consolas"/>
+                <w:sz w:val="20"/>
+              </w:rPr>
+              <w:t xml:space="preserve">            "PhotoId": 3,</w:t>
+            </w:r>
+          </w:p>
+          <w:p>
+            <w:pPr>
+              <w:spacing w:line="276" w:lineRule="auto"/>
+              <w:ind w:firstLine="0"/>
+              <w:jc w:val="left"/>
+              <w:rPr>
+                <w:rFonts w:ascii="Consolas" w:hAnsi="Consolas"/>
+                <w:sz w:val="20"/>
+              </w:rPr>
+            </w:pPr>
+            <w:r>
+              <w:rPr>
+                <w:rFonts w:ascii="Consolas" w:hAnsi="Consolas"/>
+                <w:sz w:val="20"/>
+              </w:rPr>
+              <w:t xml:space="preserve">            "comment": "no probss",</w:t>
+            </w:r>
+          </w:p>
+          <w:p>
+            <w:pPr>
+              <w:spacing w:line="276" w:lineRule="auto"/>
+              <w:ind w:firstLine="0"/>
+              <w:jc w:val="left"/>
+              <w:rPr>
+                <w:rFonts w:ascii="Consolas" w:hAnsi="Consolas"/>
+                <w:sz w:val="20"/>
+              </w:rPr>
+            </w:pPr>
+            <w:r>
+              <w:rPr>
+                <w:rFonts w:ascii="Consolas" w:hAnsi="Consolas"/>
+                <w:sz w:val="20"/>
+              </w:rPr>
+              <w:t xml:space="preserve">            "createdAt": "2024-05-10T03:18:32.998Z",</w:t>
+            </w:r>
+          </w:p>
+          <w:p>
+            <w:pPr>
+              <w:spacing w:line="276" w:lineRule="auto"/>
+              <w:ind w:firstLine="0"/>
+              <w:jc w:val="left"/>
+              <w:rPr>
+                <w:rFonts w:ascii="Consolas" w:hAnsi="Consolas"/>
+                <w:sz w:val="20"/>
+              </w:rPr>
+            </w:pPr>
+            <w:r>
+              <w:rPr>
+                <w:rFonts w:ascii="Consolas" w:hAnsi="Consolas"/>
+                <w:sz w:val="20"/>
+              </w:rPr>
+              <w:t xml:space="preserve">            "updatedAt": "2024-05-10T03:18:32.998Z",</w:t>
+            </w:r>
+          </w:p>
+          <w:p>
+            <w:pPr>
+              <w:spacing w:line="276" w:lineRule="auto"/>
+              <w:ind w:firstLine="0"/>
+              <w:jc w:val="left"/>
+              <w:rPr>
+                <w:rFonts w:ascii="Consolas" w:hAnsi="Consolas"/>
+                <w:sz w:val="20"/>
+              </w:rPr>
+            </w:pPr>
+            <w:r>
+              <w:rPr>
+                <w:rFonts w:ascii="Consolas" w:hAnsi="Consolas"/>
+                <w:sz w:val="20"/>
+              </w:rPr>
+              <w:lastRenderedPageBreak/>
+              <w:t xml:space="preserve">            "Photo": {</w:t>
+            </w:r>
+          </w:p>
+          <w:p>
+            <w:pPr>
+              <w:spacing w:line="276" w:lineRule="auto"/>
+              <w:ind w:firstLine="0"/>
+              <w:jc w:val="left"/>
+              <w:rPr>
+                <w:rFonts w:ascii="Consolas" w:hAnsi="Consolas"/>
+                <w:sz w:val="20"/>
+              </w:rPr>
+            </w:pPr>
+            <w:r>
+              <w:rPr>
+                <w:rFonts w:ascii="Consolas" w:hAnsi="Consolas"/>
+                <w:sz w:val="20"/>
+              </w:rPr>
+              <w:t xml:space="preserve">                "id": 3,</w:t>
+            </w:r>
+          </w:p>
+          <w:p>
+            <w:pPr>
+              <w:spacing w:line="276" w:lineRule="auto"/>
+              <w:ind w:firstLine="0"/>
+              <w:jc w:val="left"/>
+              <w:rPr>
+                <w:rFonts w:ascii="Consolas" w:hAnsi="Consolas"/>
+                <w:sz w:val="20"/>
+              </w:rPr>
+            </w:pPr>
+            <w:r>
+              <w:rPr>
+                <w:rFonts w:ascii="Consolas" w:hAnsi="Consolas"/>
+                <w:sz w:val="20"/>
+              </w:rPr>
+              <w:t xml:space="preserve">                "title": "Punya User 2",</w:t>
+            </w:r>
+          </w:p>
+          <w:p>
+            <w:pPr>
+              <w:spacing w:line="276" w:lineRule="auto"/>
+              <w:ind w:firstLine="0"/>
+              <w:jc w:val="left"/>
+              <w:rPr>
+                <w:rFonts w:ascii="Consolas" w:hAnsi="Consolas"/>
+                <w:sz w:val="20"/>
+              </w:rPr>
+            </w:pPr>
+            <w:r>
+              <w:rPr>
+                <w:rFonts w:ascii="Consolas" w:hAnsi="Consolas"/>
+                <w:sz w:val="20"/>
+              </w:rPr>
+              <w:t xml:space="preserve">                "caption": "Punya User 2",</w:t>
+            </w:r>
+          </w:p>
+          <w:p>
+            <w:pPr>
+              <w:spacing w:line="276" w:lineRule="auto"/>
+              <w:ind w:firstLine="0"/>
+              <w:jc w:val="left"/>
+              <w:rPr>
+                <w:rFonts w:ascii="Consolas" w:hAnsi="Consolas"/>
+                <w:sz w:val="20"/>
+              </w:rPr>
+            </w:pPr>
+            <w:r>
+              <w:rPr>
+                <w:rFonts w:ascii="Consolas" w:hAnsi="Consolas"/>
+                <w:sz w:val="20"/>
+              </w:rPr>
+              <w:t xml:space="preserve">                "poster_image_url": "google.com"</w:t>
+            </w:r>
+          </w:p>
+          <w:p>
+            <w:pPr>
+              <w:spacing w:line="276" w:lineRule="auto"/>
+              <w:ind w:firstLine="0"/>
+              <w:jc w:val="left"/>
+              <w:rPr>
+                <w:rFonts w:ascii="Consolas" w:hAnsi="Consolas"/>
+                <w:sz w:val="20"/>
+              </w:rPr>
+            </w:pPr>
+            <w:r>
+              <w:rPr>
+                <w:rFonts w:ascii="Consolas" w:hAnsi="Consolas"/>
+                <w:sz w:val="20"/>
+              </w:rPr>
+              <w:t xml:space="preserve">            },</w:t>
+            </w:r>
+          </w:p>
+          <w:p>
+            <w:pPr>
+              <w:spacing w:line="276" w:lineRule="auto"/>
+              <w:ind w:firstLine="0"/>
+              <w:jc w:val="left"/>
+              <w:rPr>
+                <w:rFonts w:ascii="Consolas" w:hAnsi="Consolas"/>
+                <w:sz w:val="20"/>
+              </w:rPr>
+            </w:pPr>
+            <w:r>
+              <w:rPr>
+                <w:rFonts w:ascii="Consolas" w:hAnsi="Consolas"/>
+                <w:sz w:val="20"/>
+              </w:rPr>
+              <w:t xml:space="preserve">            "User": {</w:t>
+            </w:r>
+          </w:p>
+          <w:p>
+            <w:pPr>
+              <w:spacing w:line="276" w:lineRule="auto"/>
+              <w:ind w:firstLine="0"/>
+              <w:jc w:val="left"/>
+              <w:rPr>
+                <w:rFonts w:ascii="Consolas" w:hAnsi="Consolas"/>
+                <w:sz w:val="20"/>
+              </w:rPr>
+            </w:pPr>
+            <w:r>
+              <w:rPr>
+                <w:rFonts w:ascii="Consolas" w:hAnsi="Consolas"/>
+                <w:sz w:val="20"/>
+              </w:rPr>
+              <w:t xml:space="preserve">                "id": 1,</w:t>
+            </w:r>
+          </w:p>
+          <w:p>
+            <w:pPr>
+              <w:spacing w:line="276" w:lineRule="auto"/>
+              <w:ind w:firstLine="0"/>
+              <w:jc w:val="left"/>
+              <w:rPr>
+                <w:rFonts w:ascii="Consolas" w:hAnsi="Consolas"/>
+                <w:sz w:val="20"/>
+              </w:rPr>
+            </w:pPr>
+            <w:r>
+              <w:rPr>
+                <w:rFonts w:ascii="Consolas" w:hAnsi="Consolas"/>
+                <w:sz w:val="20"/>
+              </w:rPr>
+              <w:t xml:space="preserve">                "username": "maulanada",</w:t>
+            </w:r>
+          </w:p>
+          <w:p>
+            <w:pPr>
+              <w:spacing w:line="276" w:lineRule="auto"/>
+              <w:ind w:firstLine="0"/>
+              <w:jc w:val="left"/>
+              <w:rPr>
+                <w:rFonts w:ascii="Consolas" w:hAnsi="Consolas"/>
+                <w:sz w:val="20"/>
+              </w:rPr>
+            </w:pPr>
+            <w:r>
+              <w:rPr>
+                <w:rFonts w:ascii="Consolas" w:hAnsi="Consolas"/>
+                <w:sz w:val="20"/>
+              </w:rPr>
+              <w:t xml:space="preserve">                "profile_image_url": "google.com",</w:t>
+            </w:r>
+          </w:p>
+          <w:p>
+            <w:pPr>
+              <w:spacing w:line="276" w:lineRule="auto"/>
+              <w:ind w:firstLine="0"/>
+              <w:jc w:val="left"/>
+              <w:rPr>
+                <w:rFonts w:ascii="Consolas" w:hAnsi="Consolas"/>
+                <w:sz w:val="20"/>
+              </w:rPr>
+            </w:pPr>
+            <w:r>
+              <w:rPr>
+                <w:rFonts w:ascii="Consolas" w:hAnsi="Consolas"/>
+                <w:sz w:val="20"/>
+              </w:rPr>
+              <w:t xml:space="preserve">                "phone_number": "085200001111"</w:t>
+            </w:r>
+          </w:p>
+          <w:p>
+            <w:pPr>
+              <w:spacing w:line="276" w:lineRule="auto"/>
+              <w:ind w:firstLine="0"/>
+              <w:jc w:val="left"/>
+              <w:rPr>
+                <w:rFonts w:ascii="Consolas" w:hAnsi="Consolas"/>
+                <w:sz w:val="20"/>
+              </w:rPr>
+            </w:pPr>
+            <w:r>
+              <w:rPr>
+                <w:rFonts w:ascii="Consolas" w:hAnsi="Consolas"/>
+                <w:sz w:val="20"/>
+              </w:rPr>
+              <w:t xml:space="preserve">            }</w:t>
+            </w:r>
+          </w:p>
+          <w:p>
+            <w:pPr>
+              <w:spacing w:line="276" w:lineRule="auto"/>
+              <w:ind w:firstLine="0"/>
+              <w:jc w:val="left"/>
+              <w:rPr>
+                <w:rFonts w:ascii="Consolas" w:hAnsi="Consolas"/>
+                <w:sz w:val="20"/>
+              </w:rPr>
+            </w:pPr>
+            <w:r>
+              <w:rPr>
+                <w:rFonts w:ascii="Consolas" w:hAnsi="Consolas"/>
+                <w:sz w:val="20"/>
+              </w:rPr>
+              <w:t xml:space="preserve">        },</w:t>
+            </w:r>
+          </w:p>
+          <w:p>
+            <w:pPr>
+              <w:spacing w:line="276" w:lineRule="auto"/>
+              <w:ind w:firstLine="0"/>
+              <w:jc w:val="left"/>
+              <w:rPr>
+                <w:rFonts w:ascii="Consolas" w:hAnsi="Consolas"/>
+                <w:sz w:val="20"/>
+              </w:rPr>
+            </w:pPr>
+            <w:r>
+              <w:rPr>
+                <w:rFonts w:ascii="Consolas" w:hAnsi="Consolas"/>
+                <w:sz w:val="20"/>
+              </w:rPr>
+              <w:t xml:space="preserve">        {</w:t>
+            </w:r>
+          </w:p>
+          <w:p>
+            <w:pPr>
+              <w:spacing w:line="276" w:lineRule="auto"/>
+              <w:ind w:firstLine="0"/>
+              <w:jc w:val="left"/>
+              <w:rPr>
+                <w:rFonts w:ascii="Consolas" w:hAnsi="Consolas"/>
+                <w:sz w:val="20"/>
+              </w:rPr>
+            </w:pPr>
+            <w:r>
+              <w:rPr>
+                <w:rFonts w:ascii="Consolas" w:hAnsi="Consolas"/>
+                <w:sz w:val="20"/>
+              </w:rPr>
+              <w:t xml:space="preserve">            "id": 2,</w:t>
+            </w:r>
+          </w:p>
+          <w:p>
+            <w:pPr>
+              <w:spacing w:line="276" w:lineRule="auto"/>
+              <w:ind w:firstLine="0"/>
+              <w:jc w:val="left"/>
+              <w:rPr>
+                <w:rFonts w:ascii="Consolas" w:hAnsi="Consolas"/>
+                <w:sz w:val="20"/>
+              </w:rPr>
+            </w:pPr>
+            <w:r>
+              <w:rPr>
+                <w:rFonts w:ascii="Consolas" w:hAnsi="Consolas"/>
+                <w:sz w:val="20"/>
+              </w:rPr>
+              <w:t xml:space="preserve">            "UserId": 1,</w:t>
+            </w:r>
+          </w:p>
+          <w:p>
+            <w:pPr>
+              <w:spacing w:line="276" w:lineRule="auto"/>
+              <w:ind w:firstLine="0"/>
+              <w:jc w:val="left"/>
+              <w:rPr>
+                <w:rFonts w:ascii="Consolas" w:hAnsi="Consolas"/>
+                <w:sz w:val="20"/>
+              </w:rPr>
+            </w:pPr>
+            <w:r>
+              <w:rPr>
+                <w:rFonts w:ascii="Consolas" w:hAnsi="Consolas"/>
+                <w:sz w:val="20"/>
+              </w:rPr>
+              <w:t xml:space="preserve">            "PhotoId": 3,</w:t>
+            </w:r>
+          </w:p>
+          <w:p>
+            <w:pPr>
+              <w:spacing w:line="276" w:lineRule="auto"/>
+              <w:ind w:firstLine="0"/>
+              <w:jc w:val="left"/>
+              <w:rPr>
+                <w:rFonts w:ascii="Consolas" w:hAnsi="Consolas"/>
+                <w:sz w:val="20"/>
+              </w:rPr>
+            </w:pPr>
+            <w:r>
+              <w:rPr>
+                <w:rFonts w:ascii="Consolas" w:hAnsi="Consolas"/>
+                <w:sz w:val="20"/>
+              </w:rPr>
+              <w:t xml:space="preserve">            "comment": "so cooll!",</w:t>
+            </w:r>
+          </w:p>
+          <w:p>
+            <w:pPr>
+              <w:spacing w:line="276" w:lineRule="auto"/>
+              <w:ind w:firstLine="0"/>
+              <w:jc w:val="left"/>
+              <w:rPr>
+                <w:rFonts w:ascii="Consolas" w:hAnsi="Consolas"/>
+                <w:sz w:val="20"/>
+              </w:rPr>
+            </w:pPr>
+            <w:r>
+              <w:rPr>
+                <w:rFonts w:ascii="Consolas" w:hAnsi="Consolas"/>
+                <w:sz w:val="20"/>
+              </w:rPr>
+              <w:t xml:space="preserve">            "createdAt": "2024-05-10T03:17:02.128Z",</w:t>
+            </w:r>
+          </w:p>
+          <w:p>
+            <w:pPr>
+              <w:spacing w:line="276" w:lineRule="auto"/>
+              <w:ind w:firstLine="0"/>
+              <w:jc w:val="left"/>
+              <w:rPr>
+                <w:rFonts w:ascii="Consolas" w:hAnsi="Consolas"/>
+                <w:sz w:val="20"/>
+              </w:rPr>
+            </w:pPr>
+            <w:r>
+              <w:rPr>
+                <w:rFonts w:ascii="Consolas" w:hAnsi="Consolas"/>
+                <w:sz w:val="20"/>
+              </w:rPr>
+              <w:t xml:space="preserve">            "updatedAt": "2024-05-10T03:17:02.128Z",</w:t>
+            </w:r>
+          </w:p>
+          <w:p>
+            <w:pPr>
+              <w:spacing w:line="276" w:lineRule="auto"/>
+              <w:ind w:firstLine="0"/>
+              <w:jc w:val="left"/>
+              <w:rPr>
+                <w:rFonts w:ascii="Consolas" w:hAnsi="Consolas"/>
+                <w:sz w:val="20"/>
+              </w:rPr>
+            </w:pPr>
+            <w:r>
+              <w:rPr>
+                <w:rFonts w:ascii="Consolas" w:hAnsi="Consolas"/>
+                <w:sz w:val="20"/>
+              </w:rPr>
+              <w:t xml:space="preserve">            "Photo": {</w:t>
+            </w:r>
+          </w:p>
+          <w:p>
+            <w:pPr>
+              <w:spacing w:line="276" w:lineRule="auto"/>
+              <w:ind w:firstLine="0"/>
+              <w:jc w:val="left"/>
+              <w:rPr>
+                <w:rFonts w:ascii="Consolas" w:hAnsi="Consolas"/>
+                <w:sz w:val="20"/>
+              </w:rPr>
+            </w:pPr>
+            <w:r>
+              <w:rPr>
+                <w:rFonts w:ascii="Consolas" w:hAnsi="Consolas"/>
+                <w:sz w:val="20"/>
+              </w:rPr>
+              <w:t xml:space="preserve">                "id": 3,</w:t>
+            </w:r>
+          </w:p>
+          <w:p>
+            <w:pPr>
+              <w:spacing w:line="276" w:lineRule="auto"/>
+              <w:ind w:firstLine="0"/>
+              <w:jc w:val="left"/>
+              <w:rPr>
+                <w:rFonts w:ascii="Consolas" w:hAnsi="Consolas"/>
+                <w:sz w:val="20"/>
+              </w:rPr>
+            </w:pPr>
+            <w:r>
+              <w:rPr>
+                <w:rFonts w:ascii="Consolas" w:hAnsi="Consolas"/>
+                <w:sz w:val="20"/>
+              </w:rPr>
+              <w:t xml:space="preserve">                "title": "Punya User 2",</w:t>
+            </w:r>
+          </w:p>
+          <w:p>
+            <w:pPr>
+              <w:spacing w:line="276" w:lineRule="auto"/>
+              <w:ind w:firstLine="0"/>
+              <w:jc w:val="left"/>
+              <w:rPr>
+                <w:rFonts w:ascii="Consolas" w:hAnsi="Consolas"/>
+                <w:sz w:val="20"/>
+              </w:rPr>
+            </w:pPr>
+            <w:r>
+              <w:rPr>
+                <w:rFonts w:ascii="Consolas" w:hAnsi="Consolas"/>
+                <w:sz w:val="20"/>
+              </w:rPr>
+              <w:t xml:space="preserve">                "caption": "Punya User 2",</w:t>
+            </w:r>
+          </w:p>
+          <w:p>
+            <w:pPr>
+              <w:spacing w:line="276" w:lineRule="auto"/>
+              <w:ind w:firstLine="0"/>
+              <w:jc w:val="left"/>
+              <w:rPr>
+                <w:rFonts w:ascii="Consolas" w:hAnsi="Consolas"/>
+                <w:sz w:val="20"/>
+              </w:rPr>
+            </w:pPr>
+            <w:r>
+              <w:rPr>
+                <w:rFonts w:ascii="Consolas" w:hAnsi="Consolas"/>
+                <w:sz w:val="20"/>
+              </w:rPr>
+              <w:t xml:space="preserve">                "poster_image_url": "google.com"</w:t>
+            </w:r>
+          </w:p>
+          <w:p>
+            <w:pPr>
+              <w:spacing w:line="276" w:lineRule="auto"/>
+              <w:ind w:firstLine="0"/>
+              <w:jc w:val="left"/>
+              <w:rPr>
+                <w:rFonts w:ascii="Consolas" w:hAnsi="Consolas"/>
+                <w:sz w:val="20"/>
+              </w:rPr>
+            </w:pPr>
+            <w:r>
+              <w:rPr>
+                <w:rFonts w:ascii="Consolas" w:hAnsi="Consolas"/>
+                <w:sz w:val="20"/>
+              </w:rPr>
+              <w:t xml:space="preserve">            },</w:t>
+            </w:r>
+          </w:p>
+          <w:p>
+            <w:pPr>
+              <w:spacing w:line="276" w:lineRule="auto"/>
+              <w:ind w:firstLine="0"/>
+              <w:jc w:val="left"/>
+              <w:rPr>
+                <w:rFonts w:ascii="Consolas" w:hAnsi="Consolas"/>
+                <w:sz w:val="20"/>
+              </w:rPr>
+            </w:pPr>
+            <w:r>
+              <w:rPr>
+                <w:rFonts w:ascii="Consolas" w:hAnsi="Consolas"/>
+                <w:sz w:val="20"/>
+              </w:rPr>
+              <w:t xml:space="preserve">            "User": {</w:t>
+            </w:r>
+          </w:p>
+          <w:p>
+            <w:pPr>
+              <w:spacing w:line="276" w:lineRule="auto"/>
+              <w:ind w:firstLine="0"/>
+              <w:jc w:val="left"/>
+              <w:rPr>
+                <w:rFonts w:ascii="Consolas" w:hAnsi="Consolas"/>
+                <w:sz w:val="20"/>
+              </w:rPr>
+            </w:pPr>
+            <w:r>
+              <w:rPr>
+                <w:rFonts w:ascii="Consolas" w:hAnsi="Consolas"/>
+                <w:sz w:val="20"/>
+              </w:rPr>
+              <w:t xml:space="preserve">                "id": 1,</w:t>
+            </w:r>
+          </w:p>
+          <w:p>
+            <w:pPr>
+              <w:spacing w:line="276" w:lineRule="auto"/>
+              <w:ind w:firstLine="0"/>
+              <w:jc w:val="left"/>
+              <w:rPr>
+                <w:rFonts w:ascii="Consolas" w:hAnsi="Consolas"/>
+                <w:sz w:val="20"/>
+              </w:rPr>
+            </w:pPr>
+            <w:r>
+              <w:rPr>
+                <w:rFonts w:ascii="Consolas" w:hAnsi="Consolas"/>
+                <w:sz w:val="20"/>
+              </w:rPr>
+              <w:t xml:space="preserve">                "username": "maulanada",</w:t>
+            </w:r>
+          </w:p>
+          <w:p>
+            <w:pPr>
+              <w:spacing w:line="276" w:lineRule="auto"/>
+              <w:ind w:firstLine="0"/>
+              <w:jc w:val="left"/>
+              <w:rPr>
+                <w:rFonts w:ascii="Consolas" w:hAnsi="Consolas"/>
+                <w:sz w:val="20"/>
+              </w:rPr>
+            </w:pPr>
+            <w:r>
+              <w:rPr>
+                <w:rFonts w:ascii="Consolas" w:hAnsi="Consolas"/>
+                <w:sz w:val="20"/>
+              </w:rPr>
+              <w:t xml:space="preserve">                "profile_image_url": "google.com",</w:t>
+            </w:r>
+          </w:p>
+          <w:p>
+            <w:pPr>
+              <w:spacing w:line="276" w:lineRule="auto"/>
+              <w:ind w:firstLine="0"/>
+              <w:jc w:val="left"/>
+              <w:rPr>
+                <w:rFonts w:ascii="Consolas" w:hAnsi="Consolas"/>
+                <w:sz w:val="20"/>
+              </w:rPr>
+            </w:pPr>
+            <w:r>
+              <w:rPr>
+                <w:rFonts w:ascii="Consolas" w:hAnsi="Consolas"/>
+                <w:sz w:val="20"/>
+              </w:rPr>
+              <w:t xml:space="preserve">                "phone_number": "085200001111"</w:t>
+            </w:r>
+          </w:p>
+          <w:p>
+            <w:pPr>
+              <w:spacing w:line="276" w:lineRule="auto"/>
+              <w:ind w:firstLine="0"/>
+              <w:jc w:val="left"/>
+              <w:rPr>
+                <w:rFonts w:ascii="Consolas" w:hAnsi="Consolas"/>
+                <w:sz w:val="20"/>
+              </w:rPr>
+            </w:pPr>
+            <w:r>
+              <w:rPr>
+                <w:rFonts w:ascii="Consolas" w:hAnsi="Consolas"/>
+                <w:sz w:val="20"/>
+              </w:rPr>
+              <w:t xml:space="preserve">            }</w:t>
+            </w:r>
+          </w:p>
+          <w:p>
+            <w:pPr>
+              <w:spacing w:line="276" w:lineRule="auto"/>
+              <w:ind w:firstLine="0"/>
+              <w:jc w:val="left"/>
+              <w:rPr>
+                <w:rFonts w:ascii="Consolas" w:hAnsi="Consolas"/>
+                <w:sz w:val="20"/>
+              </w:rPr>
+            </w:pPr>
+            <w:r>
+              <w:rPr>
+                <w:rFonts w:ascii="Consolas" w:hAnsi="Consolas"/>
+                <w:sz w:val="20"/>
+              </w:rPr>
+              <w:t xml:space="preserve">        }</w:t>
+            </w:r>
+          </w:p>
+          <w:p>
+            <w:pPr>
+              <w:spacing w:line="276" w:lineRule="auto"/>
+              <w:ind w:firstLine="0"/>
+              <w:jc w:val="left"/>
+              <w:rPr>
+                <w:rFonts w:ascii="Consolas" w:hAnsi="Consolas"/>
+                <w:sz w:val="20"/>
+              </w:rPr>
+            </w:pPr>
+            <w:r>
+              <w:rPr>
+                <w:rFonts w:ascii="Consolas" w:hAnsi="Consolas"/>
+                <w:sz w:val="20"/>
+              </w:rPr>
+              <w:t xml:space="preserve">    ]</w:t>
+            </w:r>
+          </w:p>
+          <w:p>
+            <w:pPr>
+              <w:spacing w:line="276" w:lineRule="auto"/>
+              <w:ind w:firstLine="0"/>
+              <w:jc w:val="left"/>
+              <w:rPr>
+                <w:sz w:val="20"/>
+              </w:rPr>
+            </w:pPr>
+            <w:r>
+              <w:rPr>
+                <w:rFonts w:ascii="Consolas" w:hAnsi="Consolas"/>
+                <w:sz w:val="20"/>
+              </w:rPr>
+              <w:t>}</w:t>
+            </w:r>
+          </w:p>
+        </w:tc>
+      </w:tr>
+    </w:tbl>
+    <w:p>
+      <w:pPr>
+        <w:spacing w:before="240" w:line="360" w:lineRule="auto"/>
+      </w:pPr>
+      <w:r>
+        <w:lastRenderedPageBreak/>
+        <w:t>Pada GET comments, juga hampir sama dengan GET photos. Daftar komentar yang ditampilkan hanya komentar dari user yang sedang mengakses API tersebut. Cont</w:t>
+      </w:r>
+      <w:r>
+        <w:t>ohnya pada table diatas dimana user yang mengakses API tersebut adalah user dengan id 1, maka komentar yang ditampilkan hanyalah komentar yang diunggah oleh user dengan id 1.</w:t>
+      </w:r>
+    </w:p>
+    <w:p>
+      <w:pPr>
+        <w:spacing w:before="240" w:line="360" w:lineRule="auto"/>
+        <w:ind w:firstLine="0"/>
+        <w:jc w:val="center"/>
+        <w:rPr>
+          <w:sz w:val="20"/>
+        </w:rPr>
+      </w:pPr>
+      <w:r>
+        <w:rPr>
+          <w:b/>
+          <w:sz w:val="20"/>
+        </w:rPr>
+        <w:t xml:space="preserve">Tabel 4.5 </w:t>
+      </w:r>
+      <w:r>
+        <w:rPr>
+          <w:sz w:val="20"/>
+        </w:rPr>
+        <w:t>Response dari GET socialMedias</w:t>
+      </w:r>
+    </w:p>
+    <w:tbl>
+      <w:tblPr>
+        <w:tblStyle w:val="TableGrid"/>
+        <w:tblW w:w="0" w:type="auto"/>
+        <w:tblLook w:val="04A0" w:firstRow="1" w:lastRow="0" w:firstColumn="1" w:lastColumn="0" w:noHBand="0" w:noVBand="1"/>
+      </w:tblPr>
+      <w:tblGrid>
+        <w:gridCol w:w="7928"/>
+      </w:tblGrid>
+      <w:tr>
+        <w:tc>
+          <w:tcPr>
+            <w:tcW w:w="8778" w:type="dxa"/>
+          </w:tcPr>
+          <w:p>
+            <w:pPr>
+              <w:spacing w:line="276" w:lineRule="auto"/>
+              <w:ind w:firstLine="0"/>
+              <w:rPr>
+                <w:rFonts w:ascii="Consolas" w:hAnsi="Consolas"/>
+                <w:sz w:val="20"/>
+              </w:rPr>
+            </w:pPr>
+            <w:r>
+              <w:rPr>
+                <w:rFonts w:ascii="Consolas" w:hAnsi="Consolas"/>
+                <w:sz w:val="20"/>
+              </w:rPr>
+              <w:t>{</w:t>
+            </w:r>
+          </w:p>
+          <w:p>
+            <w:pPr>
+              <w:spacing w:line="276" w:lineRule="auto"/>
+              <w:ind w:firstLine="0"/>
+              <w:rPr>
+                <w:rFonts w:ascii="Consolas" w:hAnsi="Consolas"/>
+                <w:sz w:val="20"/>
+              </w:rPr>
+            </w:pPr>
+            <w:r>
+              <w:rPr>
+                <w:rFonts w:ascii="Consolas" w:hAnsi="Consolas"/>
+                <w:sz w:val="20"/>
+              </w:rPr>
+              <w:lastRenderedPageBreak/>
+              <w:t xml:space="preserve">    "social_medias": [</w:t>
+            </w:r>
+          </w:p>
+          <w:p>
+            <w:pPr>
+              <w:spacing w:line="276" w:lineRule="auto"/>
+              <w:ind w:firstLine="0"/>
+              <w:rPr>
+                <w:rFonts w:ascii="Consolas" w:hAnsi="Consolas"/>
+                <w:sz w:val="20"/>
+              </w:rPr>
+            </w:pPr>
+            <w:r>
+              <w:rPr>
+                <w:rFonts w:ascii="Consolas" w:hAnsi="Consolas"/>
+                <w:sz w:val="20"/>
+              </w:rPr>
+              <w:t xml:space="preserve">        {</w:t>
+            </w:r>
+          </w:p>
+          <w:p>
+            <w:pPr>
+              <w:spacing w:line="276" w:lineRule="auto"/>
+              <w:ind w:firstLine="0"/>
+              <w:rPr>
+                <w:rFonts w:ascii="Consolas" w:hAnsi="Consolas"/>
+                <w:sz w:val="20"/>
+              </w:rPr>
+            </w:pPr>
+            <w:r>
+              <w:rPr>
+                <w:rFonts w:ascii="Consolas" w:hAnsi="Consolas"/>
+                <w:sz w:val="20"/>
+              </w:rPr>
+              <w:t xml:space="preserve">            "id": 2,</w:t>
+            </w:r>
+          </w:p>
+          <w:p>
+            <w:pPr>
+              <w:spacing w:line="276" w:lineRule="auto"/>
+              <w:ind w:firstLine="0"/>
+              <w:rPr>
+                <w:rFonts w:ascii="Consolas" w:hAnsi="Consolas"/>
+                <w:sz w:val="20"/>
+              </w:rPr>
+            </w:pPr>
+            <w:r>
+              <w:rPr>
+                <w:rFonts w:ascii="Consolas" w:hAnsi="Consolas"/>
+                <w:sz w:val="20"/>
+              </w:rPr>
+              <w:t xml:space="preserve">            "name": "ig",</w:t>
+            </w:r>
+          </w:p>
+          <w:p>
+            <w:pPr>
+              <w:spacing w:line="276" w:lineRule="auto"/>
+              <w:ind w:firstLine="0"/>
+              <w:rPr>
+                <w:rFonts w:ascii="Consolas" w:hAnsi="Consolas"/>
+                <w:sz w:val="20"/>
+              </w:rPr>
+            </w:pPr>
+            <w:r>
+              <w:rPr>
+                <w:rFonts w:ascii="Consolas" w:hAnsi="Consolas"/>
+                <w:sz w:val="20"/>
+              </w:rPr>
+              <w:t xml:space="preserve">            "social_media_url": "ig.com/user1",</w:t>
+            </w:r>
+          </w:p>
+          <w:p>
+            <w:pPr>
+              <w:spacing w:line="276" w:lineRule="auto"/>
+              <w:ind w:firstLine="0"/>
+              <w:rPr>
+                <w:rFonts w:ascii="Consolas" w:hAnsi="Consolas"/>
+                <w:sz w:val="20"/>
+              </w:rPr>
+            </w:pPr>
+            <w:r>
+              <w:rPr>
+                <w:rFonts w:ascii="Consolas" w:hAnsi="Consolas"/>
+                <w:sz w:val="20"/>
+              </w:rPr>
+              <w:t xml:space="preserve">            "UserId": 1,</w:t>
+            </w:r>
+          </w:p>
+          <w:p>
+            <w:pPr>
+              <w:spacing w:line="276" w:lineRule="auto"/>
+              <w:ind w:firstLine="0"/>
+              <w:rPr>
+                <w:rFonts w:ascii="Consolas" w:hAnsi="Consolas"/>
+                <w:sz w:val="20"/>
+              </w:rPr>
+            </w:pPr>
+            <w:r>
+              <w:rPr>
+                <w:rFonts w:ascii="Consolas" w:hAnsi="Consolas"/>
+                <w:sz w:val="20"/>
+              </w:rPr>
+              <w:t xml:space="preserve">            "createdAt": "2024-05-10T03:31:40.208Z",</w:t>
+            </w:r>
+          </w:p>
+          <w:p>
+            <w:pPr>
+              <w:spacing w:line="276" w:lineRule="auto"/>
+              <w:ind w:firstLine="0"/>
+              <w:rPr>
+                <w:rFonts w:ascii="Consolas" w:hAnsi="Consolas"/>
+                <w:sz w:val="20"/>
+              </w:rPr>
+            </w:pPr>
+            <w:r>
+              <w:rPr>
+                <w:rFonts w:ascii="Consolas" w:hAnsi="Consolas"/>
+                <w:sz w:val="20"/>
+              </w:rPr>
+              <w:t xml:space="preserve">            "updatedAt": "2024-05-10T03:31:40.208Z",</w:t>
+            </w:r>
+          </w:p>
+          <w:p>
+            <w:pPr>
+              <w:spacing w:line="276" w:lineRule="auto"/>
+              <w:ind w:firstLine="0"/>
+              <w:rPr>
+                <w:rFonts w:ascii="Consolas" w:hAnsi="Consolas"/>
+                <w:sz w:val="20"/>
+              </w:rPr>
+            </w:pPr>
+            <w:r>
+              <w:rPr>
+                <w:rFonts w:ascii="Consolas" w:hAnsi="Consolas"/>
+                <w:sz w:val="20"/>
+              </w:rPr>
+              <w:t xml:space="preserve">            "User": {</w:t>
+            </w:r>
+          </w:p>
+          <w:p>
+            <w:pPr>
+              <w:spacing w:line="276" w:lineRule="auto"/>
+              <w:ind w:firstLine="0"/>
+              <w:rPr>
+                <w:rFonts w:ascii="Consolas" w:hAnsi="Consolas"/>
+                <w:sz w:val="20"/>
+              </w:rPr>
+            </w:pPr>
+            <w:r>
+              <w:rPr>
+                <w:rFonts w:ascii="Consolas" w:hAnsi="Consolas"/>
+                <w:sz w:val="20"/>
+              </w:rPr>
+              <w:t xml:space="preserve">                "id": 1,</w:t>
+            </w:r>
+          </w:p>
+          <w:p>
+            <w:pPr>
+              <w:spacing w:line="276" w:lineRule="auto"/>
+              <w:ind w:firstLine="0"/>
+              <w:rPr>
+                <w:rFonts w:ascii="Consolas" w:hAnsi="Consolas"/>
+                <w:sz w:val="20"/>
+              </w:rPr>
+            </w:pPr>
+            <w:r>
+              <w:rPr>
+                <w:rFonts w:ascii="Consolas" w:hAnsi="Consolas"/>
+                <w:sz w:val="20"/>
+              </w:rPr>
+              <w:t xml:space="preserve">                "username": "maulanada",</w:t>
+            </w:r>
+          </w:p>
+          <w:p>
+            <w:pPr>
+              <w:spacing w:line="276" w:lineRule="auto"/>
+              <w:ind w:firstLine="0"/>
+              <w:rPr>
+                <w:rFonts w:ascii="Consolas" w:hAnsi="Consolas"/>
+                <w:sz w:val="20"/>
+              </w:rPr>
+            </w:pPr>
+            <w:r>
+              <w:rPr>
+                <w:rFonts w:ascii="Consolas" w:hAnsi="Consolas"/>
+                <w:sz w:val="20"/>
+              </w:rPr>
+              <w:t xml:space="preserve">                "profile_image_url": "google.com"</w:t>
+            </w:r>
+          </w:p>
+          <w:p>
+            <w:pPr>
+              <w:spacing w:line="276" w:lineRule="auto"/>
+              <w:ind w:firstLine="0"/>
+              <w:rPr>
+                <w:rFonts w:ascii="Consolas" w:hAnsi="Consolas"/>
+                <w:sz w:val="20"/>
+              </w:rPr>
+            </w:pPr>
+            <w:r>
+              <w:rPr>
+                <w:rFonts w:ascii="Consolas" w:hAnsi="Consolas"/>
+                <w:sz w:val="20"/>
+              </w:rPr>
+              <w:t xml:space="preserve">            }</w:t>
+            </w:r>
+          </w:p>
+          <w:p>
+            <w:pPr>
+              <w:spacing w:line="276" w:lineRule="auto"/>
+              <w:ind w:firstLine="0"/>
+              <w:rPr>
+                <w:rFonts w:ascii="Consolas" w:hAnsi="Consolas"/>
+                <w:sz w:val="20"/>
+              </w:rPr>
+            </w:pPr>
+            <w:r>
+              <w:rPr>
+                <w:rFonts w:ascii="Consolas" w:hAnsi="Consolas"/>
+                <w:sz w:val="20"/>
+              </w:rPr>
+              <w:t xml:space="preserve">        },</w:t>
+            </w:r>
+          </w:p>
+          <w:p>
+            <w:pPr>
+              <w:spacing w:line="276" w:lineRule="auto"/>
+              <w:ind w:firstLine="0"/>
+              <w:rPr>
+                <w:rFonts w:ascii="Consolas" w:hAnsi="Consolas"/>
+                <w:sz w:val="20"/>
+              </w:rPr>
+            </w:pPr>
+            <w:r>
+              <w:rPr>
+                <w:rFonts w:ascii="Consolas" w:hAnsi="Consolas"/>
+                <w:sz w:val="20"/>
+              </w:rPr>
+              <w:t xml:space="preserve">        {</w:t>
+            </w:r>
+          </w:p>
+          <w:p>
+            <w:pPr>
+              <w:spacing w:line="276" w:lineRule="auto"/>
+              <w:ind w:firstLine="0"/>
+              <w:rPr>
+                <w:rFonts w:ascii="Consolas" w:hAnsi="Consolas"/>
+                <w:sz w:val="20"/>
+              </w:rPr>
+            </w:pPr>
+            <w:r>
+              <w:rPr>
+                <w:rFonts w:ascii="Consolas" w:hAnsi="Consolas"/>
+                <w:sz w:val="20"/>
+              </w:rPr>
+              <w:t xml:space="preserve">            "id": 1,</w:t>
+            </w:r>
+          </w:p>
+          <w:p>
+            <w:pPr>
+              <w:spacing w:line="276" w:lineRule="auto"/>
+              <w:ind w:firstLine="0"/>
+              <w:rPr>
+                <w:rFonts w:ascii="Consolas" w:hAnsi="Consolas"/>
+                <w:sz w:val="20"/>
+              </w:rPr>
+            </w:pPr>
+            <w:r>
+              <w:rPr>
+                <w:rFonts w:ascii="Consolas" w:hAnsi="Consolas"/>
+                <w:sz w:val="20"/>
+              </w:rPr>
+              <w:t xml:space="preserve">            "name": "youtube",</w:t>
+            </w:r>
+          </w:p>
+          <w:p>
+            <w:pPr>
+              <w:spacing w:line="276" w:lineRule="auto"/>
+              <w:ind w:firstLine="0"/>
+              <w:rPr>
+                <w:rFonts w:ascii="Consolas" w:hAnsi="Consolas"/>
+                <w:sz w:val="20"/>
+              </w:rPr>
+            </w:pPr>
+            <w:r>
+              <w:rPr>
+                <w:rFonts w:ascii="Consolas" w:hAnsi="Consolas"/>
+                <w:sz w:val="20"/>
+              </w:rPr>
+              <w:t xml:space="preserve">            "social_media_url": "youtube.com/user1",</w:t>
+            </w:r>
+          </w:p>
+          <w:p>
+            <w:pPr>
+              <w:spacing w:line="276" w:lineRule="auto"/>
+              <w:ind w:firstLine="0"/>
+              <w:rPr>
+                <w:rFonts w:ascii="Consolas" w:hAnsi="Consolas"/>
+                <w:sz w:val="20"/>
+              </w:rPr>
+            </w:pPr>
+            <w:r>
+              <w:rPr>
+                <w:rFonts w:ascii="Consolas" w:hAnsi="Consolas"/>
+                <w:sz w:val="20"/>
+              </w:rPr>
+              <w:t xml:space="preserve">            "UserId": 1,</w:t>
+            </w:r>
+          </w:p>
+          <w:p>
+            <w:pPr>
+              <w:spacing w:line="276" w:lineRule="auto"/>
+              <w:ind w:firstLine="0"/>
+              <w:rPr>
+                <w:rFonts w:ascii="Consolas" w:hAnsi="Consolas"/>
+                <w:sz w:val="20"/>
+              </w:rPr>
+            </w:pPr>
+            <w:r>
+              <w:rPr>
+                <w:rFonts w:ascii="Consolas" w:hAnsi="Consolas"/>
+                <w:sz w:val="20"/>
+              </w:rPr>
+              <w:t xml:space="preserve">            "createdAt": "2024-05-10T03:31:19.205Z",</w:t>
+            </w:r>
+          </w:p>
+          <w:p>
+            <w:pPr>
+              <w:spacing w:line="276" w:lineRule="auto"/>
+              <w:ind w:firstLine="0"/>
+              <w:rPr>
+                <w:rFonts w:ascii="Consolas" w:hAnsi="Consolas"/>
+                <w:sz w:val="20"/>
+              </w:rPr>
+            </w:pPr>
+            <w:r>
+              <w:rPr>
+                <w:rFonts w:ascii="Consolas" w:hAnsi="Consolas"/>
+                <w:sz w:val="20"/>
+              </w:rPr>
+              <w:t xml:space="preserve">            "updatedAt": "2024-05-10T03:34:22.718Z",</w:t>
+            </w:r>
+          </w:p>
+          <w:p>
+            <w:pPr>
+              <w:spacing w:line="276" w:lineRule="auto"/>
+              <w:ind w:firstLine="0"/>
+              <w:rPr>
+                <w:rFonts w:ascii="Consolas" w:hAnsi="Consolas"/>
+                <w:sz w:val="20"/>
+              </w:rPr>
+            </w:pPr>
+            <w:r>
+              <w:rPr>
+                <w:rFonts w:ascii="Consolas" w:hAnsi="Consolas"/>
+                <w:sz w:val="20"/>
+              </w:rPr>
+              <w:t xml:space="preserve">            "User": {</w:t>
+            </w:r>
+          </w:p>
+          <w:p>
+            <w:pPr>
+              <w:spacing w:line="276" w:lineRule="auto"/>
+              <w:ind w:firstLine="0"/>
+              <w:rPr>
+                <w:rFonts w:ascii="Consolas" w:hAnsi="Consolas"/>
+                <w:sz w:val="20"/>
+              </w:rPr>
+            </w:pPr>
+            <w:r>
+              <w:rPr>
+                <w:rFonts w:ascii="Consolas" w:hAnsi="Consolas"/>
+                <w:sz w:val="20"/>
+              </w:rPr>
+              <w:t xml:space="preserve">                "id": 1,</w:t>
+            </w:r>
+          </w:p>
+          <w:p>
+            <w:pPr>
+              <w:spacing w:line="276" w:lineRule="auto"/>
+              <w:ind w:firstLine="0"/>
+              <w:rPr>
+                <w:rFonts w:ascii="Consolas" w:hAnsi="Consolas"/>
+                <w:sz w:val="20"/>
+              </w:rPr>
+            </w:pPr>
+            <w:r>
+              <w:rPr>
+                <w:rFonts w:ascii="Consolas" w:hAnsi="Consolas"/>
+                <w:sz w:val="20"/>
+              </w:rPr>
+              <w:t xml:space="preserve">                "username": "maulanada",</w:t>
+            </w:r>
+          </w:p>
+          <w:p>
+            <w:pPr>
+              <w:spacing w:line="276" w:lineRule="auto"/>
+              <w:ind w:firstLine="0"/>
+              <w:rPr>
+                <w:rFonts w:ascii="Consolas" w:hAnsi="Consolas"/>
+                <w:sz w:val="20"/>
+              </w:rPr>
+            </w:pPr>
+            <w:r>
+              <w:rPr>
+                <w:rFonts w:ascii="Consolas" w:hAnsi="Consolas"/>
+                <w:sz w:val="20"/>
+              </w:rPr>
+              <w:t xml:space="preserve">                "profile_image_url": "google.com"</w:t>
+            </w:r>
+          </w:p>
+          <w:p>
+            <w:pPr>
+              <w:spacing w:line="276" w:lineRule="auto"/>
+              <w:ind w:firstLine="0"/>
+              <w:rPr>
+                <w:rFonts w:ascii="Consolas" w:hAnsi="Consolas"/>
+                <w:sz w:val="20"/>
+              </w:rPr>
+            </w:pPr>
+            <w:r>
+              <w:rPr>
+                <w:rFonts w:ascii="Consolas" w:hAnsi="Consolas"/>
+                <w:sz w:val="20"/>
+              </w:rPr>
+              <w:t xml:space="preserve">            }</w:t>
+            </w:r>
+          </w:p>
+          <w:p>
+            <w:pPr>
+              <w:spacing w:line="276" w:lineRule="auto"/>
+              <w:ind w:firstLine="0"/>
+              <w:rPr>
+                <w:rFonts w:ascii="Consolas" w:hAnsi="Consolas"/>
+                <w:sz w:val="20"/>
+              </w:rPr>
+            </w:pPr>
+            <w:r>
+              <w:rPr>
+                <w:rFonts w:ascii="Consolas" w:hAnsi="Consolas"/>
+                <w:sz w:val="20"/>
+              </w:rPr>
+              <w:t xml:space="preserve">        }</w:t>
+            </w:r>
+          </w:p>
+          <w:p>
+            <w:pPr>
+              <w:spacing w:line="276" w:lineRule="auto"/>
+              <w:ind w:firstLine="0"/>
+              <w:rPr>
+                <w:rFonts w:ascii="Consolas" w:hAnsi="Consolas"/>
+                <w:sz w:val="20"/>
+              </w:rPr>
+            </w:pPr>
+            <w:r>
+              <w:rPr>
+                <w:rFonts w:ascii="Consolas" w:hAnsi="Consolas"/>
+                <w:sz w:val="20"/>
+              </w:rPr>
+              <w:t xml:space="preserve">    ]</w:t>
+            </w:r>
+          </w:p>
+          <w:p>
+            <w:pPr>
+              <w:spacing w:line="276" w:lineRule="auto"/>
+              <w:ind w:firstLine="0"/>
+            </w:pPr>
+            <w:r>
+              <w:rPr>
+                <w:rFonts w:ascii="Consolas" w:hAnsi="Consolas"/>
+                <w:sz w:val="20"/>
+              </w:rPr>
+              <w:t>}</w:t>
+            </w:r>
+          </w:p>
+        </w:tc>
+      </w:tr>
+    </w:tbl>
+    <w:p>
+      <w:pPr>
+        <w:spacing w:before="240" w:line="360" w:lineRule="auto"/>
+      </w:pPr>
+      <w:r>
+        <w:lastRenderedPageBreak/>
+        <w:t>Sama halnya dengan komentar, response dari GET socialMedias juga hanya menampilkan media sosial yang diunggah oleh user yang mengakses API tersebut. Dimana user dengan id 1 yang mengakses API, dan response yang diberikan merupakan daftar dari media sosial yang memiliki id user 1.</w:t>
+      </w:r>
+    </w:p>
+    <w:p>
+      <w:pPr>
+        <w:pStyle w:val="Heading3"/>
+        <w:spacing w:before="240"/>
+      </w:pPr>
+      <w:r>
+        <w:t>Testing</w:t>
+      </w:r>
     </w:p>
     <w:p>
       <w:pPr>
         <w:spacing w:line="360" w:lineRule="auto"/>
+      </w:pPr>
+      <w:r>
+        <w:t>Berdasarkan dari metode pengujian pada Bab III, didapatkan hasil pada setiap unit testing dan juga system testing. Unit testing dilakukan 4 kali untuk masing-masing unit berupa user, photos, comments, dan juga socialMedias. Kemudian untuk testing pada sistem yang sudah terintegrasi antar unit dilakukan setelah semua unit testing selesai dan sudah tidak ada lagi kesalahan.</w:t>
+      </w:r>
+    </w:p>
+    <w:p>
+      <w:pPr>
+        <w:spacing w:before="240" w:line="276" w:lineRule="auto"/>
+        <w:ind w:firstLine="0"/>
+        <w:jc w:val="center"/>
+      </w:pPr>
+      <w:r>
+        <w:lastRenderedPageBreak/>
+        <w:drawing>
+          <wp:inline distT="0" distB="0" distL="0" distR="0" wp14:anchorId="319DA0F7" wp14:editId="6E59B596">
+            <wp:extent cx="3680750" cy="2309892"/>
+            <wp:effectExtent l="19050" t="19050" r="15240" b="14605"/>
+            <wp:docPr id="9" name="Picture 9"/>
+            <wp:cNvGraphicFramePr>
+              <a:graphicFrameLocks xmlns:a="http://schemas.openxmlformats.org/drawingml/2006/main" noChangeAspect="1"/>
+            </wp:cNvGraphicFramePr>
+            <a:graphic xmlns:a="http://schemas.openxmlformats.org/drawingml/2006/main">
+              <a:graphicData uri="http://schemas.openxmlformats.org/drawingml/2006/picture">
+                <pic:pic xmlns:pic="http://schemas.openxmlformats.org/drawingml/2006/picture">
+                  <pic:nvPicPr>
+                    <pic:cNvPr id="1" name=""/>
+                    <pic:cNvPicPr/>
+                  </pic:nvPicPr>
+                  <pic:blipFill>
+                    <a:blip r:embed="rId36"/>
+                    <a:stretch>
+                      <a:fillRect/>
+                    </a:stretch>
+                  </pic:blipFill>
+                  <pic:spPr>
+                    <a:xfrm>
+                      <a:off x="0" y="0"/>
+                      <a:ext cx="3723867" cy="2336951"/>
+                    </a:xfrm>
+                    <a:prstGeom prst="rect">
+                      <a:avLst/>
+                    </a:prstGeom>
+                    <a:ln>
+                      <a:solidFill>
+                        <a:schemeClr val="tx1"/>
+                      </a:solidFill>
+                    </a:ln>
+                  </pic:spPr>
+                </pic:pic>
+              </a:graphicData>
+            </a:graphic>
+          </wp:inline>
+        </w:drawing>
+      </w:r>
+    </w:p>
+    <w:p>
+      <w:pPr>
+        <w:spacing w:line="360" w:lineRule="auto"/>
+        <w:ind w:firstLine="0"/>
+        <w:jc w:val="center"/>
+        <w:rPr>
+          <w:sz w:val="20"/>
+        </w:rPr>
+      </w:pPr>
+      <w:r>
         <w:rPr>
           <w:b/>
-        </w:rPr>
-      </w:pPr>
-      <w:r>
-        <w:t xml:space="preserve">Pada bagian ini tuliskan hasil-hasil </w:t>
-      </w:r>
-      <w:r>
-        <w:t>implementasi</w:t>
-      </w:r>
-      <w:r>
+          <w:sz w:val="20"/>
+        </w:rPr>
+        <w:t xml:space="preserve">Gambar 4.2 </w:t>
+      </w:r>
+      <w:r>
+        <w:rPr>
+          <w:sz w:val="20"/>
+        </w:rPr>
+        <w:t>Hasil unit testing dari user</w:t>
+      </w:r>
+    </w:p>
+    <w:p>
+      <w:pPr>
+        <w:spacing w:before="240" w:line="360" w:lineRule="auto"/>
+      </w:pPr>
+      <w:r>
+        <w:t>Hasil dari testing pada unit user dapat terlihat pada gambar 4.2. Gambar tersebut merupakan keluaran dari terminal IDE pada saat menajalan test dengan JEST. Informasi yang dapat dilihat yaitu mengenai keberhasilan setiap unit yang dites, ditandai dengan centang berwarna hijau pada bagian kiri. Kecepatan penyelesaian dari testing untuk setiap unit juga dapat dilihat pada bagian kanan dimana terdapat waktu yang ditempuh dalam menyelesaikan tes tersebut dalam satuan ms. Secara keseluruhan, setiap unit pada service diuji coba, dan jika semua unit memenuhi ekspektasi, maka terdapat label hijau bertuliskan “Pass” pada kiri atas yang menunjukkan bahwa testing telah berhasil. Untuk testing pada service lain dapat dilihat pada gambar-gambar dibawah.</w:t>
+      </w:r>
+    </w:p>
+    <w:p>
+      <w:pPr>
+        <w:spacing w:before="240" w:line="276" w:lineRule="auto"/>
+        <w:ind w:firstLine="0"/>
+        <w:jc w:val="center"/>
+      </w:pPr>
+      <w:r>
+        <w:lastRenderedPageBreak/>
+        <w:drawing>
+          <wp:inline distT="0" distB="0" distL="0" distR="0" wp14:anchorId="0EAA7DDB" wp14:editId="2323256A">
+            <wp:extent cx="3680749" cy="2724542"/>
+            <wp:effectExtent l="19050" t="19050" r="15240" b="19050"/>
+            <wp:docPr id="7" name="Picture 7"/>
+            <wp:cNvGraphicFramePr>
+              <a:graphicFrameLocks xmlns:a="http://schemas.openxmlformats.org/drawingml/2006/main" noChangeAspect="1"/>
+            </wp:cNvGraphicFramePr>
+            <a:graphic xmlns:a="http://schemas.openxmlformats.org/drawingml/2006/main">
+              <a:graphicData uri="http://schemas.openxmlformats.org/drawingml/2006/picture">
+                <pic:pic xmlns:pic="http://schemas.openxmlformats.org/drawingml/2006/picture">
+                  <pic:nvPicPr>
+                    <pic:cNvPr id="1" name=""/>
+                    <pic:cNvPicPr/>
+                  </pic:nvPicPr>
+                  <pic:blipFill>
+                    <a:blip r:embed="rId37"/>
+                    <a:stretch>
+                      <a:fillRect/>
+                    </a:stretch>
+                  </pic:blipFill>
+                  <pic:spPr>
+                    <a:xfrm>
+                      <a:off x="0" y="0"/>
+                      <a:ext cx="3686679" cy="2728932"/>
+                    </a:xfrm>
+                    <a:prstGeom prst="rect">
+                      <a:avLst/>
+                    </a:prstGeom>
+                    <a:ln>
+                      <a:solidFill>
+                        <a:schemeClr val="tx1"/>
+                      </a:solidFill>
+                    </a:ln>
+                  </pic:spPr>
+                </pic:pic>
+              </a:graphicData>
+            </a:graphic>
+          </wp:inline>
+        </w:drawing>
+      </w:r>
+    </w:p>
+    <w:p>
+      <w:pPr>
+        <w:spacing w:line="360" w:lineRule="auto"/>
+        <w:ind w:firstLine="0"/>
+        <w:jc w:val="center"/>
+        <w:rPr>
+          <w:sz w:val="20"/>
+        </w:rPr>
+      </w:pPr>
+      <w:r>
+        <w:rPr>
+          <w:b/>
+          <w:sz w:val="20"/>
+        </w:rPr>
+        <w:t>Gambar 4.</w:t>
+      </w:r>
+      <w:r>
+        <w:rPr>
+          <w:b/>
+          <w:sz w:val="20"/>
+        </w:rPr>
+        <w:t>3</w:t>
+      </w:r>
+      <w:r>
+        <w:rPr>
+          <w:b/>
+          <w:sz w:val="20"/>
+        </w:rPr>
         <w:t xml:space="preserve"> </w:t>
       </w:r>
       <w:r>
-        <w:t>dari perancangan sesuai</w:t>
-      </w:r>
-      <w:r>
-        <w:t xml:space="preserve"> pada bab</w:t>
+        <w:rPr>
+          <w:sz w:val="20"/>
+        </w:rPr>
+        <w:t>Hasil unit testing dari photo</w:t>
+      </w:r>
+    </w:p>
+    <w:p>
+      <w:pPr>
+        <w:spacing w:before="240" w:line="276" w:lineRule="auto"/>
+        <w:ind w:firstLine="0"/>
+        <w:jc w:val="center"/>
+        <w:rPr>
+          <w:sz w:val="20"/>
+        </w:rPr>
+      </w:pPr>
+      <w:r>
+        <w:rPr>
+          <w:sz w:val="20"/>
+        </w:rPr>
+        <w:drawing>
+          <wp:inline distT="0" distB="0" distL="0" distR="0" wp14:anchorId="1182BE19" wp14:editId="57E66B59">
+            <wp:extent cx="3727048" cy="2576447"/>
+            <wp:effectExtent l="19050" t="19050" r="26035" b="14605"/>
+            <wp:docPr id="10" name="Picture 10"/>
+            <wp:cNvGraphicFramePr>
+              <a:graphicFrameLocks xmlns:a="http://schemas.openxmlformats.org/drawingml/2006/main" noChangeAspect="1"/>
+            </wp:cNvGraphicFramePr>
+            <a:graphic xmlns:a="http://schemas.openxmlformats.org/drawingml/2006/main">
+              <a:graphicData uri="http://schemas.openxmlformats.org/drawingml/2006/picture">
+                <pic:pic xmlns:pic="http://schemas.openxmlformats.org/drawingml/2006/picture">
+                  <pic:nvPicPr>
+                    <pic:cNvPr id="1" name=""/>
+                    <pic:cNvPicPr/>
+                  </pic:nvPicPr>
+                  <pic:blipFill>
+                    <a:blip r:embed="rId38"/>
+                    <a:stretch>
+                      <a:fillRect/>
+                    </a:stretch>
+                  </pic:blipFill>
+                  <pic:spPr>
+                    <a:xfrm>
+                      <a:off x="0" y="0"/>
+                      <a:ext cx="3759790" cy="2599081"/>
+                    </a:xfrm>
+                    <a:prstGeom prst="rect">
+                      <a:avLst/>
+                    </a:prstGeom>
+                    <a:ln>
+                      <a:solidFill>
+                        <a:schemeClr val="tx1"/>
+                      </a:solidFill>
+                    </a:ln>
+                  </pic:spPr>
+                </pic:pic>
+              </a:graphicData>
+            </a:graphic>
+          </wp:inline>
+        </w:drawing>
+      </w:r>
+    </w:p>
+    <w:p>
+      <w:pPr>
+        <w:spacing w:line="360" w:lineRule="auto"/>
+        <w:ind w:firstLine="0"/>
+        <w:jc w:val="center"/>
+        <w:rPr>
+          <w:sz w:val="20"/>
+        </w:rPr>
+      </w:pPr>
+      <w:r>
+        <w:rPr>
+          <w:b/>
+          <w:sz w:val="20"/>
+        </w:rPr>
+        <w:t xml:space="preserve">Gambar 4.4 </w:t>
+      </w:r>
+      <w:r>
+        <w:rPr>
+          <w:sz w:val="20"/>
+        </w:rPr>
+        <w:t>Hasil dari unit testing comment</w:t>
+      </w:r>
+    </w:p>
+    <w:p>
+      <w:pPr>
+        <w:spacing w:line="360" w:lineRule="auto"/>
+        <w:ind w:firstLine="0"/>
+        <w:jc w:val="center"/>
+        <w:rPr>
+          <w:sz w:val="20"/>
+        </w:rPr>
+      </w:pPr>
+    </w:p>
+    <w:p>
+      <w:pPr>
+        <w:spacing w:line="276" w:lineRule="auto"/>
+        <w:ind w:firstLine="0"/>
+        <w:jc w:val="center"/>
+        <w:rPr>
+          <w:sz w:val="20"/>
+        </w:rPr>
+      </w:pPr>
+      <w:r>
+        <w:rPr>
+          <w:sz w:val="20"/>
+        </w:rPr>
+        <w:lastRenderedPageBreak/>
+        <w:drawing>
+          <wp:inline distT="0" distB="0" distL="0" distR="0" wp14:anchorId="6108D6C6" wp14:editId="4EEA4246">
+            <wp:extent cx="3663387" cy="2551615"/>
+            <wp:effectExtent l="19050" t="19050" r="13335" b="20320"/>
+            <wp:docPr id="11" name="Picture 11"/>
+            <wp:cNvGraphicFramePr>
+              <a:graphicFrameLocks xmlns:a="http://schemas.openxmlformats.org/drawingml/2006/main" noChangeAspect="1"/>
+            </wp:cNvGraphicFramePr>
+            <a:graphic xmlns:a="http://schemas.openxmlformats.org/drawingml/2006/main">
+              <a:graphicData uri="http://schemas.openxmlformats.org/drawingml/2006/picture">
+                <pic:pic xmlns:pic="http://schemas.openxmlformats.org/drawingml/2006/picture">
+                  <pic:nvPicPr>
+                    <pic:cNvPr id="1" name=""/>
+                    <pic:cNvPicPr/>
+                  </pic:nvPicPr>
+                  <pic:blipFill>
+                    <a:blip r:embed="rId39"/>
+                    <a:stretch>
+                      <a:fillRect/>
+                    </a:stretch>
+                  </pic:blipFill>
+                  <pic:spPr>
+                    <a:xfrm>
+                      <a:off x="0" y="0"/>
+                      <a:ext cx="3687510" cy="2568417"/>
+                    </a:xfrm>
+                    <a:prstGeom prst="rect">
+                      <a:avLst/>
+                    </a:prstGeom>
+                    <a:ln>
+                      <a:solidFill>
+                        <a:schemeClr val="tx1"/>
+                      </a:solidFill>
+                    </a:ln>
+                  </pic:spPr>
+                </pic:pic>
+              </a:graphicData>
+            </a:graphic>
+          </wp:inline>
+        </w:drawing>
+      </w:r>
+    </w:p>
+    <w:p>
+      <w:pPr>
+        <w:spacing w:line="360" w:lineRule="auto"/>
+        <w:ind w:firstLine="0"/>
+        <w:jc w:val="center"/>
+        <w:rPr>
+          <w:sz w:val="20"/>
+        </w:rPr>
+      </w:pPr>
+      <w:r>
+        <w:rPr>
+          <w:b/>
+          <w:sz w:val="20"/>
+        </w:rPr>
+        <w:t xml:space="preserve">Gambar 4.5 </w:t>
+      </w:r>
+      <w:r>
+        <w:rPr>
+          <w:sz w:val="20"/>
+        </w:rPr>
+        <w:t>Hasil unit testing dari socialmedia</w:t>
+      </w:r>
+    </w:p>
+    <w:p>
+      <w:pPr>
+        <w:spacing w:before="240" w:line="360" w:lineRule="auto"/>
+      </w:pPr>
+      <w:r>
+        <w:t xml:space="preserve">Setelah semua unit tes selesai dan memenuhi ekspektasi, hasil dari tes keseluruhan sistem dapat terlihat pada gambar dibawah. Terlihat terdapat </w:t>
+      </w:r>
+      <w:proofErr w:type="gramStart"/>
+      <w:r>
+        <w:t>52</w:t>
       </w:r>
       <w:r>
         <w:t xml:space="preserve"> </w:t>
       </w:r>
       <w:r>
-        <w:t>M</w:t>
-      </w:r>
-      <w:r>
-        <w:t>etodologi</w:t>
-      </w:r>
-      <w:r>
-        <w:t xml:space="preserve">. Hasil yang dimaksud </w:t>
-      </w:r>
-      <w:r>
-        <w:t>dapat berupa tampilan yang</w:t>
-      </w:r>
-      <w:r>
-        <w:t xml:space="preserve"> telah berhasil dibangun pada aplikas</w:t>
-      </w:r>
-      <w:r>
-        <w:t>i atau dalam bentuk lainnya</w:t>
-      </w:r>
-      <w:r>
-        <w:t>. Setiap gambar</w:t>
-      </w:r>
-      <w:r>
-        <w:t xml:space="preserve">, tabel, </w:t>
-      </w:r>
-      <w:r>
-        <w:rPr>
-          <w:i/>
-          <w:iCs/>
-        </w:rPr>
-        <w:t>code</w:t>
-      </w:r>
-      <w:r>
-        <w:t xml:space="preserve">/ </w:t>
-      </w:r>
-      <w:r>
-        <w:rPr>
-          <w:i/>
-          <w:iCs/>
-        </w:rPr>
-        <w:t>pseudocode</w:t>
-      </w:r>
-      <w:r>
-        <w:t xml:space="preserve">, dan persamaan </w:t>
-      </w:r>
-      <w:r>
-        <w:t xml:space="preserve">ang dituliskan </w:t>
-      </w:r>
+        <w:t>unit</w:t>
+      </w:r>
+      <w:proofErr w:type="gramEnd"/>
+      <w:r>
+        <w:t xml:space="preserve"> testing dan 4 service testing yang semuanya telah berlabel “passed”. Selain itu waktu yang ditempuh dalam </w:t>
+      </w:r>
+      <w:r>
+        <w:t>melakukan testing keseluruhan sistem juga terlihat.</w:t>
+      </w:r>
+    </w:p>
+    <w:p>
+      <w:pPr>
+        <w:spacing w:before="240" w:line="276" w:lineRule="auto"/>
+        <w:ind w:firstLine="0"/>
+        <w:jc w:val="center"/>
+        <w:rPr>
+          <w:sz w:val="20"/>
+        </w:rPr>
+      </w:pPr>
+      <w:r>
+        <w:rPr>
+          <w:sz w:val="20"/>
+        </w:rPr>
+        <w:drawing>
+          <wp:inline distT="0" distB="0" distL="0" distR="0" wp14:anchorId="08B90B60" wp14:editId="1090D0D4">
+            <wp:extent cx="3571875" cy="1323975"/>
+            <wp:effectExtent l="19050" t="19050" r="28575" b="28575"/>
+            <wp:docPr id="12" name="Picture 12"/>
+            <wp:cNvGraphicFramePr>
+              <a:graphicFrameLocks xmlns:a="http://schemas.openxmlformats.org/drawingml/2006/main" noChangeAspect="1"/>
+            </wp:cNvGraphicFramePr>
+            <a:graphic xmlns:a="http://schemas.openxmlformats.org/drawingml/2006/main">
+              <a:graphicData uri="http://schemas.openxmlformats.org/drawingml/2006/picture">
+                <pic:pic xmlns:pic="http://schemas.openxmlformats.org/drawingml/2006/picture">
+                  <pic:nvPicPr>
+                    <pic:cNvPr id="1" name=""/>
+                    <pic:cNvPicPr/>
+                  </pic:nvPicPr>
+                  <pic:blipFill>
+                    <a:blip r:embed="rId40"/>
+                    <a:stretch>
+                      <a:fillRect/>
+                    </a:stretch>
+                  </pic:blipFill>
+                  <pic:spPr>
+                    <a:xfrm>
+                      <a:off x="0" y="0"/>
+                      <a:ext cx="3587366" cy="1329717"/>
+                    </a:xfrm>
+                    <a:prstGeom prst="rect">
+                      <a:avLst/>
+                    </a:prstGeom>
+                    <a:ln>
+                      <a:solidFill>
+                        <a:schemeClr val="tx1"/>
+                      </a:solidFill>
+                    </a:ln>
+                  </pic:spPr>
+                </pic:pic>
+              </a:graphicData>
+            </a:graphic>
+          </wp:inline>
+        </w:drawing>
+      </w:r>
+    </w:p>
+    <w:p>
+      <w:pPr>
+        <w:spacing w:line="360" w:lineRule="auto"/>
+        <w:ind w:firstLine="0"/>
+        <w:jc w:val="center"/>
+        <w:rPr>
+          <w:sz w:val="20"/>
+        </w:rPr>
+      </w:pPr>
       <w:r>
         <w:rPr>
           <w:b/>
-        </w:rPr>
-        <w:t>wajib diberi deskripsi</w:t>
-      </w:r>
-      <w:r>
-        <w:rPr>
-          <w:b/>
-        </w:rPr>
-        <w:t xml:space="preserve"> dan </w:t>
-      </w:r>
-      <w:r>
-        <w:rPr>
-          <w:b/>
-        </w:rPr>
-        <w:t>dikutip dalam narasi</w:t>
-      </w:r>
-      <w:r>
-        <w:rPr>
-          <w:b/>
-        </w:rPr>
-        <w:t>.</w:t>
-      </w:r>
-      <w:r>
-        <w:rPr>
-          <w:b/>
-        </w:rPr>
-        <w:t xml:space="preserve"> </w:t>
-      </w:r>
-      <w:r>
-        <w:rPr>
-          <w:b/>
-        </w:rPr>
-        <w:t>Tahapan penjelasan pada subbab</w:t>
-      </w:r>
-      <w:r>
-        <w:rPr>
-          <w:b/>
-        </w:rPr>
-        <w:t>/ anak subbab pada bagian</w:t>
-      </w:r>
-      <w:r>
-        <w:rPr>
-          <w:b/>
-        </w:rPr>
-        <w:t xml:space="preserve"> ini </w:t>
-      </w:r>
-      <w:r>
-        <w:rPr>
-          <w:b/>
-          <w:u w:val="single"/>
-        </w:rPr>
-        <w:t xml:space="preserve">harus sesuai dengan diagram alur </w:t>
-      </w:r>
-      <w:r>
-        <w:rPr>
-          <w:b/>
-          <w:u w:val="single"/>
-        </w:rPr>
-        <w:t>perancangan solusi</w:t>
-      </w:r>
-      <w:r>
-        <w:rPr>
-          <w:b/>
-          <w:u w:val="single"/>
-        </w:rPr>
-        <w:t xml:space="preserve"> </w:t>
-      </w:r>
-      <w:r>
-        <w:rPr>
-          <w:b/>
-          <w:u w:val="single"/>
-        </w:rPr>
-        <w:t>(</w:t>
-      </w:r>
-      <w:r>
-        <w:rPr>
-          <w:b/>
-          <w:u w:val="single"/>
-        </w:rPr>
-        <w:t>subbab 3.2</w:t>
-      </w:r>
-      <w:r>
-        <w:rPr>
-          <w:b/>
-          <w:u w:val="single"/>
-        </w:rPr>
-        <w:t>)</w:t>
-      </w:r>
-      <w:r>
-        <w:rPr>
-          <w:b/>
-        </w:rPr>
-        <w:t>.</w:t>
+          <w:sz w:val="20"/>
+        </w:rPr>
+        <w:t xml:space="preserve">Gambar 4.6 </w:t>
+      </w:r>
+      <w:r>
+        <w:rPr>
+          <w:sz w:val="20"/>
+        </w:rPr>
+        <w:t>Hasil dari</w:t>
+      </w:r>
+      <w:r>
+        <w:rPr>
+          <w:sz w:val="20"/>
+        </w:rPr>
+        <w:t xml:space="preserve"> keseluruhan</w:t>
+      </w:r>
+      <w:r>
+        <w:rPr>
+          <w:sz w:val="20"/>
+        </w:rPr>
+        <w:t xml:space="preserve"> sistem testing</w:t>
+      </w:r>
+    </w:p>
+    <w:p>
+      <w:pPr>
+        <w:pStyle w:val="Heading3"/>
+        <w:spacing w:before="240"/>
+      </w:pPr>
+      <w:r>
+        <w:t>Operation and Maintenance</w:t>
+      </w:r>
+    </w:p>
+    <w:p>
+      <w:pPr>
+        <w:spacing w:line="360" w:lineRule="auto"/>
+      </w:pPr>
+      <w:r>
+        <w:t>Setelah semua kode dapat berjalan dengan baik, maka dilanjutkan dengan deployment. Proses ini dilakukan dengan memanfaatkan layanan hosting gratis bernama Railway. Terdapat dua mesin yang dijalankan pada layanan Railway yaitu database, dan aplikasi. Tautan dari produk yang telah ter-deploy adalah sebagai berikut:</w:t>
+      </w:r>
+    </w:p>
+    <w:p>
+      <w:pPr>
+        <w:spacing w:line="360" w:lineRule="auto"/>
+        <w:ind w:firstLine="0"/>
+        <w:jc w:val="center"/>
+      </w:pPr>
+      <w:hyperlink r:id="rId41" w:history="1">
+        <w:r>
+          <w:rPr>
+            <w:rStyle w:val="Hyperlink"/>
+          </w:rPr>
+          <w:t>https://injs06-final-project2.up.railway.app/</w:t>
+        </w:r>
+      </w:hyperlink>
+    </w:p>
+    <w:p>
+      <w:pPr>
+        <w:spacing w:line="360" w:lineRule="auto"/>
+        <w:ind w:firstLine="0"/>
+      </w:pPr>
+      <w:r>
+        <w:lastRenderedPageBreak/>
+        <w:t>Namun, dikarenakan layanan gratis ini memiliki akses yang terbatas, maka terpaksa untuk di-takedown. Meski begitu, kode yang telah dibuat tetap dapat berjalan dengan baik saat dijalankan pada localhost.</w:t>
       </w:r>
     </w:p>
     <w:p>
@@ -22186,208 +25121,42 @@
         </w:numPr>
         <w:ind w:left="540" w:hanging="567"/>
       </w:pPr>
-      <w:bookmarkStart w:id="26" w:name="_Toc159474293"/>
+      <w:bookmarkStart w:id="25" w:name="_Toc159474293"/>
       <w:r>
         <w:t>Pembahasan</w:t>
       </w:r>
-      <w:bookmarkEnd w:id="26"/>
+      <w:bookmarkEnd w:id="25"/>
     </w:p>
     <w:p>
       <w:pPr>
         <w:spacing w:line="360" w:lineRule="auto"/>
       </w:pPr>
       <w:r>
-        <w:t xml:space="preserve">Pembahasan berfungsi untuk menerjemahkan makna dari hasil yang diperoleh untuk menjawab pertanyaan atau masalah. Fungsi lainnya adalah untuk menjelaskan pemahaman baru yang didapatkan dari hasil, yang diharapkan berguna dalam pengembangan keilmuan. Dalam menjawab masalah, </w:t>
-      </w:r>
-      <w:r>
-        <w:t>mahasiswa</w:t>
-      </w:r>
-      <w:r>
-        <w:t xml:space="preserve"> </w:t>
-      </w:r>
-      <w:r>
-        <w:t>diharapkan dapat</w:t>
-      </w:r>
-      <w:r>
-        <w:t xml:space="preserve"> melakukan evaluasi kritis terhadap hasil yang diperoleh. Tergantung dari fokus topik kerja praktik, beberapa contoh pertanyaan kritis yang dapat dijawa</w:t>
-      </w:r>
-      <w:r>
-        <w:t>b, diantaranya</w:t>
-      </w:r>
-      <w:r>
-        <w:t xml:space="preserve">: </w:t>
-      </w:r>
-    </w:p>
-    <w:p>
-      <w:pPr>
-        <w:pStyle w:val="ListParagraph"/>
-        <w:numPr>
-          <w:ilvl w:val="0"/>
-          <w:numId w:val="16"/>
-        </w:numPr>
-        <w:spacing w:line="240" w:lineRule="auto"/>
-      </w:pPr>
-      <w:r>
-        <w:t xml:space="preserve">Seberapa jauh tujuan telah tercapai? Apakah aplikasi atau sistem yang dibangun sesuai dengan tujuannya? </w:t>
-      </w:r>
-    </w:p>
-    <w:p>
-      <w:pPr>
-        <w:pStyle w:val="ListParagraph"/>
-        <w:numPr>
-          <w:ilvl w:val="0"/>
-          <w:numId w:val="16"/>
-        </w:numPr>
-        <w:spacing w:line="240" w:lineRule="auto"/>
-      </w:pPr>
-      <w:r>
-        <w:t xml:space="preserve">Apakah metode atau praktik perancangan dan implementasi yang baik telah dijalankan? </w:t>
-      </w:r>
-    </w:p>
-    <w:p>
-      <w:pPr>
-        <w:pStyle w:val="ListParagraph"/>
-        <w:numPr>
-          <w:ilvl w:val="0"/>
-          <w:numId w:val="16"/>
-        </w:numPr>
-        <w:spacing w:line="240" w:lineRule="auto"/>
-      </w:pPr>
-      <w:r>
-        <w:t xml:space="preserve">Apakah teknologi implementasi yang tepat telah </w:t>
-      </w:r>
-      <w:proofErr w:type="gramStart"/>
-      <w:r>
-        <w:t>dipilih?</w:t>
-      </w:r>
-      <w:r>
-        <w:t>,</w:t>
-      </w:r>
-      <w:proofErr w:type="gramEnd"/>
-      <w:r>
-        <w:t xml:space="preserve"> d</w:t>
-      </w:r>
-      <w:r>
-        <w:t xml:space="preserve">an sebagainya. </w:t>
+        <w:t>Setelah perancangan dan pengembangan sistem selesai dilakukan, didapatkan hasil berupa RESTful-API aplikasi MyGram yang dapat membantu masyarakat dalam menyebarkan informasi secara cepat dan efisien. Pembuatan aplikasi ini dapat membantu para pelaku usaha untuk mempromosikan usaha, seniman dalam mengekspos kreativitas, dan sebagainya. Sebuah RESTful-API yang menjadikan aplikasi ini dapat diakses berbagai macam platform cukup menggunakan aplikasi browser seperti Google Chrome, Firefox, Microsoft Edge membuat fleksibilitas dari aplikasi ini cukup tinggi sehingga seluruh lapisan dan kalangan masyarakat dapat memanfaatkannya.</w:t>
       </w:r>
     </w:p>
     <w:p>
       <w:pPr>
         <w:spacing w:line="360" w:lineRule="auto"/>
-        <w:ind w:firstLine="567"/>
-      </w:pPr>
+      </w:pPr>
+      <w:r>
+        <w:t>Pemanfaatan seluruh metode yang digunakan mulai dari analisis SWOT untuk mencari solusi hingga metode pendekatan Waterfall dalam pengembangan sistem terbukti dapat menyelesaikan masalah yang dihadapi. Analisis SWOT bermanfaat dalam menentukan kesempatan dan ancaman yang bisa terjadi dengan menganalisis kelebihan dan kekurangan dari permasalahan. Hal ini membuktikan meskipun analisis SWOT merupakan metode analisis yang sederhana tetapi mampu memberikan solusi. Begitu juga dengan pendekatan Waterfall dimana tahap awal dari aplikasi masih sederhana dan belum memiliki fitur-fitur yang rumit, sehingga metode pengembangan yang sederhana dapat membantu meningkatkan produktivitas pengembangan aplikasi.</w:t>
+      </w:r>
     </w:p>
     <w:p>
       <w:pPr>
         <w:spacing w:line="360" w:lineRule="auto"/>
       </w:pPr>
       <w:r>
-        <w:t xml:space="preserve">Untuk mendukung </w:t>
-      </w:r>
-      <w:r>
-        <w:rPr>
-          <w:i/>
-          <w:iCs/>
-        </w:rPr>
-        <w:t>critical thinking</w:t>
-      </w:r>
-      <w:r>
-        <w:t xml:space="preserve"> yang telah dilakukan, mahasiswa juga dapat</w:t>
-      </w:r>
-      <w:r>
-        <w:t xml:space="preserve"> menjelaskan pemahaman baru yang didapatkan</w:t>
-      </w:r>
-      <w:r>
-        <w:t xml:space="preserve"> serta </w:t>
-      </w:r>
-      <w:r>
-        <w:t xml:space="preserve">mengubungkan hasil </w:t>
-      </w:r>
-      <w:r>
-        <w:t>luaran kerja praktik</w:t>
-      </w:r>
-      <w:r>
-        <w:t xml:space="preserve"> dengan pengetahuan teoritik atau penelitian sebelumnya. </w:t>
-      </w:r>
-      <w:r>
-        <w:t>Penulisan k</w:t>
-      </w:r>
-      <w:r>
-        <w:t xml:space="preserve">aitan antara hasil </w:t>
-      </w:r>
-      <w:r>
-        <w:t>luaran</w:t>
-      </w:r>
-      <w:r>
-        <w:t xml:space="preserve"> dan pengetahuan teoritik misalnya berupa: </w:t>
-      </w:r>
-    </w:p>
-    <w:p>
-      <w:pPr>
-        <w:pStyle w:val="ListParagraph"/>
-        <w:numPr>
-          <w:ilvl w:val="0"/>
-          <w:numId w:val="17"/>
-        </w:numPr>
-        <w:spacing w:line="240" w:lineRule="auto"/>
-      </w:pPr>
-      <w:r>
-        <w:t>P</w:t>
-      </w:r>
-      <w:r>
-        <w:t xml:space="preserve">endapat tentang metode yang digunakan dari literatur, apakah dapat digunakan dengan baik secara langsung, dengan penyesuaian, atau dengan batasan tertentu; </w:t>
-      </w:r>
-    </w:p>
-    <w:p>
-      <w:pPr>
-        <w:pStyle w:val="ListParagraph"/>
-        <w:numPr>
-          <w:ilvl w:val="0"/>
-          <w:numId w:val="17"/>
-        </w:numPr>
-        <w:spacing w:line="240" w:lineRule="auto"/>
-      </w:pPr>
-      <w:r>
-        <w:t>K</w:t>
-      </w:r>
-      <w:r>
-        <w:t xml:space="preserve">onfirmasi tentang batasan dari metodologi yang digunakan </w:t>
-      </w:r>
-      <w:r>
-        <w:t>dan pengaruhnya</w:t>
-      </w:r>
-      <w:r>
-        <w:t xml:space="preserve"> </w:t>
-      </w:r>
-      <w:r>
-        <w:t>terhadap</w:t>
-      </w:r>
-      <w:r>
-        <w:t xml:space="preserve"> hasil </w:t>
-      </w:r>
-    </w:p>
-    <w:p>
-      <w:pPr>
-        <w:spacing w:line="360" w:lineRule="auto"/>
-        <w:ind w:firstLine="0"/>
-        <w:sectPr>
-          <w:headerReference w:type="default" r:id="rId36"/>
-          <w:footerReference w:type="default" r:id="rId37"/>
-          <w:headerReference w:type="first" r:id="rId38"/>
-          <w:footerReference w:type="first" r:id="rId39"/>
-          <w:pgSz w:w="11907" w:h="16839"/>
-          <w:pgMar w:top="1701" w:right="1418" w:bottom="1418" w:left="1701" w:header="1138" w:footer="1138" w:gutter="0"/>
-          <w:cols w:space="720"/>
-          <w:titlePg/>
-        </w:sectPr>
-      </w:pPr>
+        <w:t>Tidak hanya itu, penggunaan framework testing yang tepat juga sangat membantu dalam meningkatkan efisiensi pengembangan aplikasi. Hal ini menunjukkan bahwa teknologi sudah sangat berkembang dan dengan pengetahuan yang mencukupi hampir semua hal dapat dilakukan dengan lebih efisien.</w:t>
+      </w:r>
     </w:p>
     <w:p>
       <w:pPr>
         <w:pStyle w:val="Heading1"/>
         <w:spacing w:after="240"/>
       </w:pPr>
-      <w:bookmarkStart w:id="27" w:name="_Toc159474294"/>
+      <w:bookmarkStart w:id="26" w:name="_Toc159474294"/>
       <w:r>
         <w:lastRenderedPageBreak/>
         <w:t>BAB V</w:t>
@@ -22396,7 +25165,7 @@
         <w:br/>
         <w:t>PENUTUP</w:t>
       </w:r>
-      <w:bookmarkEnd w:id="27"/>
+      <w:bookmarkEnd w:id="26"/>
     </w:p>
     <w:p>
       <w:pPr>
@@ -22407,25 +25176,19 @@
         </w:numPr>
         <w:ind w:left="567" w:hanging="567"/>
       </w:pPr>
-      <w:bookmarkStart w:id="28" w:name="_Toc159474295"/>
+      <w:bookmarkStart w:id="27" w:name="_Toc159474295"/>
       <w:r>
         <w:t>Kesimpulan</w:t>
       </w:r>
-      <w:bookmarkEnd w:id="28"/>
-    </w:p>
-    <w:p>
-      <w:pPr>
-        <w:spacing w:line="360" w:lineRule="auto"/>
-      </w:pPr>
-      <w:r>
-        <w:t xml:space="preserve">Kesimpulan merupakan intisari dari pembahasan yang bersifat general, berisi hasil pembahasan yang dapat menjawab rumusan masalah dan mampu membuktikan capaian tujuan, menyimpulkan bukti-bukti yang diperoleh dan akhirnya menarik kesimpulan apakah hasil yang dikerjakan layak untuk digunakan (diimplementasikan). </w:t>
-      </w:r>
-    </w:p>
-    <w:p>
-      <w:pPr>
-        <w:spacing w:line="360" w:lineRule="auto"/>
-        <w:ind w:firstLine="567"/>
-      </w:pPr>
+      <w:bookmarkEnd w:id="27"/>
+    </w:p>
+    <w:p>
+      <w:pPr>
+        <w:spacing w:after="240" w:line="360" w:lineRule="auto"/>
+      </w:pPr>
+      <w:r>
+        <w:t>Pengembangan perangkat lunak yang memanfaatkan analisis SWOT dan metode pendekatan Waterfall yang dilaksanakan dalam program Studi Independen Kampus Merdeka pada PT Hacktivate Teknologi Indonesia yang bekerja sama dengan Kementrian Pendidikan, Kebudayaan, Riset, dan Teknologi berjalan dengan lancar dan menghasilkan produk luaran berupa API dengan arsitektur RESTful yang dapat dikembangkan lebih lanjut.</w:t>
+      </w:r>
     </w:p>
     <w:p>
       <w:pPr>
@@ -22436,30 +25199,18 @@
         </w:numPr>
         <w:ind w:left="567" w:hanging="567"/>
       </w:pPr>
-      <w:bookmarkStart w:id="29" w:name="_Toc159474296"/>
+      <w:bookmarkStart w:id="28" w:name="_Toc159474296"/>
       <w:r>
         <w:t>Saran</w:t>
       </w:r>
-      <w:bookmarkEnd w:id="29"/>
+      <w:bookmarkEnd w:id="28"/>
     </w:p>
     <w:p>
       <w:pPr>
         <w:spacing w:line="360" w:lineRule="auto"/>
       </w:pPr>
       <w:r>
-        <w:t xml:space="preserve">Saran merupakan kekurangan pada </w:t>
-      </w:r>
-      <w:r>
-        <w:t>luaran kerja praktik</w:t>
-      </w:r>
-      <w:r>
-        <w:t xml:space="preserve"> yang belum terealisasikan</w:t>
-      </w:r>
-      <w:r>
-        <w:t xml:space="preserve"> pengembangan/ penyelesaiannya</w:t>
-      </w:r>
-      <w:r>
-        <w:t>.</w:t>
+        <w:t>API yang dibangun sudah berjalan dengan baik, meskipun begitu masih terdapat beberapa kekurangan yang terdapat pada api tersebut, diantaranya:</w:t>
       </w:r>
     </w:p>
     <w:p>
@@ -22482,7 +25233,7 @@
         <w:rPr>
           <w:color w:val="000000"/>
         </w:rPr>
-        <w:t>Saran dicantumkan karena peneliti melihat adanya jalan keluar untuk mengatasi masalah atau kelemahan yang ada.</w:t>
+        <w:t>Belum adanya pengurutan data, sehingga data yang ditampilkan akan berdasarkan data yang terakhir terupdate. Hal ini dapat diperbaiki dengan mengurutkan data terlebih dahulu sebelum menampilkannya sebagai respon.</w:t>
       </w:r>
     </w:p>
     <w:p>
@@ -22505,26 +25256,14 @@
         <w:rPr>
           <w:color w:val="000000"/>
         </w:rPr>
-        <w:t xml:space="preserve">Saran yang diberikan tidak terlepas dari ruang lingkup </w:t>
+        <w:t>Penyimpanan gambar masih berupa url yang menjadikan gambar tidak benar-benar dimiliki oleh aplikasi yang sudah dibentuk. Hal ini akan berakibat fatal jika suatu saat</w:t>
       </w:r>
       <w:r>
         <w:rPr>
           <w:color w:val="000000"/>
         </w:rPr>
-        <w:t>lokasi kerja praktik</w:t>
-      </w:r>
-      <w:r>
-        <w:rPr>
-          <w:color w:val="000000"/>
-        </w:rPr>
-        <w:t xml:space="preserve"> </w:t>
-      </w:r>
-    </w:p>
-    <w:p>
-      <w:pPr>
-        <w:spacing w:line="360" w:lineRule="auto"/>
-        <w:ind w:firstLine="567"/>
-      </w:pPr>
+        <w:t xml:space="preserve"> layanan yang menyimpan gambar tersebut mengalami kendala.</w:t>
+      </w:r>
     </w:p>
     <w:p>
       <w:pPr>
@@ -22533,29 +25272,21 @@
           <w:ilvl w:val="1"/>
           <w:numId w:val="2"/>
         </w:numPr>
+        <w:spacing w:before="240"/>
         <w:ind w:left="567" w:hanging="567"/>
       </w:pPr>
-      <w:bookmarkStart w:id="30" w:name="_Toc159474297"/>
+      <w:bookmarkStart w:id="29" w:name="_Toc159474297"/>
       <w:r>
         <w:t>Keberlanjutan</w:t>
       </w:r>
-      <w:bookmarkEnd w:id="30"/>
+      <w:bookmarkEnd w:id="29"/>
     </w:p>
     <w:p>
       <w:pPr>
         <w:spacing w:line="360" w:lineRule="auto"/>
       </w:pPr>
       <w:r>
-        <w:t>Keberlanjutan</w:t>
-      </w:r>
-      <w:r>
-        <w:t xml:space="preserve"> merupakan </w:t>
-      </w:r>
-      <w:r>
-        <w:t>kemungkinan pengembangan luaran kerja praktik yang</w:t>
-      </w:r>
-      <w:r>
-        <w:t xml:space="preserve"> belum ditempuh dan layak untuk dilaksanakan.</w:t>
+        <w:t>Keberlanjutan dari aplikasi dapat berupa enhancement dan juga integration. Pada sisi enhancement atau peningkatan, didapatkan dua poin berdasarkan dari saran yang ada, yaitu:</w:t>
       </w:r>
     </w:p>
     <w:p>
@@ -22578,19 +25309,7 @@
         <w:rPr>
           <w:color w:val="000000"/>
         </w:rPr>
-        <w:t>Keberlanjutan</w:t>
-      </w:r>
-      <w:r>
-        <w:rPr>
-          <w:color w:val="000000"/>
-        </w:rPr>
-        <w:t xml:space="preserve"> yang diberikan tidak terlepas dari ruang lingkup </w:t>
-      </w:r>
-      <w:r>
-        <w:rPr>
-          <w:color w:val="000000"/>
-        </w:rPr>
-        <w:t>lokasi kerja praktik.</w:t>
+        <w:t>Pembuatan fungsi yang berguna untuk mengurutkan data yang akan ditampilkan. Pengurutan bisa berdasarkan kapan data tersebut dibuat.</w:t>
       </w:r>
     </w:p>
     <w:p>
@@ -22613,13 +25332,7 @@
         <w:rPr>
           <w:color w:val="000000"/>
         </w:rPr>
-        <w:t xml:space="preserve">Keberlanjutan dapat diarahkan pada metode pengembangan, pengembangan fitur, </w:t>
-      </w:r>
-      <w:r>
-        <w:rPr>
-          <w:color w:val="000000"/>
-        </w:rPr>
-        <w:t>dan sebagainya.</w:t>
+        <w:t>Penambahan sebuah layanan penyimpanan baru yang dapat menyimpan gambar agar tautan gambar yang tersimpan dapat dilacak dengan mudah.</w:t>
       </w:r>
     </w:p>
     <w:p>
@@ -22633,25 +25346,29 @@
         </w:pBdr>
         <w:spacing w:after="200" w:line="360" w:lineRule="auto"/>
         <w:sectPr>
-          <w:headerReference w:type="first" r:id="rId40"/>
-          <w:footerReference w:type="first" r:id="rId41"/>
+          <w:headerReference w:type="first" r:id="rId42"/>
+          <w:footerReference w:type="first" r:id="rId43"/>
           <w:pgSz w:w="11907" w:h="16839"/>
           <w:pgMar w:top="2268" w:right="1701" w:bottom="1701" w:left="2268" w:header="1134" w:footer="1134" w:gutter="0"/>
           <w:cols w:space="720"/>
           <w:titlePg/>
         </w:sectPr>
       </w:pPr>
+      <w:r>
+        <w:lastRenderedPageBreak/>
+        <w:t>Selain dari poin yang didasarkan pada saran, dapat juga dilakukan pengintegrasian dimana API yang telah terbuat dihubungkan dengan aplikasi Front-End yang dapat memperindah tampilan yang ada. Tidak hanya itu, gambar yang tersimpan juga akan jauh lebih baik jika dapat benar-benar ditampilkan, tidak hanya dalam bentuk tautan.</w:t>
+      </w:r>
     </w:p>
     <w:p>
       <w:pPr>
         <w:pStyle w:val="Heading1"/>
       </w:pPr>
-      <w:bookmarkStart w:id="31" w:name="_Toc159474298"/>
+      <w:bookmarkStart w:id="30" w:name="_Toc159474298"/>
       <w:r>
         <w:lastRenderedPageBreak/>
         <w:t>DAFTAR PUSTAKA</w:t>
       </w:r>
-      <w:bookmarkEnd w:id="31"/>
+      <w:bookmarkEnd w:id="30"/>
     </w:p>
     <w:p>
       <w:pPr>
@@ -22677,7 +25394,7 @@
       <w:r>
         <w:t xml:space="preserve">adalah adaptasi sistem referensi </w:t>
       </w:r>
-      <w:hyperlink r:id="rId42" w:history="1">
+      <w:hyperlink r:id="rId44" w:history="1">
         <w:r>
           <w:rPr>
             <w:rStyle w:val="Hyperlink"/>
@@ -22747,12 +25464,12 @@
         <w:pStyle w:val="Heading1"/>
         <w:spacing w:line="360" w:lineRule="auto"/>
       </w:pPr>
-      <w:bookmarkStart w:id="32" w:name="_Toc159474299"/>
+      <w:bookmarkStart w:id="31" w:name="_Toc159474299"/>
       <w:r>
         <w:lastRenderedPageBreak/>
         <w:t>LAMPIRAN</w:t>
       </w:r>
-      <w:bookmarkEnd w:id="32"/>
+      <w:bookmarkEnd w:id="31"/>
     </w:p>
     <w:p>
       <w:pPr>
@@ -22786,6 +25503,8 @@
       <w:r>
         <w:t xml:space="preserve"> dibawah ini:</w:t>
       </w:r>
+      <w:bookmarkStart w:id="32" w:name="_GoBack"/>
+      <w:bookmarkEnd w:id="32"/>
     </w:p>
     <w:p>
       <w:pPr>
@@ -22899,7 +25618,7 @@
       <w:r>
         <w:t xml:space="preserve"> </w:t>
       </w:r>
-      <w:hyperlink r:id="rId43" w:history="1">
+      <w:hyperlink r:id="rId45" w:history="1">
         <w:r>
           <w:rPr>
             <w:rStyle w:val="Hyperlink"/>
@@ -22982,7 +25701,7 @@
       <w:r>
         <w:t xml:space="preserve">Daftar Relasi, format sesuai </w:t>
       </w:r>
-      <w:hyperlink r:id="rId44" w:history="1">
+      <w:hyperlink r:id="rId46" w:history="1">
         <w:r>
           <w:rPr>
             <w:rStyle w:val="Hyperlink"/>
@@ -23014,7 +25733,7 @@
       <w:r>
         <w:t xml:space="preserve">, format sesuai </w:t>
       </w:r>
-      <w:hyperlink r:id="rId45" w:history="1">
+      <w:hyperlink r:id="rId47" w:history="1">
         <w:r>
           <w:rPr>
             <w:rStyle w:val="Hyperlink"/>
@@ -23059,7 +25778,7 @@
       <w:r>
         <w:t xml:space="preserve">Lembar Penilaian Pembimbing Lapangan sesuai </w:t>
       </w:r>
-      <w:hyperlink r:id="rId46" w:history="1">
+      <w:hyperlink r:id="rId48" w:history="1">
         <w:r>
           <w:rPr>
             <w:rStyle w:val="Hyperlink"/>
@@ -23282,7 +26001,7 @@
       <w:r>
         <w:t xml:space="preserve">Daftar Relasi, format sesuai </w:t>
       </w:r>
-      <w:hyperlink r:id="rId47" w:history="1">
+      <w:hyperlink r:id="rId49" w:history="1">
         <w:r>
           <w:rPr>
             <w:rStyle w:val="Hyperlink"/>
@@ -23314,7 +26033,7 @@
       <w:r>
         <w:t xml:space="preserve">, format sesuai </w:t>
       </w:r>
-      <w:hyperlink r:id="rId48" w:history="1">
+      <w:hyperlink r:id="rId50" w:history="1">
         <w:r>
           <w:rPr>
             <w:rStyle w:val="Hyperlink"/>
@@ -23354,10 +26073,10 @@
       </w:pPr>
     </w:p>
     <w:sectPr>
-      <w:headerReference w:type="default" r:id="rId49"/>
-      <w:footerReference w:type="default" r:id="rId50"/>
-      <w:headerReference w:type="first" r:id="rId51"/>
-      <w:footerReference w:type="first" r:id="rId52"/>
+      <w:headerReference w:type="default" r:id="rId51"/>
+      <w:footerReference w:type="default" r:id="rId52"/>
+      <w:headerReference w:type="first" r:id="rId53"/>
+      <w:footerReference w:type="first" r:id="rId54"/>
       <w:pgSz w:w="11907" w:h="16839"/>
       <w:pgMar w:top="2268" w:right="1701" w:bottom="1701" w:left="2268" w:header="1418" w:footer="1134" w:gutter="0"/>
       <w:cols w:space="720"/>
@@ -23453,118 +26172,6 @@
         <w:tab w:val="right" w:pos="9360"/>
       </w:tabs>
       <w:spacing w:line="240" w:lineRule="auto"/>
-      <w:jc w:val="center"/>
-      <w:rPr>
-        <w:color w:val="000000"/>
-      </w:rPr>
-    </w:pPr>
-    <w:r>
-      <w:rPr>
-        <w:color w:val="000000"/>
-      </w:rPr>
-      <w:fldChar w:fldCharType="begin"/>
-    </w:r>
-    <w:r>
-      <w:rPr>
-        <w:color w:val="000000"/>
-      </w:rPr>
-      <w:instrText>PAGE</w:instrText>
-    </w:r>
-    <w:r>
-      <w:rPr>
-        <w:color w:val="000000"/>
-      </w:rPr>
-      <w:fldChar w:fldCharType="separate"/>
-    </w:r>
-    <w:r>
-      <w:rPr>
-        <w:noProof/>
-        <w:color w:val="000000"/>
-      </w:rPr>
-      <w:t>12</w:t>
-    </w:r>
-    <w:r>
-      <w:rPr>
-        <w:color w:val="000000"/>
-      </w:rPr>
-      <w:fldChar w:fldCharType="end"/>
-    </w:r>
-  </w:p>
-</w:ftr>
-</file>
-
-<file path=word/footer11.xml><?xml version="1.0" encoding="utf-8"?>
-<w:ftr xmlns:wpc="http://schemas.microsoft.com/office/word/2010/wordprocessingCanvas" xmlns:cx="http://schemas.microsoft.com/office/drawing/2014/chartex" xmlns:cx1="http://schemas.microsoft.com/office/drawing/2015/9/8/chartex" xmlns:cx2="http://schemas.microsoft.com/office/drawing/2015/10/21/chartex" xmlns:cx3="http://schemas.microsoft.com/office/drawing/2016/5/9/chartex" xmlns:cx4="http://schemas.microsoft.com/office/drawing/2016/5/10/chartex" xmlns:cx5="http://schemas.microsoft.com/office/drawing/2016/5/11/chartex" xmlns:cx6="http://schemas.microsoft.com/office/drawing/2016/5/12/chartex" xmlns:cx7="http://schemas.microsoft.com/office/drawing/2016/5/13/chartex" xmlns:cx8="http://schemas.microsoft.com/office/drawing/2016/5/14/chartex" xmlns:mc="http://schemas.openxmlformats.org/markup-compatibility/2006" xmlns:aink="http://schemas.microsoft.com/office/drawing/2016/ink" xmlns:am3d="http://schemas.microsoft.com/office/drawing/2017/model3d" xmlns:o="urn:schemas-microsoft-com:office:office" xmlns:r="http://schemas.openxmlformats.org/officeDocument/2006/relationships" xmlns:m="http://schemas.openxmlformats.org/officeDocument/2006/math" xmlns:v="urn:schemas-microsoft-com:vml" xmlns:wp14="http://schemas.microsoft.com/office/word/2010/wordprocessingDrawing" xmlns:wp="http://schemas.openxmlformats.org/drawingml/2006/wordprocessingDrawing" xmlns:w10="urn:schemas-microsoft-com:office:word" xmlns:w="http://schemas.openxmlformats.org/wordprocessingml/2006/main" xmlns:w14="http://schemas.microsoft.com/office/word/2010/wordml" xmlns:w15="http://schemas.microsoft.com/office/word/2012/wordml" xmlns:w16cid="http://schemas.microsoft.com/office/word/2016/wordml/cid" xmlns:w16se="http://schemas.microsoft.com/office/word/2015/wordml/symex" xmlns:wpg="http://schemas.microsoft.com/office/word/2010/wordprocessingGroup" xmlns:wpi="http://schemas.microsoft.com/office/word/2010/wordprocessingInk" xmlns:wne="http://schemas.microsoft.com/office/word/2006/wordml" xmlns:wps="http://schemas.microsoft.com/office/word/2010/wordprocessingShape" mc:Ignorable="w14 w15 w16se w16cid wp14">
-  <w:p>
-    <w:pPr>
-      <w:pBdr>
-        <w:top w:val="nil"/>
-        <w:left w:val="nil"/>
-        <w:bottom w:val="nil"/>
-        <w:right w:val="nil"/>
-        <w:between w:val="nil"/>
-      </w:pBdr>
-      <w:tabs>
-        <w:tab w:val="center" w:pos="4680"/>
-        <w:tab w:val="right" w:pos="9360"/>
-      </w:tabs>
-      <w:spacing w:line="240" w:lineRule="auto"/>
-      <w:jc w:val="center"/>
-      <w:rPr>
-        <w:color w:val="000000"/>
-      </w:rPr>
-    </w:pPr>
-    <w:r>
-      <w:rPr>
-        <w:color w:val="000000"/>
-      </w:rPr>
-      <w:fldChar w:fldCharType="begin"/>
-    </w:r>
-    <w:r>
-      <w:rPr>
-        <w:color w:val="000000"/>
-      </w:rPr>
-      <w:instrText>PAGE</w:instrText>
-    </w:r>
-    <w:r>
-      <w:rPr>
-        <w:color w:val="000000"/>
-      </w:rPr>
-      <w:fldChar w:fldCharType="separate"/>
-    </w:r>
-    <w:r>
-      <w:rPr>
-        <w:noProof/>
-        <w:color w:val="000000"/>
-      </w:rPr>
-      <w:t>13</w:t>
-    </w:r>
-    <w:r>
-      <w:rPr>
-        <w:color w:val="000000"/>
-      </w:rPr>
-      <w:fldChar w:fldCharType="end"/>
-    </w:r>
-  </w:p>
-</w:ftr>
-</file>
-
-<file path=word/footer12.xml><?xml version="1.0" encoding="utf-8"?>
-<w:ftr xmlns:wpc="http://schemas.microsoft.com/office/word/2010/wordprocessingCanvas" xmlns:cx="http://schemas.microsoft.com/office/drawing/2014/chartex" xmlns:cx1="http://schemas.microsoft.com/office/drawing/2015/9/8/chartex" xmlns:cx2="http://schemas.microsoft.com/office/drawing/2015/10/21/chartex" xmlns:cx3="http://schemas.microsoft.com/office/drawing/2016/5/9/chartex" xmlns:cx4="http://schemas.microsoft.com/office/drawing/2016/5/10/chartex" xmlns:cx5="http://schemas.microsoft.com/office/drawing/2016/5/11/chartex" xmlns:cx6="http://schemas.microsoft.com/office/drawing/2016/5/12/chartex" xmlns:cx7="http://schemas.microsoft.com/office/drawing/2016/5/13/chartex" xmlns:cx8="http://schemas.microsoft.com/office/drawing/2016/5/14/chartex" xmlns:mc="http://schemas.openxmlformats.org/markup-compatibility/2006" xmlns:aink="http://schemas.microsoft.com/office/drawing/2016/ink" xmlns:am3d="http://schemas.microsoft.com/office/drawing/2017/model3d" xmlns:o="urn:schemas-microsoft-com:office:office" xmlns:r="http://schemas.openxmlformats.org/officeDocument/2006/relationships" xmlns:m="http://schemas.openxmlformats.org/officeDocument/2006/math" xmlns:v="urn:schemas-microsoft-com:vml" xmlns:wp14="http://schemas.microsoft.com/office/word/2010/wordprocessingDrawing" xmlns:wp="http://schemas.openxmlformats.org/drawingml/2006/wordprocessingDrawing" xmlns:w10="urn:schemas-microsoft-com:office:word" xmlns:w="http://schemas.openxmlformats.org/wordprocessingml/2006/main" xmlns:w14="http://schemas.microsoft.com/office/word/2010/wordml" xmlns:w15="http://schemas.microsoft.com/office/word/2012/wordml" xmlns:w16cid="http://schemas.microsoft.com/office/word/2016/wordml/cid" xmlns:w16se="http://schemas.microsoft.com/office/word/2015/wordml/symex" xmlns:wpg="http://schemas.microsoft.com/office/word/2010/wordprocessingGroup" xmlns:wpi="http://schemas.microsoft.com/office/word/2010/wordprocessingInk" xmlns:wne="http://schemas.microsoft.com/office/word/2006/wordml" xmlns:wps="http://schemas.microsoft.com/office/word/2010/wordprocessingShape" mc:Ignorable="w14 w15 w16se w16cid wp14">
-  <w:p>
-    <w:pPr>
-      <w:pBdr>
-        <w:top w:val="nil"/>
-        <w:left w:val="nil"/>
-        <w:bottom w:val="nil"/>
-        <w:right w:val="nil"/>
-        <w:between w:val="nil"/>
-      </w:pBdr>
-      <w:tabs>
-        <w:tab w:val="center" w:pos="4680"/>
-        <w:tab w:val="right" w:pos="9360"/>
-      </w:tabs>
-      <w:spacing w:line="240" w:lineRule="auto"/>
       <w:ind w:firstLine="0"/>
       <w:jc w:val="center"/>
       <w:rPr>
@@ -23606,7 +26213,7 @@
 </w:ftr>
 </file>
 
-<file path=word/footer13.xml><?xml version="1.0" encoding="utf-8"?>
+<file path=word/footer11.xml><?xml version="1.0" encoding="utf-8"?>
 <w:ftr xmlns:wpc="http://schemas.microsoft.com/office/word/2010/wordprocessingCanvas" xmlns:cx="http://schemas.microsoft.com/office/drawing/2014/chartex" xmlns:cx1="http://schemas.microsoft.com/office/drawing/2015/9/8/chartex" xmlns:cx2="http://schemas.microsoft.com/office/drawing/2015/10/21/chartex" xmlns:cx3="http://schemas.microsoft.com/office/drawing/2016/5/9/chartex" xmlns:cx4="http://schemas.microsoft.com/office/drawing/2016/5/10/chartex" xmlns:cx5="http://schemas.microsoft.com/office/drawing/2016/5/11/chartex" xmlns:cx6="http://schemas.microsoft.com/office/drawing/2016/5/12/chartex" xmlns:cx7="http://schemas.microsoft.com/office/drawing/2016/5/13/chartex" xmlns:cx8="http://schemas.microsoft.com/office/drawing/2016/5/14/chartex" xmlns:mc="http://schemas.openxmlformats.org/markup-compatibility/2006" xmlns:aink="http://schemas.microsoft.com/office/drawing/2016/ink" xmlns:am3d="http://schemas.microsoft.com/office/drawing/2017/model3d" xmlns:o="urn:schemas-microsoft-com:office:office" xmlns:r="http://schemas.openxmlformats.org/officeDocument/2006/relationships" xmlns:m="http://schemas.openxmlformats.org/officeDocument/2006/math" xmlns:v="urn:schemas-microsoft-com:vml" xmlns:wp14="http://schemas.microsoft.com/office/word/2010/wordprocessingDrawing" xmlns:wp="http://schemas.openxmlformats.org/drawingml/2006/wordprocessingDrawing" xmlns:w10="urn:schemas-microsoft-com:office:word" xmlns:w="http://schemas.openxmlformats.org/wordprocessingml/2006/main" xmlns:w14="http://schemas.microsoft.com/office/word/2010/wordml" xmlns:w15="http://schemas.microsoft.com/office/word/2012/wordml" xmlns:w16cid="http://schemas.microsoft.com/office/word/2016/wordml/cid" xmlns:w16se="http://schemas.microsoft.com/office/word/2015/wordml/symex" xmlns:wpg="http://schemas.microsoft.com/office/word/2010/wordprocessingGroup" xmlns:wpi="http://schemas.microsoft.com/office/word/2010/wordprocessingInk" xmlns:wne="http://schemas.microsoft.com/office/word/2006/wordml" xmlns:wps="http://schemas.microsoft.com/office/word/2010/wordprocessingShape" mc:Ignorable="w14 w15 w16se w16cid wp14">
   <w:p>
     <w:pPr>
@@ -24094,31 +26701,42 @@
         <w:tab w:val="right" w:pos="9360"/>
       </w:tabs>
       <w:spacing w:line="240" w:lineRule="auto"/>
-      <w:ind w:firstLine="0"/>
+      <w:jc w:val="center"/>
       <w:rPr>
         <w:color w:val="000000"/>
       </w:rPr>
     </w:pPr>
-  </w:p>
-  <w:p>
-    <w:pPr>
-      <w:pBdr>
-        <w:top w:val="nil"/>
-        <w:left w:val="nil"/>
-        <w:bottom w:val="nil"/>
-        <w:right w:val="nil"/>
-        <w:between w:val="nil"/>
-      </w:pBdr>
-      <w:tabs>
-        <w:tab w:val="center" w:pos="4680"/>
-        <w:tab w:val="right" w:pos="9360"/>
-      </w:tabs>
-      <w:spacing w:line="240" w:lineRule="auto"/>
-      <w:ind w:firstLine="0"/>
+    <w:r>
       <w:rPr>
         <w:color w:val="000000"/>
       </w:rPr>
-    </w:pPr>
+      <w:fldChar w:fldCharType="begin"/>
+    </w:r>
+    <w:r>
+      <w:rPr>
+        <w:color w:val="000000"/>
+      </w:rPr>
+      <w:instrText>PAGE</w:instrText>
+    </w:r>
+    <w:r>
+      <w:rPr>
+        <w:color w:val="000000"/>
+      </w:rPr>
+      <w:fldChar w:fldCharType="separate"/>
+    </w:r>
+    <w:r>
+      <w:rPr>
+        <w:noProof/>
+        <w:color w:val="000000"/>
+      </w:rPr>
+      <w:t>13</w:t>
+    </w:r>
+    <w:r>
+      <w:rPr>
+        <w:color w:val="000000"/>
+      </w:rPr>
+      <w:fldChar w:fldCharType="end"/>
+    </w:r>
   </w:p>
 </w:ftr>
 </file>
@@ -24227,143 +26845,13 @@
 <w:hdr xmlns:wpc="http://schemas.microsoft.com/office/word/2010/wordprocessingCanvas" xmlns:cx="http://schemas.microsoft.com/office/drawing/2014/chartex" xmlns:cx1="http://schemas.microsoft.com/office/drawing/2015/9/8/chartex" xmlns:cx2="http://schemas.microsoft.com/office/drawing/2015/10/21/chartex" xmlns:cx3="http://schemas.microsoft.com/office/drawing/2016/5/9/chartex" xmlns:cx4="http://schemas.microsoft.com/office/drawing/2016/5/10/chartex" xmlns:cx5="http://schemas.microsoft.com/office/drawing/2016/5/11/chartex" xmlns:cx6="http://schemas.microsoft.com/office/drawing/2016/5/12/chartex" xmlns:cx7="http://schemas.microsoft.com/office/drawing/2016/5/13/chartex" xmlns:cx8="http://schemas.microsoft.com/office/drawing/2016/5/14/chartex" xmlns:mc="http://schemas.openxmlformats.org/markup-compatibility/2006" xmlns:aink="http://schemas.microsoft.com/office/drawing/2016/ink" xmlns:am3d="http://schemas.microsoft.com/office/drawing/2017/model3d" xmlns:o="urn:schemas-microsoft-com:office:office" xmlns:r="http://schemas.openxmlformats.org/officeDocument/2006/relationships" xmlns:m="http://schemas.openxmlformats.org/officeDocument/2006/math" xmlns:v="urn:schemas-microsoft-com:vml" xmlns:wp14="http://schemas.microsoft.com/office/word/2010/wordprocessingDrawing" xmlns:wp="http://schemas.openxmlformats.org/drawingml/2006/wordprocessingDrawing" xmlns:w10="urn:schemas-microsoft-com:office:word" xmlns:w="http://schemas.openxmlformats.org/wordprocessingml/2006/main" xmlns:w14="http://schemas.microsoft.com/office/word/2010/wordml" xmlns:w15="http://schemas.microsoft.com/office/word/2012/wordml" xmlns:w16cid="http://schemas.microsoft.com/office/word/2016/wordml/cid" xmlns:w16se="http://schemas.microsoft.com/office/word/2015/wordml/symex" xmlns:wpg="http://schemas.microsoft.com/office/word/2010/wordprocessingGroup" xmlns:wpi="http://schemas.microsoft.com/office/word/2010/wordprocessingInk" xmlns:wne="http://schemas.microsoft.com/office/word/2006/wordml" xmlns:wps="http://schemas.microsoft.com/office/word/2010/wordprocessingShape" mc:Ignorable="w14 w15 w16se w16cid wp14">
   <w:p>
     <w:pPr>
-      <w:pBdr>
-        <w:top w:val="nil"/>
-        <w:left w:val="nil"/>
-        <w:bottom w:val="nil"/>
-        <w:right w:val="nil"/>
-        <w:between w:val="nil"/>
-      </w:pBdr>
-      <w:tabs>
-        <w:tab w:val="center" w:pos="4680"/>
-        <w:tab w:val="right" w:pos="9360"/>
-      </w:tabs>
-      <w:spacing w:line="240" w:lineRule="auto"/>
-      <w:jc w:val="right"/>
-      <w:rPr>
-        <w:color w:val="000000"/>
-      </w:rPr>
-    </w:pPr>
-  </w:p>
-  <w:p>
-    <w:pPr>
-      <w:pBdr>
-        <w:top w:val="nil"/>
-        <w:left w:val="nil"/>
-        <w:bottom w:val="nil"/>
-        <w:right w:val="nil"/>
-        <w:between w:val="nil"/>
-      </w:pBdr>
-      <w:tabs>
-        <w:tab w:val="center" w:pos="4680"/>
-        <w:tab w:val="right" w:pos="9360"/>
-      </w:tabs>
-      <w:spacing w:line="240" w:lineRule="auto"/>
-      <w:jc w:val="right"/>
-      <w:rPr>
-        <w:color w:val="000000"/>
-      </w:rPr>
-    </w:pPr>
-  </w:p>
-  <w:p>
-    <w:pPr>
-      <w:pBdr>
-        <w:top w:val="nil"/>
-        <w:left w:val="nil"/>
-        <w:bottom w:val="nil"/>
-        <w:right w:val="nil"/>
-        <w:between w:val="nil"/>
-      </w:pBdr>
-      <w:tabs>
-        <w:tab w:val="center" w:pos="4680"/>
-        <w:tab w:val="right" w:pos="9360"/>
-      </w:tabs>
-      <w:spacing w:line="240" w:lineRule="auto"/>
-      <w:jc w:val="right"/>
-      <w:rPr>
-        <w:color w:val="000000"/>
-      </w:rPr>
-    </w:pPr>
-  </w:p>
-  <w:p>
-    <w:pPr>
-      <w:pBdr>
-        <w:top w:val="nil"/>
-        <w:left w:val="nil"/>
-        <w:bottom w:val="nil"/>
-        <w:right w:val="nil"/>
-        <w:between w:val="nil"/>
-      </w:pBdr>
-      <w:tabs>
-        <w:tab w:val="center" w:pos="4680"/>
-        <w:tab w:val="right" w:pos="9360"/>
-      </w:tabs>
-      <w:spacing w:line="240" w:lineRule="auto"/>
-      <w:ind w:firstLine="0"/>
-      <w:rPr>
-        <w:color w:val="000000"/>
-      </w:rPr>
+      <w:pStyle w:val="Header"/>
     </w:pPr>
   </w:p>
 </w:hdr>
 </file>
 
 <file path=word/header11.xml><?xml version="1.0" encoding="utf-8"?>
-<w:hdr xmlns:wpc="http://schemas.microsoft.com/office/word/2010/wordprocessingCanvas" xmlns:cx="http://schemas.microsoft.com/office/drawing/2014/chartex" xmlns:cx1="http://schemas.microsoft.com/office/drawing/2015/9/8/chartex" xmlns:cx2="http://schemas.microsoft.com/office/drawing/2015/10/21/chartex" xmlns:cx3="http://schemas.microsoft.com/office/drawing/2016/5/9/chartex" xmlns:cx4="http://schemas.microsoft.com/office/drawing/2016/5/10/chartex" xmlns:cx5="http://schemas.microsoft.com/office/drawing/2016/5/11/chartex" xmlns:cx6="http://schemas.microsoft.com/office/drawing/2016/5/12/chartex" xmlns:cx7="http://schemas.microsoft.com/office/drawing/2016/5/13/chartex" xmlns:cx8="http://schemas.microsoft.com/office/drawing/2016/5/14/chartex" xmlns:mc="http://schemas.openxmlformats.org/markup-compatibility/2006" xmlns:aink="http://schemas.microsoft.com/office/drawing/2016/ink" xmlns:am3d="http://schemas.microsoft.com/office/drawing/2017/model3d" xmlns:o="urn:schemas-microsoft-com:office:office" xmlns:r="http://schemas.openxmlformats.org/officeDocument/2006/relationships" xmlns:m="http://schemas.openxmlformats.org/officeDocument/2006/math" xmlns:v="urn:schemas-microsoft-com:vml" xmlns:wp14="http://schemas.microsoft.com/office/word/2010/wordprocessingDrawing" xmlns:wp="http://schemas.openxmlformats.org/drawingml/2006/wordprocessingDrawing" xmlns:w10="urn:schemas-microsoft-com:office:word" xmlns:w="http://schemas.openxmlformats.org/wordprocessingml/2006/main" xmlns:w14="http://schemas.microsoft.com/office/word/2010/wordml" xmlns:w15="http://schemas.microsoft.com/office/word/2012/wordml" xmlns:w16cid="http://schemas.microsoft.com/office/word/2016/wordml/cid" xmlns:w16se="http://schemas.microsoft.com/office/word/2015/wordml/symex" xmlns:wpg="http://schemas.microsoft.com/office/word/2010/wordprocessingGroup" xmlns:wpi="http://schemas.microsoft.com/office/word/2010/wordprocessingInk" xmlns:wne="http://schemas.microsoft.com/office/word/2006/wordml" xmlns:wps="http://schemas.microsoft.com/office/word/2010/wordprocessingShape" mc:Ignorable="w14 w15 w16se w16cid wp14">
-  <w:p>
-    <w:pPr>
-      <w:pBdr>
-        <w:top w:val="nil"/>
-        <w:left w:val="nil"/>
-        <w:bottom w:val="nil"/>
-        <w:right w:val="nil"/>
-        <w:between w:val="nil"/>
-      </w:pBdr>
-      <w:tabs>
-        <w:tab w:val="center" w:pos="4680"/>
-        <w:tab w:val="right" w:pos="9360"/>
-      </w:tabs>
-      <w:spacing w:line="240" w:lineRule="auto"/>
-      <w:jc w:val="right"/>
-      <w:rPr>
-        <w:color w:val="000000"/>
-      </w:rPr>
-    </w:pPr>
-  </w:p>
-  <w:p>
-    <w:pPr>
-      <w:pBdr>
-        <w:top w:val="nil"/>
-        <w:left w:val="nil"/>
-        <w:bottom w:val="nil"/>
-        <w:right w:val="nil"/>
-        <w:between w:val="nil"/>
-      </w:pBdr>
-      <w:tabs>
-        <w:tab w:val="center" w:pos="4680"/>
-        <w:tab w:val="right" w:pos="9360"/>
-      </w:tabs>
-      <w:spacing w:line="240" w:lineRule="auto"/>
-      <w:ind w:firstLine="0"/>
-      <w:rPr>
-        <w:color w:val="000000"/>
-      </w:rPr>
-    </w:pPr>
-  </w:p>
-</w:hdr>
-</file>
-
-<file path=word/header12.xml><?xml version="1.0" encoding="utf-8"?>
-<w:hdr xmlns:wpc="http://schemas.microsoft.com/office/word/2010/wordprocessingCanvas" xmlns:cx="http://schemas.microsoft.com/office/drawing/2014/chartex" xmlns:cx1="http://schemas.microsoft.com/office/drawing/2015/9/8/chartex" xmlns:cx2="http://schemas.microsoft.com/office/drawing/2015/10/21/chartex" xmlns:cx3="http://schemas.microsoft.com/office/drawing/2016/5/9/chartex" xmlns:cx4="http://schemas.microsoft.com/office/drawing/2016/5/10/chartex" xmlns:cx5="http://schemas.microsoft.com/office/drawing/2016/5/11/chartex" xmlns:cx6="http://schemas.microsoft.com/office/drawing/2016/5/12/chartex" xmlns:cx7="http://schemas.microsoft.com/office/drawing/2016/5/13/chartex" xmlns:cx8="http://schemas.microsoft.com/office/drawing/2016/5/14/chartex" xmlns:mc="http://schemas.openxmlformats.org/markup-compatibility/2006" xmlns:aink="http://schemas.microsoft.com/office/drawing/2016/ink" xmlns:am3d="http://schemas.microsoft.com/office/drawing/2017/model3d" xmlns:o="urn:schemas-microsoft-com:office:office" xmlns:r="http://schemas.openxmlformats.org/officeDocument/2006/relationships" xmlns:m="http://schemas.openxmlformats.org/officeDocument/2006/math" xmlns:v="urn:schemas-microsoft-com:vml" xmlns:wp14="http://schemas.microsoft.com/office/word/2010/wordprocessingDrawing" xmlns:wp="http://schemas.openxmlformats.org/drawingml/2006/wordprocessingDrawing" xmlns:w10="urn:schemas-microsoft-com:office:word" xmlns:w="http://schemas.openxmlformats.org/wordprocessingml/2006/main" xmlns:w14="http://schemas.microsoft.com/office/word/2010/wordml" xmlns:w15="http://schemas.microsoft.com/office/word/2012/wordml" xmlns:w16cid="http://schemas.microsoft.com/office/word/2016/wordml/cid" xmlns:w16se="http://schemas.microsoft.com/office/word/2015/wordml/symex" xmlns:wpg="http://schemas.microsoft.com/office/word/2010/wordprocessingGroup" xmlns:wpi="http://schemas.microsoft.com/office/word/2010/wordprocessingInk" xmlns:wne="http://schemas.microsoft.com/office/word/2006/wordml" xmlns:wps="http://schemas.microsoft.com/office/word/2010/wordprocessingShape" mc:Ignorable="w14 w15 w16se w16cid wp14">
-  <w:p>
-    <w:pPr>
-      <w:pStyle w:val="Header"/>
-    </w:pPr>
-  </w:p>
-</w:hdr>
-</file>
-
-<file path=word/header13.xml><?xml version="1.0" encoding="utf-8"?>
 <w:hdr xmlns:wpc="http://schemas.microsoft.com/office/word/2010/wordprocessingCanvas" xmlns:cx="http://schemas.microsoft.com/office/drawing/2014/chartex" xmlns:cx1="http://schemas.microsoft.com/office/drawing/2015/9/8/chartex" xmlns:cx2="http://schemas.microsoft.com/office/drawing/2015/10/21/chartex" xmlns:cx3="http://schemas.microsoft.com/office/drawing/2016/5/9/chartex" xmlns:cx4="http://schemas.microsoft.com/office/drawing/2016/5/10/chartex" xmlns:cx5="http://schemas.microsoft.com/office/drawing/2016/5/11/chartex" xmlns:cx6="http://schemas.microsoft.com/office/drawing/2016/5/12/chartex" xmlns:cx7="http://schemas.microsoft.com/office/drawing/2016/5/13/chartex" xmlns:cx8="http://schemas.microsoft.com/office/drawing/2016/5/14/chartex" xmlns:mc="http://schemas.openxmlformats.org/markup-compatibility/2006" xmlns:aink="http://schemas.microsoft.com/office/drawing/2016/ink" xmlns:am3d="http://schemas.microsoft.com/office/drawing/2017/model3d" xmlns:o="urn:schemas-microsoft-com:office:office" xmlns:r="http://schemas.openxmlformats.org/officeDocument/2006/relationships" xmlns:m="http://schemas.openxmlformats.org/officeDocument/2006/math" xmlns:v="urn:schemas-microsoft-com:vml" xmlns:wp14="http://schemas.microsoft.com/office/word/2010/wordprocessingDrawing" xmlns:wp="http://schemas.openxmlformats.org/drawingml/2006/wordprocessingDrawing" xmlns:w10="urn:schemas-microsoft-com:office:word" xmlns:w="http://schemas.openxmlformats.org/wordprocessingml/2006/main" xmlns:w14="http://schemas.microsoft.com/office/word/2010/wordml" xmlns:w15="http://schemas.microsoft.com/office/word/2012/wordml" xmlns:w16cid="http://schemas.microsoft.com/office/word/2016/wordml/cid" xmlns:w16se="http://schemas.microsoft.com/office/word/2015/wordml/symex" xmlns:wpg="http://schemas.microsoft.com/office/word/2010/wordprocessingGroup" xmlns:wpi="http://schemas.microsoft.com/office/word/2010/wordprocessingInk" xmlns:wne="http://schemas.microsoft.com/office/word/2006/wordml" xmlns:wps="http://schemas.microsoft.com/office/word/2010/wordprocessingShape" mc:Ignorable="w14 w15 w16se w16cid wp14">
   <w:p>
     <w:pPr>
@@ -24603,37 +27091,6 @@
         <w:color w:val="000000"/>
       </w:rPr>
     </w:pPr>
-    <w:r>
-      <w:rPr>
-        <w:color w:val="000000"/>
-      </w:rPr>
-      <w:fldChar w:fldCharType="begin"/>
-    </w:r>
-    <w:r>
-      <w:rPr>
-        <w:color w:val="000000"/>
-      </w:rPr>
-      <w:instrText>PAGE</w:instrText>
-    </w:r>
-    <w:r>
-      <w:rPr>
-        <w:color w:val="000000"/>
-      </w:rPr>
-      <w:fldChar w:fldCharType="separate"/>
-    </w:r>
-    <w:r>
-      <w:rPr>
-        <w:noProof/>
-        <w:color w:val="000000"/>
-      </w:rPr>
-      <w:t>15</w:t>
-    </w:r>
-    <w:r>
-      <w:rPr>
-        <w:color w:val="000000"/>
-      </w:rPr>
-      <w:fldChar w:fldCharType="end"/>
-    </w:r>
   </w:p>
   <w:p>
     <w:pPr>
@@ -24649,6 +27106,7 @@
         <w:tab w:val="right" w:pos="9360"/>
       </w:tabs>
       <w:spacing w:line="240" w:lineRule="auto"/>
+      <w:ind w:firstLine="0"/>
       <w:rPr>
         <w:color w:val="000000"/>
       </w:rPr>
@@ -28032,7 +30490,6 @@
   <w:style w:type="character" w:default="1" w:styleId="DefaultParagraphFont">
     <w:name w:val="Default Paragraph Font"/>
     <w:uiPriority w:val="1"/>
-    <w:semiHidden/>
     <w:unhideWhenUsed/>
   </w:style>
   <w:style w:type="table" w:default="1" w:styleId="TableNormal">
@@ -28875,7 +31332,7 @@
 </file>
 
 <file path=customXml/itemProps2.xml><?xml version="1.0" encoding="utf-8"?>
-<ds:datastoreItem xmlns:ds="http://schemas.openxmlformats.org/officeDocument/2006/customXml" ds:itemID="{6C8CEF87-CF80-46A2-B14E-387CD010B01D}">
+<ds:datastoreItem xmlns:ds="http://schemas.openxmlformats.org/officeDocument/2006/customXml" ds:itemID="{699B14B4-0C9E-4F96-A7CD-0982955F0EA6}">
   <ds:schemaRefs>
     <ds:schemaRef ds:uri="http://schemas.openxmlformats.org/officeDocument/2006/bibliography"/>
   </ds:schemaRefs>

</xml_diff>